<commit_message>
Insert code for first paragraph of results
</commit_message>
<xml_diff>
--- a/submission/manuscript.docx
+++ b/submission/manuscript.docx
@@ -2,7 +2,96 @@
 <file path=word/document.xml><?xml version="1.0" encoding="utf-8"?>
 <w:document xmlns:w="http://schemas.openxmlformats.org/wordprocessingml/2006/main" xmlns:m="http://schemas.openxmlformats.org/officeDocument/2006/math" xmlns:r="http://schemas.openxmlformats.org/officeDocument/2006/relationships" xmlns:o="urn:schemas-microsoft-com:office:office" xmlns:v="urn:schemas-microsoft-com:vml" xmlns:w10="urn:schemas-microsoft-com:office:word" xmlns:a="http://schemas.openxmlformats.org/drawingml/2006/main" xmlns:pic="http://schemas.openxmlformats.org/drawingml/2006/picture" xmlns:wp="http://schemas.openxmlformats.org/drawingml/2006/wordprocessingDrawing">
   <w:body>
-    <w:bookmarkStart w:id="28" w:name="X994a8e9a9a60f87e0f176b19df16a7da73b6367"/>
+    <w:p>
+      <w:pPr>
+        <w:pStyle w:val="SourceCode"/>
+      </w:pPr>
+      <w:r>
+        <w:rPr>
+          <w:rStyle w:val="VerbatimChar"/>
+        </w:rPr>
+        <w:t xml:space="preserve">## ── Attaching packages ───────────────────────────────────────────────────────────────────────────────────────── tidyverse 1.3.0 ──</w:t>
+      </w:r>
+    </w:p>
+    <w:p>
+      <w:pPr>
+        <w:pStyle w:val="SourceCode"/>
+      </w:pPr>
+      <w:r>
+        <w:rPr>
+          <w:rStyle w:val="VerbatimChar"/>
+        </w:rPr>
+        <w:t xml:space="preserve">## ✔ ggplot2 3.3.2     ✔ purrr   0.3.4</w:t>
+      </w:r>
+      <w:r>
+        <w:br/>
+      </w:r>
+      <w:r>
+        <w:rPr>
+          <w:rStyle w:val="VerbatimChar"/>
+        </w:rPr>
+        <w:t xml:space="preserve">## ✔ tibble  3.0.4     ✔ dplyr   1.0.2</w:t>
+      </w:r>
+      <w:r>
+        <w:br/>
+      </w:r>
+      <w:r>
+        <w:rPr>
+          <w:rStyle w:val="VerbatimChar"/>
+        </w:rPr>
+        <w:t xml:space="preserve">## ✔ tidyr   1.1.2     ✔ stringr 1.4.0</w:t>
+      </w:r>
+      <w:r>
+        <w:br/>
+      </w:r>
+      <w:r>
+        <w:rPr>
+          <w:rStyle w:val="VerbatimChar"/>
+        </w:rPr>
+        <w:t xml:space="preserve">## ✔ readr   1.4.0     ✔ forcats 0.5.0</w:t>
+      </w:r>
+    </w:p>
+    <w:p>
+      <w:pPr>
+        <w:pStyle w:val="SourceCode"/>
+      </w:pPr>
+      <w:r>
+        <w:rPr>
+          <w:rStyle w:val="VerbatimChar"/>
+        </w:rPr>
+        <w:t xml:space="preserve">## ── Conflicts ──────────────────────────────────────────────────────────────────────────────────────────── tidyverse_conflicts() ──</w:t>
+      </w:r>
+      <w:r>
+        <w:br/>
+      </w:r>
+      <w:r>
+        <w:rPr>
+          <w:rStyle w:val="VerbatimChar"/>
+        </w:rPr>
+        <w:t xml:space="preserve">## ✖ dplyr::filter() masks stats::filter()</w:t>
+      </w:r>
+      <w:r>
+        <w:br/>
+      </w:r>
+      <w:r>
+        <w:rPr>
+          <w:rStyle w:val="VerbatimChar"/>
+        </w:rPr>
+        <w:t xml:space="preserve">## ✖ dplyr::lag()    masks stats::lag()</w:t>
+      </w:r>
+    </w:p>
+    <w:p>
+      <w:pPr>
+        <w:pStyle w:val="SourceCode"/>
+      </w:pPr>
+      <w:r>
+        <w:rPr>
+          <w:rStyle w:val="VerbatimChar"/>
+        </w:rPr>
+        <w:t xml:space="preserve">## here() starts at /Users/pschloss/Documents/Schloss_rrnAnalysis_XXXX_2020</w:t>
+      </w:r>
+    </w:p>
+    <w:bookmarkStart w:id="27" w:name="X994a8e9a9a60f87e0f176b19df16a7da73b6367"/>
     <w:p>
       <w:pPr>
         <w:pStyle w:val="Heading1"/>
@@ -121,7 +210,7 @@
       </w:r>
     </w:p>
     <w:bookmarkEnd w:id="20"/>
-    <w:bookmarkStart w:id="21" w:name="importance-150-words"/>
+    <w:bookmarkStart w:id="24" w:name="importance-150-words"/>
     <w:p>
       <w:pPr>
         <w:pStyle w:val="Heading2"/>
@@ -135,135 +224,254 @@
         <w:br w:type="page"/>
       </w:r>
     </w:p>
-    <w:bookmarkEnd w:id="21"/>
-    <w:bookmarkStart w:id="22" w:name="introduction"/>
+    <w:p>
+      <w:pPr>
+        <w:pStyle w:val="FirstParagraph"/>
+      </w:pPr>
+      <w:r>
+        <w:t xml:space="preserve">16S rRNA gene sequencing is a very powerful technique for describing and comparing microbial communities. Efforts to link 16S rRNA gene sequences to taxonomic levels based on distance thresholds go back to at least the 1990s. The distance-based thresholds that were developed and are now widely used (3%) were based on DNA-DNA hybridization approaches that are not as precise as genome sequencing. Instead, genome sequencing technologies have suggested that the widely used 3% distance threshold to operationally define bacterial taxa is too coarse. As an alternative to OTUs, amplicon sequencing variants (ASVs) have been proposed as a way to adopt the thresholds suggested by genome sequencing to microbial community analysis using 16S rRNA gene sequences. ASVs are a unit of microbial community inference that do not cluster sequences based on a distance-based threshold. However, most bacterial genomes have more than 1 copy of the rrn operon and those copies are not identical. Therefore, using too fine a threshold to identify OTUs creates the risk of splitting a single genome into multiple bins and using too broad of a threshold to define OTUs creates the risk of lumping together bacterial species into the same OTU. An example of both is seen in the comparison of Staphylococcus aureus (NCTC 8325) and S. epidermidis (ATCC 12228) where each genome has 5 copies of the 16S rRNA gene. The 10 copies of the 16S rRNA gene each have a different sequence and so if OTUs are defined based on ASVs, each genome would be split into 5 OTUs. Conversely, if the copies were clustered using a 3% distance threshold all 10 copies would cluster into the same OTU. The goal of this study was to quantify the risk of splitting a single genome into multiple bins and the risk of lumping together different bacterial species into the same bin.</w:t>
+      </w:r>
+    </w:p>
+    <w:p>
+      <w:pPr>
+        <w:pStyle w:val="BodyText"/>
+      </w:pPr>
+      <w:r>
+        <w:t xml:space="preserve">To investigate the variation in the number of copies of the 16S rRNA gene per genome as well as the intragenomic variation among copies of the 16S rRNA gene, I obtained reference 16S rRNA sequences from the rrn copy number database (rrnDB; CITATION). Among the 4774 species represented in the rrnDB there were 15614 genomes. The median number of rrn operson per species ranged between 1 (e.g. Mycobacterium tuberculosis) and 19 (e.g. Metabacillus litoralis) copies of the rrn operon. As the number of copies of the operon in a genome increased, the number of variants of the 16S rRNA gene in each genome also increased (</w:t>
+      </w:r>
+      <w:r>
+        <w:rPr>
+          <w:b/>
+        </w:rPr>
+        <w:t xml:space="preserve">FIGURE</w:t>
+      </w:r>
+      <w:r>
+        <w:t xml:space="preserve">). On average, there were 0.5970303 variants per copy of the full length 16S rRNA gene and an average of 0.2551013, 0.3265188, and 0.2744228 variants when considering the V4, V3-V4, and V4-V5 regions of the gene, respectively. Although a species tended to have a consistent number of 16S rRNA gene copies per genome, the number of total variants increased with the number of genomes that were sampled (</w:t>
+      </w:r>
+      <w:r>
+        <w:rPr>
+          <w:b/>
+        </w:rPr>
+        <w:t xml:space="preserve">FIGURE</w:t>
+      </w:r>
+      <w:r>
+        <w:t xml:space="preserve">). For example, Mycobacterium tuberculosis generally only had 1 copy of the gene per genome, but across the 180 genomes that have been sequenced there were 11 versions of the gene. Similarly, a E. coli genome typically had 7 copies of the 16S rRNA gene with between 6 and 10 distinct full length sequences per genome. Across the 958 E. coli genomes that have been sequenced, there were 1013 different variants of the gene. These observations highlight the risk of selecting a threshold for defining units of inference that is too narrow because it is possible to split a single genome into multiple units.</w:t>
+      </w:r>
+    </w:p>
+    <w:p>
+      <w:pPr>
+        <w:pStyle w:val="BodyText"/>
+      </w:pPr>
+      <w:r>
+        <w:t xml:space="preserve">A method to avoid splitting a single genome into multiple units of inference is to cluster 16S rRNA gene sequences together that are similar. However, this also increases the risk of lumping together genes from different species that are similar to each other. Therefore, I assessed the impact of the threshold used to define clusters of 16S rRNA genes on the propopensity to lump species together and split genome apart. I identified the threshold where 90% of bacterial species would be represented by a single OTU. For full length 16S rRNA gene sequences, I found that at a threshold of XX%, 90% of the species would be represented by a single OTU. Similarly, thresholds of XX, XX, and XX% were observed for the V4, V3-V4, and V4-V5 regions. However, at these thresholds, multiple species could be represented by the same OTU. At the highest level of resolution, XX% of the species shared a 16S rRNA gene sequence variant with another species. Given the risk of splitting a genome into multiple OTUs is more biologically problematic than lumping species together, larger thresholds are advisable.</w:t>
+      </w:r>
+    </w:p>
+    <w:p>
+      <w:pPr>
+        <w:pStyle w:val="BodyText"/>
+      </w:pPr>
+      <w:r>
+        <w:t xml:space="preserve">To provide a more nuanced approach to selecting a threshold, it would be useful to to quantify the sensitivity and specificity of characterizing bacterial species using OTUs defined at different thresholds. I created confusion matrices for multiple regions of the 16S rRNA gene: true positives were those cases where two ASVs were joined in the same OTU and the same species; true negatives were those cases where two ASVs from different OTUs came from different species; false positives were those ASVs that joined the same OTU, but were from different species; and false negatives were those ASVs that joined different OTUs, but were from the same species. By calculating the sensitivity and specificity for each threshold and each region of the 16S rRNA gene, I was able to constuct a receiver operator characteristic curve (ROC). Because the ROC curve represents a range of possible thresholds and sensitivities and specificities, I used two metrics to select the best threshold for defining an OTU. First, I identified the thresholds where the sensitivity and specificity were most similar to each other. For this criterion, the best thresholds were XX (V1-V9), XX (V4), XX (V3V4), and XX (V4V5). Second, I identified the threshold that resulted in the point on the ROC curve that was closest to perfect classification. For this criterion, the best thresholds were XX (V1-V9), XX (V4), XX (V3V4), and XX (V4V5). Surprisingly, these analyses revealed that thresholds near 3% balance the risks of splitting genomes into separate OTUs and lumping species into the same OTU.</w:t>
+      </w:r>
+    </w:p>
+    <w:p>
+      <w:pPr>
+        <w:pStyle w:val="BodyText"/>
+      </w:pPr>
+      <w:r>
+        <w:t xml:space="preserve">The results of this analysis demonstrate that there is a significant risk of splitting single genomes into multiple bins if too fine of a threshold is applied to defining an OTU. An ongoing problem for amplicon-based studies is defining a meaningful taxonomic unit of inference. Since there is no consensus definition for a biological species concept, microbiologists must accept that how we have named bacterial species is biased and that taxonomic rules are not applied in a consistent manner. This makes it more challenging to attempt to fit a distance threshold to define an OTU definition that matches a set of species names. Furthermore, it is unlikely that the 16S rRNA gene evolves at the same rate across all bacterial lineages, which limits the biological interpretation of a common OTU definition. At best, a distance-based definition of a taxonomic unit is operational. There is general agreement in bacterial systematics that to classify something to a bacterial species, you need phenotypic and genome sequence data (CITATION). We are asking too much of a short section of a bacterial genome to be able to differentiate between species. It is difficult to defend a unit of inference that would split a single genome into multiple taxonomic units. It is not biologically plausible to entertain the possability that parts of a genome would have different ecologies. Although there are multiple reasons that proponents of ASVs encourage their use, the significant risk of splitting genomes is too high to warrant their use.</w:t>
+      </w:r>
+    </w:p>
+    <w:p>
+      <w:pPr>
+        <w:pStyle w:val="BodyText"/>
+      </w:pPr>
+      <w:r>
+        <w:rPr>
+          <w:b/>
+        </w:rPr>
+        <w:t xml:space="preserve">Materials and Methods. (i) Data availability.</w:t>
+      </w:r>
+      <w:r>
+        <w:t xml:space="preserve"> </w:t>
+      </w:r>
+      <w:r>
+        <w:t xml:space="preserve">The 16S rRNA gene sequences used in this study were obtained from the</w:t>
+      </w:r>
+      <w:r>
+        <w:t xml:space="preserve"> </w:t>
+      </w:r>
+      <w:r>
+        <w:rPr>
+          <w:i/>
+        </w:rPr>
+        <w:t xml:space="preserve">rrn</w:t>
+      </w:r>
+      <w:r>
+        <w:t xml:space="preserve">DB (</w:t>
+      </w:r>
+      <w:hyperlink r:id="rId21">
+        <w:r>
+          <w:rPr>
+            <w:rStyle w:val="Hyperlink"/>
+          </w:rPr>
+          <w:t xml:space="preserve">https://rrndb.umms.med.umich.edu</w:t>
+        </w:r>
+      </w:hyperlink>
+      <w:r>
+        <w:t xml:space="preserve">; version 5.6, released November 8, 2019). At the time of submission, this is the most current version of the database. The</w:t>
+      </w:r>
+      <w:r>
+        <w:t xml:space="preserve"> </w:t>
+      </w:r>
+      <w:r>
+        <w:rPr>
+          <w:i/>
+        </w:rPr>
+        <w:t xml:space="preserve">rrn</w:t>
+      </w:r>
+      <w:r>
+        <w:t xml:space="preserve">DB obtained the curated 16S rRNA gene sequences from the KEGG database, which ultimately obtained them from NCBI’s non-redundant RefSeq database. The</w:t>
+      </w:r>
+      <w:r>
+        <w:t xml:space="preserve"> </w:t>
+      </w:r>
+      <w:r>
+        <w:rPr>
+          <w:i/>
+        </w:rPr>
+        <w:t xml:space="preserve">rrn</w:t>
+      </w:r>
+      <w:r>
+        <w:t xml:space="preserve">DB provides downloadable versions of the sequences with their taxonomy as determined using the naive Bayesian classifier trained on the RDP reference taxonomy. For some genomes this resulted in multiple classifications since a genome’s 16S rRNA gene sequences were not identical. Instead, I mapped the RefSeq accession number for each genome in the database to obtain a single taxonomy for each genome. Because strain names were not consistently given to genomes across bacterial species, the strain level designations were ignored.</w:t>
+      </w:r>
+    </w:p>
+    <w:p>
+      <w:pPr>
+        <w:pStyle w:val="BodyText"/>
+      </w:pPr>
+      <w:r>
+        <w:rPr>
+          <w:b/>
+        </w:rPr>
+        <w:t xml:space="preserve">(ii) Definition of regions within 16S rRNA gene.</w:t>
+      </w:r>
+      <w:r>
+        <w:t xml:space="preserve"> </w:t>
+      </w:r>
+      <w:r>
+        <w:t xml:space="preserve">The full length 16S rRNA gene sequences were aligned to a SILVA reference alignment of the 16S rRNA gene (v138) using the mothur software package (v. 1.XX). Regions of the 16S rRNA gene were selected because of their use in the microbial ecology literature. Full length sequences corresponded to</w:t>
+      </w:r>
+      <w:r>
+        <w:t xml:space="preserve"> </w:t>
+      </w:r>
+      <w:r>
+        <w:rPr>
+          <w:i/>
+        </w:rPr>
+        <w:t xml:space="preserve">E. coli</w:t>
+      </w:r>
+      <w:r>
+        <w:t xml:space="preserve"> </w:t>
+      </w:r>
+      <w:r>
+        <w:t xml:space="preserve">positions XX through XXXX, V4 to positions XXX through XXX, V3-V4 to positions XXX through XXX, and V4-V5 to positions XXX through XXX.</w:t>
+      </w:r>
+    </w:p>
+    <w:p>
+      <w:pPr>
+        <w:pStyle w:val="BodyText"/>
+      </w:pPr>
+      <w:r>
+        <w:rPr>
+          <w:b/>
+        </w:rPr>
+        <w:t xml:space="preserve">(iii) Controlling for uneven sampling of genomes by species.</w:t>
+      </w:r>
+      <w:r>
+        <w:t xml:space="preserve"> </w:t>
+      </w:r>
+      <w:r>
+        <w:t xml:space="preserve">Because of the uneven distribution of genome sequences across species, for the analysis of splitting genomes and lumping species I randomly selected one genome for each species. The random selection was repeated 100 times. Analyses based on this randomization report the median of the 100 randomizations. The intraquartile range between randomizations was typically less than XXXX. Because it was so small, confidence intervals are not included in Figure 2.</w:t>
+      </w:r>
+    </w:p>
+    <w:p>
+      <w:pPr>
+        <w:pStyle w:val="BodyText"/>
+      </w:pPr>
+      <w:r>
+        <w:rPr>
+          <w:b/>
+        </w:rPr>
+        <w:t xml:space="preserve">(iv) Reproducible data analysis.</w:t>
+      </w:r>
+      <w:r>
+        <w:t xml:space="preserve"> </w:t>
+      </w:r>
+      <w:r>
+        <w:t xml:space="preserve">The code to perform the analysis in this manuscript and its hisotry are available as a git-based version control repository on GitHub (</w:t>
+      </w:r>
+      <w:hyperlink r:id="rId22">
+        <w:r>
+          <w:rPr>
+            <w:rStyle w:val="Hyperlink"/>
+          </w:rPr>
+          <w:t xml:space="preserve">https://github.com/pschloss/Schloss_rrnAnalysis_XXXX_2020</w:t>
+        </w:r>
+      </w:hyperlink>
+      <w:r>
+        <w:t xml:space="preserve">). The analysis can be regenerated using a GNU Make-based workflow that made use of built-in bash tools (v. 3.2.57), mothur (v. 1.XX), and R (v. 4.X.X). Within R, I used the tidyverse (v. 4.X.X), data.table (v. 4.X.X), Rcpp (v. 4.X.X), furrr (v. 4.X.X), and rmarkdown (v. 4.X.X) packages. The conception and development of this analysis is available as a playlist on the Riffomonas YouTube channel (</w:t>
+      </w:r>
+      <w:hyperlink r:id="rId23">
+        <w:r>
+          <w:rPr>
+            <w:rStyle w:val="Hyperlink"/>
+          </w:rPr>
+          <w:t xml:space="preserve">https://www.youtube.com/playlist?list=PLmNrK_nkqBpKY3SZiivlIGvcLX-KHmfR8</w:t>
+        </w:r>
+      </w:hyperlink>
+      <w:r>
+        <w:t xml:space="preserve">).</w:t>
+      </w:r>
+    </w:p>
+    <w:p>
+      <w:pPr>
+        <w:pStyle w:val="BodyText"/>
+      </w:pPr>
+      <w:r>
+        <w:rPr>
+          <w:b/>
+        </w:rPr>
+        <w:t xml:space="preserve">Acknowledgements.</w:t>
+      </w:r>
+      <w:r>
+        <w:t xml:space="preserve"> </w:t>
+      </w:r>
+      <w:r>
+        <w:t xml:space="preserve">I am grateful to Robert Hein and Thomas Schmidt who maintain the rrnDB for their help in understanding the curation of the database and for making the 16S rRNA gene sequences and related metadata publicly available. I am also grateful to community members who watched the serialized version of this analysis on YouTube and provided their suggestions and questions.</w:t>
+      </w:r>
+    </w:p>
+    <w:p>
+      <w:pPr>
+        <w:pStyle w:val="BodyText"/>
+      </w:pPr>
+      <w:r>
+        <w:t xml:space="preserve">This work was supported, in part, through grants from the NIH to PDS (P30DK034933, U01AI124255, and R01CA215574).</w:t>
+      </w:r>
+    </w:p>
+    <w:p>
+      <w:r>
+        <w:br w:type="page"/>
+      </w:r>
+    </w:p>
+    <w:bookmarkEnd w:id="24"/>
+    <w:bookmarkStart w:id="25" w:name="references"/>
     <w:p>
       <w:pPr>
         <w:pStyle w:val="Heading2"/>
       </w:pPr>
       <w:r>
-        <w:t xml:space="preserve">Introduction</w:t>
-      </w:r>
-    </w:p>
-    <w:p>
-      <w:pPr>
-        <w:numPr>
-          <w:ilvl w:val="0"/>
-          <w:numId w:val="1001"/>
-        </w:numPr>
-      </w:pPr>
-      <w:r>
-        <w:t xml:space="preserve">16S rRNA gene sequencing is a very powerful technique for describing and comparing microbial communities</w:t>
-      </w:r>
-    </w:p>
-    <w:p>
-      <w:pPr>
-        <w:numPr>
-          <w:ilvl w:val="0"/>
-          <w:numId w:val="1001"/>
-        </w:numPr>
-      </w:pPr>
-      <w:r>
-        <w:t xml:space="preserve">How do we analyze them (classification, clustering)?</w:t>
-      </w:r>
-    </w:p>
-    <w:p>
-      <w:pPr>
-        <w:numPr>
-          <w:ilvl w:val="0"/>
-          <w:numId w:val="1001"/>
-        </w:numPr>
-      </w:pPr>
-      <w:r>
-        <w:t xml:space="preserve">What has changed in recent years? ASVs</w:t>
-      </w:r>
-    </w:p>
-    <w:p>
-      <w:pPr>
-        <w:numPr>
-          <w:ilvl w:val="0"/>
-          <w:numId w:val="1001"/>
-        </w:numPr>
-      </w:pPr>
-      <w:r>
-        <w:t xml:space="preserve">Efforts to link 16S rRNA gene sequences to taxonomic levels based on distance thresholds go back a long way</w:t>
-      </w:r>
-    </w:p>
-    <w:p>
-      <w:pPr>
-        <w:numPr>
-          <w:ilvl w:val="0"/>
-          <w:numId w:val="1001"/>
-        </w:numPr>
-      </w:pPr>
-      <w:r>
-        <w:t xml:space="preserve">ESVs/ASVs have been an attempt to adopt the thresholds suggested by genome sequencing to microbial community analysis using 16S rRNA gene sequences</w:t>
-      </w:r>
-    </w:p>
-    <w:p>
-      <w:pPr>
-        <w:numPr>
-          <w:ilvl w:val="0"/>
-          <w:numId w:val="1001"/>
-        </w:numPr>
-      </w:pPr>
-      <w:r>
-        <w:t xml:space="preserve">Most bacterial genomes have more than 1 copy of the rrn operon and those copies are not identical</w:t>
-      </w:r>
-    </w:p>
-    <w:p>
-      <w:pPr>
-        <w:numPr>
-          <w:ilvl w:val="0"/>
-          <w:numId w:val="1001"/>
-        </w:numPr>
-      </w:pPr>
-      <w:r>
-        <w:t xml:space="preserve">Using too fine a threshold to create taxonomic groups runs risk of splitting single genome into multiple bins</w:t>
-      </w:r>
-    </w:p>
-    <w:p>
-      <w:pPr>
-        <w:numPr>
-          <w:ilvl w:val="0"/>
-          <w:numId w:val="1001"/>
-        </w:numPr>
-      </w:pPr>
-      <w:r>
-        <w:t xml:space="preserve">For example, E. coli K-12 has 7 copies of the 16S rRNA gene with 5 variants</w:t>
-      </w:r>
-    </w:p>
-    <w:p>
-      <w:pPr>
-        <w:numPr>
-          <w:ilvl w:val="0"/>
-          <w:numId w:val="1001"/>
-        </w:numPr>
-      </w:pPr>
-      <w:r>
-        <w:t xml:space="preserve">Using too broad a threshold to define ASVs or OTUs risks lumping together bacterial species into the same grouping</w:t>
-      </w:r>
-    </w:p>
-    <w:p>
-      <w:pPr>
-        <w:numPr>
-          <w:ilvl w:val="0"/>
-          <w:numId w:val="1001"/>
-        </w:numPr>
-      </w:pPr>
-      <w:r>
-        <w:t xml:space="preserve">For example, B. cereus, thuringiensis, anthracis share the same 16S rRNA gene sequences</w:t>
-      </w:r>
-    </w:p>
-    <w:p>
-      <w:pPr>
-        <w:numPr>
-          <w:ilvl w:val="0"/>
-          <w:numId w:val="1001"/>
-        </w:numPr>
-      </w:pPr>
-      <w:r>
-        <w:t xml:space="preserve">Goal of this study</w:t>
+        <w:t xml:space="preserve">References</w:t>
       </w:r>
     </w:p>
     <w:p>
@@ -271,334 +479,18 @@
         <w:br w:type="page"/>
       </w:r>
     </w:p>
-    <w:bookmarkEnd w:id="22"/>
-    <w:bookmarkStart w:id="23" w:name="results"/>
+    <w:bookmarkEnd w:id="25"/>
+    <w:bookmarkStart w:id="26" w:name="figures"/>
     <w:p>
       <w:pPr>
         <w:pStyle w:val="Heading2"/>
       </w:pPr>
       <w:r>
-        <w:t xml:space="preserve">Results</w:t>
-      </w:r>
-    </w:p>
-    <w:p>
-      <w:pPr>
-        <w:numPr>
-          <w:ilvl w:val="0"/>
-          <w:numId w:val="1002"/>
-        </w:numPr>
-        <w:pStyle w:val="Compact"/>
-      </w:pPr>
-      <w:r>
-        <w:t xml:space="preserve">ESVs/ASVs</w:t>
-      </w:r>
-    </w:p>
-    <w:p>
-      <w:pPr>
-        <w:numPr>
-          <w:ilvl w:val="1"/>
-          <w:numId w:val="1003"/>
-        </w:numPr>
-        <w:pStyle w:val="Compact"/>
-      </w:pPr>
-      <w:r>
-        <w:t xml:space="preserve">copy number varies by taxonomy</w:t>
-      </w:r>
-    </w:p>
-    <w:p>
-      <w:pPr>
-        <w:numPr>
-          <w:ilvl w:val="1"/>
-          <w:numId w:val="1003"/>
-        </w:numPr>
-        <w:pStyle w:val="Compact"/>
-      </w:pPr>
-      <w:r>
-        <w:t xml:space="preserve">more copies, more variants per genome</w:t>
-      </w:r>
-    </w:p>
-    <w:p>
-      <w:pPr>
-        <w:numPr>
-          <w:ilvl w:val="1"/>
-          <w:numId w:val="1003"/>
-        </w:numPr>
-        <w:pStyle w:val="Compact"/>
-      </w:pPr>
-      <w:r>
-        <w:t xml:space="preserve">full length sequences have more variants than sub-regions</w:t>
-      </w:r>
-    </w:p>
-    <w:p>
-      <w:pPr>
-        <w:numPr>
-          <w:ilvl w:val="1"/>
-          <w:numId w:val="1003"/>
-        </w:numPr>
-        <w:pStyle w:val="Compact"/>
-      </w:pPr>
-      <w:r>
-        <w:t xml:space="preserve">as more sequences are added to a species, the number of variants increases</w:t>
-      </w:r>
-    </w:p>
-    <w:p>
-      <w:pPr>
-        <w:numPr>
-          <w:ilvl w:val="0"/>
-          <w:numId w:val="1002"/>
-        </w:numPr>
-        <w:pStyle w:val="Compact"/>
-      </w:pPr>
-      <w:r>
-        <w:t xml:space="preserve">OTUs</w:t>
-      </w:r>
-    </w:p>
-    <w:p>
-      <w:pPr>
-        <w:numPr>
-          <w:ilvl w:val="1"/>
-          <w:numId w:val="1004"/>
-        </w:numPr>
-        <w:pStyle w:val="Compact"/>
-      </w:pPr>
-      <w:r>
-        <w:t xml:space="preserve">increasing a threshold decreases the number of variants</w:t>
-      </w:r>
-    </w:p>
-    <w:p>
-      <w:pPr>
-        <w:numPr>
-          <w:ilvl w:val="1"/>
-          <w:numId w:val="1004"/>
-        </w:numPr>
-        <w:pStyle w:val="Compact"/>
-      </w:pPr>
-      <w:r>
-        <w:t xml:space="preserve">this limits the splitting of a single genome into multiple bins</w:t>
-      </w:r>
-    </w:p>
-    <w:p>
-      <w:pPr>
-        <w:numPr>
-          <w:ilvl w:val="1"/>
-          <w:numId w:val="1004"/>
-        </w:numPr>
-        <w:pStyle w:val="Compact"/>
-      </w:pPr>
-      <w:r>
-        <w:t xml:space="preserve">this increases the lumping of species into single bin</w:t>
-      </w:r>
-    </w:p>
-    <w:p>
-      <w:r>
-        <w:br w:type="page"/>
-      </w:r>
-    </w:p>
-    <w:bookmarkEnd w:id="23"/>
-    <w:bookmarkStart w:id="24" w:name="conclusions"/>
-    <w:p>
-      <w:pPr>
-        <w:pStyle w:val="Heading2"/>
-      </w:pPr>
-      <w:r>
-        <w:t xml:space="preserve">Conclusions</w:t>
-      </w:r>
-    </w:p>
-    <w:p>
-      <w:pPr>
-        <w:numPr>
-          <w:ilvl w:val="0"/>
-          <w:numId w:val="1005"/>
-        </w:numPr>
-      </w:pPr>
-      <w:r>
-        <w:t xml:space="preserve">Briefly synthesize results</w:t>
-      </w:r>
-    </w:p>
-    <w:p>
-      <w:pPr>
-        <w:numPr>
-          <w:ilvl w:val="1"/>
-          <w:numId w:val="1006"/>
-        </w:numPr>
-        <w:pStyle w:val="Compact"/>
-      </w:pPr>
-      <w:r>
-        <w:t xml:space="preserve">Unlikely that the unit of inference should be an ASV</w:t>
-      </w:r>
-    </w:p>
-    <w:p>
-      <w:pPr>
-        <w:numPr>
-          <w:ilvl w:val="0"/>
-          <w:numId w:val="1005"/>
-        </w:numPr>
-      </w:pPr>
-      <w:r>
-        <w:t xml:space="preserve">No biological argument to split a genome into multiple bins</w:t>
-      </w:r>
-    </w:p>
-    <w:p>
-      <w:pPr>
-        <w:numPr>
-          <w:ilvl w:val="0"/>
-          <w:numId w:val="1005"/>
-        </w:numPr>
-      </w:pPr>
-      <w:r>
-        <w:t xml:space="preserve">This analysis has allowed some splitting to balance with lumping</w:t>
-      </w:r>
-    </w:p>
-    <w:p>
-      <w:pPr>
-        <w:numPr>
-          <w:ilvl w:val="0"/>
-          <w:numId w:val="1005"/>
-        </w:numPr>
-      </w:pPr>
-      <w:r>
-        <w:t xml:space="preserve">To reduce splitting further, you would need larger thresholds</w:t>
-      </w:r>
-    </w:p>
-    <w:p>
-      <w:pPr>
-        <w:numPr>
-          <w:ilvl w:val="0"/>
-          <w:numId w:val="1005"/>
-        </w:numPr>
-      </w:pPr>
-      <w:r>
-        <w:t xml:space="preserve">There is general agreement in the field that if you want to classify something to a bacterial species, you need more than the 16S rRNA gene</w:t>
-      </w:r>
-    </w:p>
-    <w:p>
-      <w:pPr>
-        <w:numPr>
-          <w:ilvl w:val="0"/>
-          <w:numId w:val="1005"/>
-        </w:numPr>
-      </w:pPr>
-      <w:r>
-        <w:t xml:space="preserve">Furthermore, using only a few hundred bases of that gene are even more limited.</w:t>
-      </w:r>
-    </w:p>
-    <w:p>
-      <w:pPr>
-        <w:numPr>
-          <w:ilvl w:val="0"/>
-          <w:numId w:val="1005"/>
-        </w:numPr>
-      </w:pPr>
-      <w:r>
-        <w:t xml:space="preserve">We are asking too much of a short section of sequence</w:t>
-      </w:r>
-    </w:p>
-    <w:p>
-      <w:pPr>
-        <w:numPr>
-          <w:ilvl w:val="0"/>
-          <w:numId w:val="1005"/>
-        </w:numPr>
-      </w:pPr>
-      <w:r>
-        <w:t xml:space="preserve">Surprisingly, 3% performs pretty well for an operational definition that limits splitting of bacterial genomes and avoiding the lumping of bacterial species</w:t>
-      </w:r>
-    </w:p>
-    <w:p>
-      <w:r>
-        <w:br w:type="page"/>
-      </w:r>
-    </w:p>
-    <w:bookmarkEnd w:id="24"/>
-    <w:bookmarkStart w:id="25" w:name="materials-and-methods"/>
-    <w:p>
-      <w:pPr>
-        <w:pStyle w:val="Heading2"/>
-      </w:pPr>
-      <w:r>
-        <w:t xml:space="preserve">Materials and Methods</w:t>
-      </w:r>
-    </w:p>
-    <w:p>
-      <w:pPr>
-        <w:numPr>
-          <w:ilvl w:val="0"/>
-          <w:numId w:val="1007"/>
-        </w:numPr>
-        <w:pStyle w:val="Compact"/>
-      </w:pPr>
-      <w:r>
-        <w:t xml:space="preserve">rrnDB</w:t>
-      </w:r>
-    </w:p>
-    <w:p>
-      <w:pPr>
-        <w:numPr>
-          <w:ilvl w:val="0"/>
-          <w:numId w:val="1007"/>
-        </w:numPr>
-        <w:pStyle w:val="Compact"/>
-      </w:pPr>
-      <w:r>
-        <w:t xml:space="preserve">NCBI taxonomy</w:t>
-      </w:r>
-    </w:p>
-    <w:p>
-      <w:pPr>
-        <w:numPr>
-          <w:ilvl w:val="0"/>
-          <w:numId w:val="1007"/>
-        </w:numPr>
-        <w:pStyle w:val="Compact"/>
-      </w:pPr>
-      <w:r>
-        <w:t xml:space="preserve">R and R packages</w:t>
-      </w:r>
-    </w:p>
-    <w:p>
-      <w:pPr>
-        <w:numPr>
-          <w:ilvl w:val="0"/>
-          <w:numId w:val="1007"/>
-        </w:numPr>
-        <w:pStyle w:val="Compact"/>
-      </w:pPr>
-      <w:r>
-        <w:t xml:space="preserve">GitHub / YouTube</w:t>
-      </w:r>
-    </w:p>
-    <w:p>
-      <w:r>
-        <w:br w:type="page"/>
-      </w:r>
-    </w:p>
-    <w:bookmarkEnd w:id="25"/>
-    <w:bookmarkStart w:id="26" w:name="acknowledgements"/>
-    <w:p>
-      <w:pPr>
-        <w:pStyle w:val="Heading2"/>
-      </w:pPr>
-      <w:r>
-        <w:t xml:space="preserve">Acknowledgements</w:t>
-      </w:r>
-    </w:p>
-    <w:p>
-      <w:r>
-        <w:br w:type="page"/>
+        <w:t xml:space="preserve">Figures</w:t>
       </w:r>
     </w:p>
     <w:bookmarkEnd w:id="26"/>
-    <w:bookmarkStart w:id="27" w:name="figures"/>
-    <w:p>
-      <w:pPr>
-        <w:pStyle w:val="Heading2"/>
-      </w:pPr>
-      <w:r>
-        <w:t xml:space="preserve">Figures</w:t>
-      </w:r>
-    </w:p>
     <w:bookmarkEnd w:id="27"/>
-    <w:bookmarkEnd w:id="28"/>
     <w:sectPr/>
   </w:body>
 </w:document>
@@ -732,132 +624,8 @@
       </w:pPr>
     </w:lvl>
   </w:abstractNum>
-  <w:abstractNum w:abstractNumId="991">
-    <w:nsid w:val="ea454b4c"/>
-    <w:multiLevelType w:val="multilevel"/>
-    <w:lvl w:ilvl="0">
-      <w:numFmt w:val="bullet"/>
-      <w:lvlText w:val="•"/>
-      <w:lvlJc w:val="left"/>
-      <w:pPr>
-        <w:tabs>
-          <w:tab w:val="num" w:pos="0"/>
-        </w:tabs>
-        <w:ind w:left="480" w:hanging="480"/>
-      </w:pPr>
-    </w:lvl>
-    <w:lvl w:ilvl="1">
-      <w:numFmt w:val="bullet"/>
-      <w:lvlText w:val="–"/>
-      <w:lvlJc w:val="left"/>
-      <w:pPr>
-        <w:tabs>
-          <w:tab w:val="num" w:pos="720"/>
-        </w:tabs>
-        <w:ind w:left="1200" w:hanging="480"/>
-      </w:pPr>
-    </w:lvl>
-    <w:lvl w:ilvl="2">
-      <w:numFmt w:val="bullet"/>
-      <w:lvlText w:val="•"/>
-      <w:lvlJc w:val="left"/>
-      <w:pPr>
-        <w:tabs>
-          <w:tab w:val="num" w:pos="1440"/>
-        </w:tabs>
-        <w:ind w:left="1920" w:hanging="480"/>
-      </w:pPr>
-    </w:lvl>
-    <w:lvl w:ilvl="3">
-      <w:numFmt w:val="bullet"/>
-      <w:lvlText w:val="–"/>
-      <w:lvlJc w:val="left"/>
-      <w:pPr>
-        <w:tabs>
-          <w:tab w:val="num" w:pos="2160"/>
-        </w:tabs>
-        <w:ind w:left="2640" w:hanging="480"/>
-      </w:pPr>
-    </w:lvl>
-    <w:lvl w:ilvl="4">
-      <w:numFmt w:val="bullet"/>
-      <w:lvlText w:val="•"/>
-      <w:lvlJc w:val="left"/>
-      <w:pPr>
-        <w:tabs>
-          <w:tab w:val="num" w:pos="2880"/>
-        </w:tabs>
-        <w:ind w:left="3360" w:hanging="480"/>
-      </w:pPr>
-    </w:lvl>
-    <w:lvl w:ilvl="5">
-      <w:numFmt w:val="bullet"/>
-      <w:lvlText w:val="–"/>
-      <w:lvlJc w:val="left"/>
-      <w:pPr>
-        <w:tabs>
-          <w:tab w:val="num" w:pos="3600"/>
-        </w:tabs>
-        <w:ind w:left="4080" w:hanging="480"/>
-      </w:pPr>
-    </w:lvl>
-    <w:lvl w:ilvl="6">
-      <w:numFmt w:val="bullet"/>
-      <w:lvlText w:val="•"/>
-      <w:lvlJc w:val="left"/>
-      <w:pPr>
-        <w:tabs>
-          <w:tab w:val="num" w:pos="4320"/>
-        </w:tabs>
-        <w:ind w:left="4800" w:hanging="480"/>
-      </w:pPr>
-    </w:lvl>
-    <w:lvl w:ilvl="7">
-      <w:numFmt w:val="bullet"/>
-      <w:lvlText w:val="–"/>
-      <w:lvlJc w:val="left"/>
-      <w:pPr>
-        <w:tabs>
-          <w:tab w:val="num" w:pos="5040"/>
-        </w:tabs>
-        <w:ind w:left="5520" w:hanging="480"/>
-      </w:pPr>
-    </w:lvl>
-    <w:lvl w:ilvl="8">
-      <w:numFmt w:val="bullet"/>
-      <w:lvlText w:val="•"/>
-      <w:lvlJc w:val="left"/>
-      <w:pPr>
-        <w:tabs>
-          <w:tab w:val="num" w:pos="5760"/>
-        </w:tabs>
-        <w:ind w:left="6240" w:hanging="480"/>
-      </w:pPr>
-    </w:lvl>
-  </w:abstractNum>
   <w:num w:numId="1000">
     <w:abstractNumId w:val="990"/>
-  </w:num>
-  <w:num w:numId="1001">
-    <w:abstractNumId w:val="991"/>
-  </w:num>
-  <w:num w:numId="1002">
-    <w:abstractNumId w:val="991"/>
-  </w:num>
-  <w:num w:numId="1003">
-    <w:abstractNumId w:val="991"/>
-  </w:num>
-  <w:num w:numId="1004">
-    <w:abstractNumId w:val="991"/>
-  </w:num>
-  <w:num w:numId="1005">
-    <w:abstractNumId w:val="991"/>
-  </w:num>
-  <w:num w:numId="1006">
-    <w:abstractNumId w:val="991"/>
-  </w:num>
-  <w:num w:numId="1007">
-    <w:abstractNumId w:val="991"/>
   </w:num>
 </w:numbering>
 </file>

</xml_diff>

<commit_message>
Replicate threshold to get one OTU per genome/species 100 times
</commit_message>
<xml_diff>
--- a/submission/manuscript.docx
+++ b/submission/manuscript.docx
@@ -10,7 +10,7 @@
         <w:rPr>
           <w:rStyle w:val="VerbatimChar"/>
         </w:rPr>
-        <w:t xml:space="preserve">## ── Attaching packages ─────────────────────────────────────────────────────────── tidyverse 1.3.0 ──</w:t>
+        <w:t xml:space="preserve">## ── Attaching packages ──────────────────────────────────────────────────────────────────────────────────────── tidyverse 1.3.0 ──</w:t>
       </w:r>
     </w:p>
     <w:p>
@@ -59,7 +59,7 @@
         <w:rPr>
           <w:rStyle w:val="VerbatimChar"/>
         </w:rPr>
-        <w:t xml:space="preserve">## ── Conflicts ────────────────────────────────────────────────────────────── tidyverse_conflicts() ──</w:t>
+        <w:t xml:space="preserve">## ── Conflicts ─────────────────────────────────────────────────────────────────────────────────────────── tidyverse_conflicts() ──</w:t>
       </w:r>
       <w:r>
         <w:br/>
@@ -587,7 +587,55 @@
         <w:pStyle w:val="BodyText"/>
       </w:pPr>
       <w:r>
-        <w:t xml:space="preserve">A method to avoid splitting a single genome into multiple units of inference is to cluster 16S rRNA gene sequences together that are similar. However, this also increases the risk of lumping together genes from different species that are similar to each other. Therefore, I assessed the impact of the threshold used to define clusters of 16S rRNA genes on the propopensity to lump species together and split genome apart. I identified the threshold where 90% of bacterial species would be represented by a single OTU. For full length 16S rRNA gene sequences, I found that at a threshold of XX%, 90% of the species would be represented by a single OTU. Similarly, thresholds of XX, XX, and XX% were observed for the V4, V3-V4, and V4-V5 regions. However, at these thresholds, multiple species could be represented by the same OTU. At the highest level of resolution, XX% of the species shared a 16S rRNA gene sequence variant with another species. Given the risk of splitting a genome into multiple OTUs is more biologically problematic than lumping species together, larger thresholds are advisable.</w:t>
+        <w:t xml:space="preserve">A method to avoid splitting a single genome into multiple units of inference is to cluster 16S rRNA gene sequences together that are similar. However, this also increases the risk of lumping together genes from different species that are similar to each other. Therefore, I assessed the impact of the threshold used to define clusters of 16S rRNA genes on the propensity to split a genome apart or to lump species together. For full length 16S rRNA gene sequences, I found that at a threshold of</w:t>
+      </w:r>
+      <w:r>
+        <w:t xml:space="preserve"> </w:t>
+      </w:r>
+      <w:r>
+        <w:rPr>
+          <w:b/>
+        </w:rPr>
+        <w:t xml:space="preserve">5.5</w:t>
+      </w:r>
+      <w:r>
+        <w:t xml:space="preserve">%, 95% of the species with 7 copies of the rrn operon would be represented by a single OTU. Similarly, thresholds of</w:t>
+      </w:r>
+      <w:r>
+        <w:t xml:space="preserve"> </w:t>
+      </w:r>
+      <w:r>
+        <w:rPr>
+          <w:b/>
+        </w:rPr>
+        <w:t xml:space="preserve">2.5</w:t>
+      </w:r>
+      <w:r>
+        <w:t xml:space="preserve">,</w:t>
+      </w:r>
+      <w:r>
+        <w:t xml:space="preserve"> </w:t>
+      </w:r>
+      <w:r>
+        <w:rPr>
+          <w:b/>
+        </w:rPr>
+        <w:t xml:space="preserve">4.0</w:t>
+      </w:r>
+      <w:r>
+        <w:t xml:space="preserve">, and</w:t>
+      </w:r>
+      <w:r>
+        <w:t xml:space="preserve"> </w:t>
+      </w:r>
+      <w:r>
+        <w:rPr>
+          <w:b/>
+        </w:rPr>
+        <w:t xml:space="preserve">3.5</w:t>
+      </w:r>
+      <w:r>
+        <w:t xml:space="preserve">% were observed for the V4, V3-V4, and V4-V5 regions, respectively. However, at these thresholds, multiple species could be represented by the same OTU. At the highest level of resolution, XX% of the species shared a 16S rRNA gene sequence variant with another species. Given the risk of splitting a genome into multiple OTUs is more biologically problematic than lumping species together, larger thresholds are advisable.</w:t>
       </w:r>
     </w:p>
     <w:p>

</xml_diff>

<commit_message>
Replicate lump/split calculations 100 times
</commit_message>
<xml_diff>
--- a/submission/manuscript.docx
+++ b/submission/manuscript.docx
@@ -10,7 +10,7 @@
         <w:rPr>
           <w:rStyle w:val="VerbatimChar"/>
         </w:rPr>
-        <w:t xml:space="preserve">## ── Attaching packages ──────────────────────────────────────────────────────────────────────────────────────── tidyverse 1.3.0 ──</w:t>
+        <w:t xml:space="preserve">## ── Attaching packages ───────────────────────────────────────────────────────────────────────────────────────── tidyverse 1.3.0 ──</w:t>
       </w:r>
     </w:p>
     <w:p>
@@ -59,7 +59,7 @@
         <w:rPr>
           <w:rStyle w:val="VerbatimChar"/>
         </w:rPr>
-        <w:t xml:space="preserve">## ── Conflicts ─────────────────────────────────────────────────────────────────────────────────────────── tidyverse_conflicts() ──</w:t>
+        <w:t xml:space="preserve">## ── Conflicts ──────────────────────────────────────────────────────────────────────────────────────────── tidyverse_conflicts() ──</w:t>
       </w:r>
       <w:r>
         <w:br/>
@@ -635,7 +635,103 @@
         <w:t xml:space="preserve">3.5</w:t>
       </w:r>
       <w:r>
-        <w:t xml:space="preserve">% were observed for the V4, V3-V4, and V4-V5 regions, respectively. However, at these thresholds, multiple species could be represented by the same OTU. At the highest level of resolution, XX% of the species shared a 16S rRNA gene sequence variant with another species. Given the risk of splitting a genome into multiple OTUs is more biologically problematic than lumping species together, larger thresholds are advisable.</w:t>
+        <w:t xml:space="preserve">% were observed for the V4, V3-V4, and V4-V5 regions, respectively. However, at these thresholds, multiple species could be represented by the same OTU. At the highest level of resolution,</w:t>
+      </w:r>
+      <w:r>
+        <w:t xml:space="preserve"> </w:t>
+      </w:r>
+      <w:r>
+        <w:rPr>
+          <w:b/>
+        </w:rPr>
+        <w:t xml:space="preserve">3.6</w:t>
+      </w:r>
+      <w:r>
+        <w:t xml:space="preserve">% of the species shared a 16S rRNA gene sequence variant with another species when considering full length sequences and</w:t>
+      </w:r>
+      <w:r>
+        <w:t xml:space="preserve"> </w:t>
+      </w:r>
+      <w:r>
+        <w:rPr>
+          <w:b/>
+        </w:rPr>
+        <w:t xml:space="preserve">14.9</w:t>
+      </w:r>
+      <w:r>
+        <w:t xml:space="preserve">,</w:t>
+      </w:r>
+      <w:r>
+        <w:t xml:space="preserve"> </w:t>
+      </w:r>
+      <w:r>
+        <w:rPr>
+          <w:b/>
+        </w:rPr>
+        <w:t xml:space="preserve">10.2</w:t>
+      </w:r>
+      <w:r>
+        <w:t xml:space="preserve">, and</w:t>
+      </w:r>
+      <w:r>
+        <w:t xml:space="preserve"> </w:t>
+      </w:r>
+      <w:r>
+        <w:rPr>
+          <w:b/>
+        </w:rPr>
+        <w:t xml:space="preserve">12.0</w:t>
+      </w:r>
+      <w:r>
+        <w:t xml:space="preserve">% when considering the V4, V3-V4, and V4-V5 regions, respectively. At the commonly used 3% threshold,</w:t>
+      </w:r>
+      <w:r>
+        <w:t xml:space="preserve"> </w:t>
+      </w:r>
+      <w:r>
+        <w:rPr>
+          <w:b/>
+        </w:rPr>
+        <w:t xml:space="preserve">25.2</w:t>
+      </w:r>
+      <w:r>
+        <w:t xml:space="preserve">% of the species shared an OTU when considering full length sequences and</w:t>
+      </w:r>
+      <w:r>
+        <w:t xml:space="preserve"> </w:t>
+      </w:r>
+      <w:r>
+        <w:rPr>
+          <w:b/>
+        </w:rPr>
+        <w:t xml:space="preserve">33.0</w:t>
+      </w:r>
+      <w:r>
+        <w:t xml:space="preserve">,</w:t>
+      </w:r>
+      <w:r>
+        <w:t xml:space="preserve"> </w:t>
+      </w:r>
+      <w:r>
+        <w:rPr>
+          <w:b/>
+        </w:rPr>
+        <w:t xml:space="preserve">29.4</w:t>
+      </w:r>
+      <w:r>
+        <w:t xml:space="preserve">, and</w:t>
+      </w:r>
+      <w:r>
+        <w:t xml:space="preserve"> </w:t>
+      </w:r>
+      <w:r>
+        <w:rPr>
+          <w:b/>
+        </w:rPr>
+        <w:t xml:space="preserve">32.2</w:t>
+      </w:r>
+      <w:r>
+        <w:t xml:space="preserve">% when considering the V4, V3-V4, and V4-V5 regions, respectively. Given the risk of splitting a genome into multiple OTUs is more biologically problematic than lumping species together, larger thresholds are advisable.</w:t>
       </w:r>
     </w:p>
     <w:p>

</xml_diff>

<commit_message>
Plot number of ASVs per rrn copy for each species by number of genomes
</commit_message>
<xml_diff>
--- a/submission/manuscript.docx
+++ b/submission/manuscript.docx
@@ -91,7 +91,7 @@
         <w:t xml:space="preserve">## here() starts at /Users/pschloss/Documents/Schloss_rrnAnalysis_XXXX_2020</w:t>
       </w:r>
     </w:p>
-    <w:bookmarkStart w:id="27" w:name="X994a8e9a9a60f87e0f176b19df16a7da73b6367"/>
+    <w:bookmarkStart w:id="26" w:name="X994a8e9a9a60f87e0f176b19df16a7da73b6367"/>
     <w:p>
       <w:pPr>
         <w:pStyle w:val="Heading1"/>
@@ -416,7 +416,7 @@
         <w:rPr>
           <w:b/>
         </w:rPr>
-        <w:t xml:space="preserve">FIGURE</w:t>
+        <w:t xml:space="preserve">Figure 1</w:t>
       </w:r>
       <w:r>
         <w:t xml:space="preserve">). For example,</w:t>
@@ -1043,18 +1043,24 @@
         <w:br w:type="page"/>
       </w:r>
     </w:p>
+    <w:p>
+      <w:pPr>
+        <w:pStyle w:val="FirstParagraph"/>
+      </w:pPr>
+    </w:p>
+    <w:p>
+      <w:pPr>
+        <w:pStyle w:val="BodyText"/>
+      </w:pPr>
+      <w:r>
+        <w:rPr>
+          <w:b/>
+        </w:rPr>
+        <w:t xml:space="preserve">Figure 1. ESV rate increases as the number of genomes sampled per species increases</w:t>
+      </w:r>
+    </w:p>
     <w:bookmarkEnd w:id="25"/>
-    <w:bookmarkStart w:id="26" w:name="figures"/>
-    <w:p>
-      <w:pPr>
-        <w:pStyle w:val="Heading2"/>
-      </w:pPr>
-      <w:r>
-        <w:t xml:space="preserve">Figures</w:t>
-      </w:r>
-    </w:p>
     <w:bookmarkEnd w:id="26"/>
-    <w:bookmarkEnd w:id="27"/>
     <w:sectPr/>
   </w:body>
 </w:document>

</xml_diff>

<commit_message>
Generate lumping and splitting rate figure
</commit_message>
<xml_diff>
--- a/submission/manuscript.docx
+++ b/submission/manuscript.docx
@@ -1057,6 +1057,27 @@
           <w:b/>
         </w:rPr>
         <w:t xml:space="preserve">Figure 1. ESV rate increases as the number of genomes sampled per species increases</w:t>
+      </w:r>
+    </w:p>
+    <w:p>
+      <w:r>
+        <w:br w:type="page"/>
+      </w:r>
+    </w:p>
+    <w:p>
+      <w:pPr>
+        <w:pStyle w:val="BodyText"/>
+      </w:pPr>
+    </w:p>
+    <w:p>
+      <w:pPr>
+        <w:pStyle w:val="BodyText"/>
+      </w:pPr>
+      <w:r>
+        <w:rPr>
+          <w:b/>
+        </w:rPr>
+        <w:t xml:space="preserve">Figure 2. Rate of lumping and splitting by distance threshold</w:t>
       </w:r>
     </w:p>
     <w:bookmarkEnd w:id="25"/>

</xml_diff>

<commit_message>
Generate ROC curve figure
</commit_message>
<xml_diff>
--- a/submission/manuscript.docx
+++ b/submission/manuscript.docx
@@ -1078,6 +1078,27 @@
           <w:b/>
         </w:rPr>
         <w:t xml:space="preserve">Figure 2. Rate of lumping and splitting by distance threshold</w:t>
+      </w:r>
+    </w:p>
+    <w:p>
+      <w:r>
+        <w:br w:type="page"/>
+      </w:r>
+    </w:p>
+    <w:p>
+      <w:pPr>
+        <w:pStyle w:val="BodyText"/>
+      </w:pPr>
+    </w:p>
+    <w:p>
+      <w:pPr>
+        <w:pStyle w:val="BodyText"/>
+      </w:pPr>
+      <w:r>
+        <w:rPr>
+          <w:b/>
+        </w:rPr>
+        <w:t xml:space="preserve">Figure S1. Receiver operator characteristic curve and position of various thresholds</w:t>
       </w:r>
     </w:p>
     <w:bookmarkEnd w:id="25"/>

</xml_diff>

<commit_message>
Create figure captions and integrate numbers into manuscript
</commit_message>
<xml_diff>
--- a/submission/manuscript.docx
+++ b/submission/manuscript.docx
@@ -347,16 +347,7 @@
         <w:t xml:space="preserve">Metabacillus litoralis</w:t>
       </w:r>
       <w:r>
-        <w:t xml:space="preserve">) copies of the rrn operon. As the number of copies of the operon in a genome increased, the number of variants of the 16S rRNA gene in each genome also increased (</w:t>
-      </w:r>
-      <w:r>
-        <w:rPr>
-          <w:b/>
-        </w:rPr>
-        <w:t xml:space="preserve">FIGURE</w:t>
-      </w:r>
-      <w:r>
-        <w:t xml:space="preserve">). On average, there were</w:t>
+        <w:t xml:space="preserve">) copies of the rrn operon. As the number of copies of the operon in a genome increased, the number of variants of the 16S rRNA gene in each genome also increased. On average, there were</w:t>
       </w:r>
       <w:r>
         <w:t xml:space="preserve"> </w:t>
@@ -635,7 +626,16 @@
         <w:t xml:space="preserve">3.5</w:t>
       </w:r>
       <w:r>
-        <w:t xml:space="preserve">% were observed for the V4, V3-V4, and V4-V5 regions, respectively. However, at these thresholds, multiple species could be represented by the same OTU. At the highest level of resolution,</w:t>
+        <w:t xml:space="preserve">% were observed for the V4, V3-V4, and V4-V5 regions, respectively. However, at these thresholds, multiple species could be represented by the same OTU (</w:t>
+      </w:r>
+      <w:r>
+        <w:rPr>
+          <w:b/>
+        </w:rPr>
+        <w:t xml:space="preserve">Figure 2</w:t>
+      </w:r>
+      <w:r>
+        <w:t xml:space="preserve">). At the highest level of resolution,</w:t>
       </w:r>
       <w:r>
         <w:t xml:space="preserve"> </w:t>
@@ -739,7 +739,19 @@
         <w:pStyle w:val="BodyText"/>
       </w:pPr>
       <w:r>
-        <w:t xml:space="preserve">To provide a more nuanced approach to selecting a threshold, it would be useful to to quantify the sensitivity and specificity of characterizing bacterial species using OTUs defined at different thresholds. I created confusion matrices for multiple regions of the 16S rRNA gene: true positives were those cases where two ASVs were joined in the same OTU and the same species; true negatives were those cases where two ASVs from different OTUs came from different species; false positives were those ASVs that joined the same OTU, but were from different species; and false negatives were those ASVs that joined different OTUs, but were from the same species. By calculating the sensitivity and specificity for each threshold and each region of the 16S rRNA gene, I was able to constuct a receiver operator characteristic curve (ROC). Because the ROC curve represents a range of possible thresholds and sensitivities and specificities, I used two metrics to select the best threshold for defining an OTU. First, I identified the thresholds where the sensitivity and specificity were most similar to each other. For this criterion, the best distance thresholds were</w:t>
+        <w:t xml:space="preserve">To provide a more nuanced approach to selecting a threshold, it would be useful to to quantify the sensitivity and specificity of characterizing bacterial species using OTUs defined at different thresholds. I created confusion matrices for multiple regions of the 16S rRNA gene: true positives were those cases where two ASVs were joined in the same OTU and the same species; true negatives were those cases where two ASVs from different OTUs came from different species; false positives were those ASVs that joined the same OTU, but were from different species; and false negatives were those ASVs that joined different OTUs, but were from the same species. By calculating the sensitivity and specificity for each threshold and each region of the 16S rRNA gene, I was able to constuct a receiver operator characteristic curve (ROC;</w:t>
+      </w:r>
+      <w:r>
+        <w:t xml:space="preserve"> </w:t>
+      </w:r>
+      <w:r>
+        <w:rPr>
+          <w:b/>
+        </w:rPr>
+        <w:t xml:space="preserve">Figure S1</w:t>
+      </w:r>
+      <w:r>
+        <w:t xml:space="preserve">). Because the ROC curve represents a range of possible thresholds and sensitivities and specificities, I used two metrics to select the best threshold for defining an OTU. First, I identified the thresholds where the sensitivity and specificity were most similar to each other. For this criterion, the best distance thresholds were</w:t>
       </w:r>
       <w:r>
         <w:t xml:space="preserve"> </w:t>
@@ -1056,7 +1068,38 @@
         <w:rPr>
           <w:b/>
         </w:rPr>
-        <w:t xml:space="preserve">Figure 1. ESV rate increases as the number of genomes sampled per species increases</w:t>
+        <w:t xml:space="preserve">Figure 1. The ratio of number of distinct ASVs per copy of the</w:t>
+      </w:r>
+      <w:r>
+        <w:rPr>
+          <w:b/>
+        </w:rPr>
+        <w:t xml:space="preserve"> </w:t>
+      </w:r>
+      <w:r>
+        <w:rPr>
+          <w:i/>
+          <w:b/>
+        </w:rPr>
+        <w:t xml:space="preserve">rrn</w:t>
+      </w:r>
+      <w:r>
+        <w:rPr>
+          <w:b/>
+        </w:rPr>
+        <w:t xml:space="preserve"> </w:t>
+      </w:r>
+      <w:r>
+        <w:rPr>
+          <w:b/>
+        </w:rPr>
+        <w:t xml:space="preserve">operon increases for a species as the number of genomes sampled increases.</w:t>
+      </w:r>
+      <w:r>
+        <w:t xml:space="preserve"> </w:t>
+      </w:r>
+      <w:r>
+        <w:t xml:space="preserve">Each point represents a different species and is shaded to be 80% transparent so that when points overlap they become darker. The blue line represents a smoothed fit through the data.</w:t>
       </w:r>
     </w:p>
     <w:p>
@@ -1077,7 +1120,13 @@
         <w:rPr>
           <w:b/>
         </w:rPr>
-        <w:t xml:space="preserve">Figure 2. Rate of lumping and splitting by distance threshold</w:t>
+        <w:t xml:space="preserve">Figure 2. As the distance threshold used to define an OTU increases, the fraction of genomes split into separate OTUs decreases while the fraction of species that are merged into the same OTU increases.</w:t>
+      </w:r>
+      <w:r>
+        <w:t xml:space="preserve"> </w:t>
+      </w:r>
+      <w:r>
+        <w:t xml:space="preserve">These data represent the median fractions for both measurements across 100 randomizations. In each randomization, one genome was sampled from each species.</w:t>
       </w:r>
     </w:p>
     <w:p>
@@ -1098,7 +1147,64 @@
         <w:rPr>
           <w:b/>
         </w:rPr>
-        <w:t xml:space="preserve">Figure S1. Receiver operator characteristic curve and position of various thresholds</w:t>
+        <w:t xml:space="preserve">Figure S1. Distance thresholds larger than 3% provide better sensitivity and specificity when assigning ASVs to OTUs when trying to represent species-level classifications.</w:t>
+      </w:r>
+      <w:r>
+        <w:t xml:space="preserve"> </w:t>
+      </w:r>
+      <w:r>
+        <w:t xml:space="preserve">The sensitivities and specificities for ASVs were</w:t>
+      </w:r>
+      <w:r>
+        <w:t xml:space="preserve"> </w:t>
+      </w:r>
+      <w:r>
+        <w:rPr>
+          <w:b/>
+        </w:rPr>
+        <w:t xml:space="preserve">0.435/1.000</w:t>
+      </w:r>
+      <w:r>
+        <w:t xml:space="preserve">,</w:t>
+      </w:r>
+      <w:r>
+        <w:t xml:space="preserve"> </w:t>
+      </w:r>
+      <w:r>
+        <w:rPr>
+          <w:b/>
+        </w:rPr>
+        <w:t xml:space="preserve">0.748/1.000</w:t>
+      </w:r>
+      <w:r>
+        <w:t xml:space="preserve">,</w:t>
+      </w:r>
+      <w:r>
+        <w:t xml:space="preserve"> </w:t>
+      </w:r>
+      <w:r>
+        <w:rPr>
+          <w:b/>
+        </w:rPr>
+        <w:t xml:space="preserve">0.887/0.999</w:t>
+      </w:r>
+      <w:r>
+        <w:t xml:space="preserve">, and</w:t>
+      </w:r>
+      <w:r>
+        <w:t xml:space="preserve"> </w:t>
+      </w:r>
+      <w:r>
+        <w:rPr>
+          <w:b/>
+        </w:rPr>
+        <w:t xml:space="preserve">0.853/0.999</w:t>
+      </w:r>
+      <w:r>
+        <w:t xml:space="preserve"> </w:t>
+      </w:r>
+      <w:r>
+        <w:t xml:space="preserve">for the V1-V9, V3-V4, V4, V4-V5 regions, respectively. The gray diagonal line represents the position of where the sensitivity and specificity were equal. These data represent the median fractions for sensitivity and specificity across 100 randomizations. In each randomization, one genome was sampled from each species.</w:t>
       </w:r>
     </w:p>
     <w:bookmarkEnd w:id="25"/>

</xml_diff>

<commit_message>
Remove ROC curve analysis and replace with threshold analysis
</commit_message>
<xml_diff>
--- a/submission/manuscript.docx
+++ b/submission/manuscript.docx
@@ -578,7 +578,49 @@
         <w:pStyle w:val="BodyText"/>
       </w:pPr>
       <w:r>
-        <w:t xml:space="preserve">A method to avoid splitting a single genome into multiple units of inference is to cluster 16S rRNA gene sequences together that are similar. However, this also increases the risk of lumping together genes from different species that are similar to each other. Therefore, I assessed the impact of the threshold used to define clusters of 16S rRNA genes on the propensity to split a genome apart or to lump species together. For full length 16S rRNA gene sequences, I found that at a threshold of</w:t>
+        <w:t xml:space="preserve">A method to avoid splitting a single genome into multiple units of inference is to cluster together similar 16S rRNA gene sequences. Therefore, I assessed the impact of the distance threshold used to define clusters of 16S rRNA genes on the propensity to split a genome into separate clusters. I observed that as the number of copies of the</w:t>
+      </w:r>
+      <w:r>
+        <w:t xml:space="preserve"> </w:t>
+      </w:r>
+      <w:r>
+        <w:rPr>
+          <w:i/>
+        </w:rPr>
+        <w:t xml:space="preserve">rrn</w:t>
+      </w:r>
+      <w:r>
+        <w:t xml:space="preserve"> </w:t>
+      </w:r>
+      <w:r>
+        <w:t xml:space="preserve">operon increased, the distance threshold required to reduce the ASVs in each genome to a single OTU increased (Figure 1). Among species with 7 copies of the</w:t>
+      </w:r>
+      <w:r>
+        <w:t xml:space="preserve"> </w:t>
+      </w:r>
+      <w:r>
+        <w:rPr>
+          <w:i/>
+        </w:rPr>
+        <w:t xml:space="preserve">rrn</w:t>
+      </w:r>
+      <w:r>
+        <w:t xml:space="preserve"> </w:t>
+      </w:r>
+      <w:r>
+        <w:t xml:space="preserve">operon (e.g.,</w:t>
+      </w:r>
+      <w:r>
+        <w:t xml:space="preserve"> </w:t>
+      </w:r>
+      <w:r>
+        <w:rPr>
+          <w:i/>
+        </w:rPr>
+        <w:t xml:space="preserve">E. coli</w:t>
+      </w:r>
+      <w:r>
+        <w:t xml:space="preserve">), I found that a threshold of</w:t>
       </w:r>
       <w:r>
         <w:t xml:space="preserve"> </w:t>
@@ -590,7 +632,7 @@
         <w:t xml:space="preserve">5.5</w:t>
       </w:r>
       <w:r>
-        <w:t xml:space="preserve">%, 95% of the species with 7 copies of the rrn operon would be represented by a single OTU. Similarly, thresholds of</w:t>
+        <w:t xml:space="preserve">% was required to reduce full length ASVs to a single OTU in 95% of the species. Similarly, thresholds of</w:t>
       </w:r>
       <w:r>
         <w:t xml:space="preserve"> </w:t>
@@ -626,7 +668,81 @@
         <w:t xml:space="preserve">3.5</w:t>
       </w:r>
       <w:r>
-        <w:t xml:space="preserve">% were observed for the V4, V3-V4, and V4-V5 regions, respectively. However, at these thresholds, multiple species could be represented by the same OTU (</w:t>
+        <w:t xml:space="preserve">% were required for the V4, V3-V4, and V4-V5 regions, respectively. But, if a 3% distance threshold was used, then ASVs from genomes containing fewer than</w:t>
+      </w:r>
+      <w:r>
+        <w:t xml:space="preserve"> </w:t>
+      </w:r>
+      <w:r>
+        <w:rPr>
+          <w:b/>
+        </w:rPr>
+        <w:t xml:space="preserve">5</w:t>
+      </w:r>
+      <w:r>
+        <w:t xml:space="preserve">,</w:t>
+      </w:r>
+      <w:r>
+        <w:t xml:space="preserve"> </w:t>
+      </w:r>
+      <w:r>
+        <w:rPr>
+          <w:b/>
+        </w:rPr>
+        <w:t xml:space="preserve">8</w:t>
+      </w:r>
+      <w:r>
+        <w:t xml:space="preserve">,</w:t>
+      </w:r>
+      <w:r>
+        <w:t xml:space="preserve"> </w:t>
+      </w:r>
+      <w:r>
+        <w:rPr>
+          <w:b/>
+        </w:rPr>
+        <w:t xml:space="preserve">6</w:t>
+      </w:r>
+      <w:r>
+        <w:t xml:space="preserve">, and</w:t>
+      </w:r>
+      <w:r>
+        <w:t xml:space="preserve"> </w:t>
+      </w:r>
+      <w:r>
+        <w:rPr>
+          <w:b/>
+        </w:rPr>
+        <w:t xml:space="preserve">6</w:t>
+      </w:r>
+      <w:r>
+        <w:t xml:space="preserve"> </w:t>
+      </w:r>
+      <w:r>
+        <w:t xml:space="preserve">copies of the</w:t>
+      </w:r>
+      <w:r>
+        <w:t xml:space="preserve"> </w:t>
+      </w:r>
+      <w:r>
+        <w:rPr>
+          <w:i/>
+        </w:rPr>
+        <w:t xml:space="preserve">rrn</w:t>
+      </w:r>
+      <w:r>
+        <w:t xml:space="preserve"> </w:t>
+      </w:r>
+      <w:r>
+        <w:t xml:space="preserve">operon would reliably be clustered into a single OTU for ASVs from the V1-V9, V4, V3-V4, and V4-V5 regions, respectively. Consequently, these results demonstrate that broad thresholds must be used to avoid splitting different operons from the same genome into separate clusters.</w:t>
+      </w:r>
+    </w:p>
+    <w:p>
+      <w:pPr>
+        <w:pStyle w:val="BodyText"/>
+      </w:pPr>
+      <w:r>
+        <w:t xml:space="preserve">At broad thresholds thresholds multiple species could be represented by the same OTU (</w:t>
       </w:r>
       <w:r>
         <w:rPr>
@@ -635,7 +751,7 @@
         <w:t xml:space="preserve">Figure 2</w:t>
       </w:r>
       <w:r>
-        <w:t xml:space="preserve">). At the highest level of resolution,</w:t>
+        <w:t xml:space="preserve">). Using ASVs,</w:t>
       </w:r>
       <w:r>
         <w:t xml:space="preserve"> </w:t>
@@ -731,123 +847,7 @@
         <w:t xml:space="preserve">32.2</w:t>
       </w:r>
       <w:r>
-        <w:t xml:space="preserve">% when considering the V4, V3-V4, and V4-V5 regions, respectively. Given the risk of splitting a genome into multiple OTUs is more biologically problematic than lumping species together, larger thresholds are advisable.</w:t>
-      </w:r>
-    </w:p>
-    <w:p>
-      <w:pPr>
-        <w:pStyle w:val="BodyText"/>
-      </w:pPr>
-      <w:r>
-        <w:t xml:space="preserve">To provide a more nuanced approach to selecting a threshold, it would be useful to to quantify the sensitivity and specificity of characterizing bacterial species using OTUs defined at different thresholds. I created confusion matrices for multiple regions of the 16S rRNA gene: true positives were those cases where two ASVs were joined in the same OTU and the same species; true negatives were those cases where two ASVs from different OTUs came from different species; false positives were those ASVs that joined the same OTU, but were from different species; and false negatives were those ASVs that joined different OTUs, but were from the same species. By calculating the sensitivity and specificity for each threshold and each region of the 16S rRNA gene, I was able to constuct a receiver operator characteristic curve (ROC;</w:t>
-      </w:r>
-      <w:r>
-        <w:t xml:space="preserve"> </w:t>
-      </w:r>
-      <w:r>
-        <w:rPr>
-          <w:b/>
-        </w:rPr>
-        <w:t xml:space="preserve">Figure S1</w:t>
-      </w:r>
-      <w:r>
-        <w:t xml:space="preserve">). Because the ROC curve represents a range of possible thresholds and sensitivities and specificities, I used two metrics to select the best threshold for defining an OTU. First, I identified the thresholds where the sensitivity and specificity were most similar to each other. For this criterion, the best distance thresholds were</w:t>
-      </w:r>
-      <w:r>
-        <w:t xml:space="preserve"> </w:t>
-      </w:r>
-      <w:r>
-        <w:rPr>
-          <w:b/>
-        </w:rPr>
-        <w:t xml:space="preserve">6.0</w:t>
-      </w:r>
-      <w:r>
-        <w:t xml:space="preserve">% (V1-V9),</w:t>
-      </w:r>
-      <w:r>
-        <w:t xml:space="preserve"> </w:t>
-      </w:r>
-      <w:r>
-        <w:rPr>
-          <w:b/>
-        </w:rPr>
-        <w:t xml:space="preserve">4.5</w:t>
-      </w:r>
-      <w:r>
-        <w:t xml:space="preserve">% (V4),</w:t>
-      </w:r>
-      <w:r>
-        <w:t xml:space="preserve"> </w:t>
-      </w:r>
-      <w:r>
-        <w:rPr>
-          <w:b/>
-        </w:rPr>
-        <w:t xml:space="preserve">5.5</w:t>
-      </w:r>
-      <w:r>
-        <w:t xml:space="preserve">% (V3-V4), and</w:t>
-      </w:r>
-      <w:r>
-        <w:t xml:space="preserve"> </w:t>
-      </w:r>
-      <w:r>
-        <w:rPr>
-          <w:b/>
-        </w:rPr>
-        <w:t xml:space="preserve">4.0</w:t>
-      </w:r>
-      <w:r>
-        <w:t xml:space="preserve">% (V4-V5). Second, I identified the distance threshold that resulted in the point on the ROC curve that was closest to perfect classification. For this criterion, the best distance thresholds were</w:t>
-      </w:r>
-      <w:r>
-        <w:t xml:space="preserve"> </w:t>
-      </w:r>
-      <w:r>
-        <w:rPr>
-          <w:b/>
-        </w:rPr>
-        <w:t xml:space="preserve">5.5</w:t>
-      </w:r>
-      <w:r>
-        <w:t xml:space="preserve">% (V1-V9),</w:t>
-      </w:r>
-      <w:r>
-        <w:t xml:space="preserve"> </w:t>
-      </w:r>
-      <w:r>
-        <w:rPr>
-          <w:b/>
-        </w:rPr>
-        <w:t xml:space="preserve">3.5</w:t>
-      </w:r>
-      <w:r>
-        <w:t xml:space="preserve">% (V4),</w:t>
-      </w:r>
-      <w:r>
-        <w:t xml:space="preserve"> </w:t>
-      </w:r>
-      <w:r>
-        <w:rPr>
-          <w:b/>
-        </w:rPr>
-        <w:t xml:space="preserve">4.5</w:t>
-      </w:r>
-      <w:r>
-        <w:t xml:space="preserve">% (V3-V4), and</w:t>
-      </w:r>
-      <w:r>
-        <w:t xml:space="preserve"> </w:t>
-      </w:r>
-      <w:r>
-        <w:rPr>
-          <w:b/>
-        </w:rPr>
-        <w:t xml:space="preserve">3.5</w:t>
-      </w:r>
-      <w:r>
-        <w:t xml:space="preserve">% (V4-V5). Surprisingly, these analyses revealed that thresholds near 3% distance balance the risks of splitting genomes into separate OTUs and lumping species into the same OTU.</w:t>
+        <w:t xml:space="preserve">% when considering the V4, V3-V4, and V4-V5 regions, respectively. Considering that species designations are unevenly applied and reflect multiple biases, the risk of splitting a genome into multiple OTUs more problematic than clustering species together. Therefore, larger thresholds are advisable.</w:t>
       </w:r>
     </w:p>
     <w:p>
@@ -1068,7 +1068,7 @@
         <w:rPr>
           <w:b/>
         </w:rPr>
-        <w:t xml:space="preserve">Figure 1. The ratio of number of distinct ASVs per copy of the</w:t>
+        <w:t xml:space="preserve">Figure 1. The distance threshold required to prevent the splitting of genomes into multiple OTUs increases as the number of</w:t>
       </w:r>
       <w:r>
         <w:rPr>
@@ -1093,6 +1093,115 @@
         <w:rPr>
           <w:b/>
         </w:rPr>
+        <w:t xml:space="preserve">operons in the genome increases.</w:t>
+      </w:r>
+      <w:r>
+        <w:t xml:space="preserve"> </w:t>
+      </w:r>
+      <w:r>
+        <w:t xml:space="preserve">Each line represents the median distance threshold for each region of the 16S rRNA gene that is required for 95% of the species with the indicated numbrer of</w:t>
+      </w:r>
+      <w:r>
+        <w:t xml:space="preserve"> </w:t>
+      </w:r>
+      <w:r>
+        <w:rPr>
+          <w:i/>
+        </w:rPr>
+        <w:t xml:space="preserve">rrn</w:t>
+      </w:r>
+      <w:r>
+        <w:t xml:space="preserve"> </w:t>
+      </w:r>
+      <w:r>
+        <w:t xml:space="preserve">operons to cluster their ASVs to a single OTU. The median distance threshold was calculated across 100 randomizations in which one genome was sampled from each species. Only those number of</w:t>
+      </w:r>
+      <w:r>
+        <w:t xml:space="preserve"> </w:t>
+      </w:r>
+      <w:r>
+        <w:rPr>
+          <w:i/>
+        </w:rPr>
+        <w:t xml:space="preserve">rrn</w:t>
+      </w:r>
+      <w:r>
+        <w:t xml:space="preserve"> </w:t>
+      </w:r>
+      <w:r>
+        <w:t xml:space="preserve">operons that were found in more than 100 species are included.</w:t>
+      </w:r>
+    </w:p>
+    <w:p>
+      <w:r>
+        <w:br w:type="page"/>
+      </w:r>
+    </w:p>
+    <w:p>
+      <w:pPr>
+        <w:pStyle w:val="BodyText"/>
+      </w:pPr>
+    </w:p>
+    <w:p>
+      <w:pPr>
+        <w:pStyle w:val="BodyText"/>
+      </w:pPr>
+      <w:r>
+        <w:rPr>
+          <w:b/>
+        </w:rPr>
+        <w:t xml:space="preserve">Figure 2. As the distance threshold used to define an OTU increases, the fraction of genomes split into separate OTUs decreases while the fraction of species that are merged into the same OTU increases.</w:t>
+      </w:r>
+      <w:r>
+        <w:t xml:space="preserve"> </w:t>
+      </w:r>
+      <w:r>
+        <w:t xml:space="preserve">These data represent the median fractions for both measurements across 100 randomizations. In each randomization, one genome was sampled from each species.</w:t>
+      </w:r>
+    </w:p>
+    <w:p>
+      <w:r>
+        <w:br w:type="page"/>
+      </w:r>
+    </w:p>
+    <w:p>
+      <w:pPr>
+        <w:pStyle w:val="BodyText"/>
+      </w:pPr>
+    </w:p>
+    <w:p>
+      <w:pPr>
+        <w:pStyle w:val="BodyText"/>
+      </w:pPr>
+      <w:r>
+        <w:rPr>
+          <w:b/>
+        </w:rPr>
+        <w:t xml:space="preserve">Figure S1. The ratio of number of distinct ASVs per copy of the</w:t>
+      </w:r>
+      <w:r>
+        <w:rPr>
+          <w:b/>
+        </w:rPr>
+        <w:t xml:space="preserve"> </w:t>
+      </w:r>
+      <w:r>
+        <w:rPr>
+          <w:i/>
+          <w:b/>
+        </w:rPr>
+        <w:t xml:space="preserve">rrn</w:t>
+      </w:r>
+      <w:r>
+        <w:rPr>
+          <w:b/>
+        </w:rPr>
+        <w:t xml:space="preserve"> </w:t>
+      </w:r>
+      <w:r>
+        <w:rPr>
+          <w:b/>
+        </w:rPr>
         <w:t xml:space="preserve">operon increases for a species as the number of genomes sampled increases.</w:t>
       </w:r>
       <w:r>
@@ -1100,111 +1209,6 @@
       </w:r>
       <w:r>
         <w:t xml:space="preserve">Each point represents a different species and is shaded to be 80% transparent so that when points overlap they become darker. The blue line represents a smoothed fit through the data.</w:t>
-      </w:r>
-    </w:p>
-    <w:p>
-      <w:r>
-        <w:br w:type="page"/>
-      </w:r>
-    </w:p>
-    <w:p>
-      <w:pPr>
-        <w:pStyle w:val="BodyText"/>
-      </w:pPr>
-    </w:p>
-    <w:p>
-      <w:pPr>
-        <w:pStyle w:val="BodyText"/>
-      </w:pPr>
-      <w:r>
-        <w:rPr>
-          <w:b/>
-        </w:rPr>
-        <w:t xml:space="preserve">Figure 2. As the distance threshold used to define an OTU increases, the fraction of genomes split into separate OTUs decreases while the fraction of species that are merged into the same OTU increases.</w:t>
-      </w:r>
-      <w:r>
-        <w:t xml:space="preserve"> </w:t>
-      </w:r>
-      <w:r>
-        <w:t xml:space="preserve">These data represent the median fractions for both measurements across 100 randomizations. In each randomization, one genome was sampled from each species.</w:t>
-      </w:r>
-    </w:p>
-    <w:p>
-      <w:r>
-        <w:br w:type="page"/>
-      </w:r>
-    </w:p>
-    <w:p>
-      <w:pPr>
-        <w:pStyle w:val="BodyText"/>
-      </w:pPr>
-    </w:p>
-    <w:p>
-      <w:pPr>
-        <w:pStyle w:val="BodyText"/>
-      </w:pPr>
-      <w:r>
-        <w:rPr>
-          <w:b/>
-        </w:rPr>
-        <w:t xml:space="preserve">Figure S1. Distance thresholds larger than 3% provide better sensitivity and specificity when assigning ASVs to OTUs when trying to represent species-level classifications.</w:t>
-      </w:r>
-      <w:r>
-        <w:t xml:space="preserve"> </w:t>
-      </w:r>
-      <w:r>
-        <w:t xml:space="preserve">The sensitivities and specificities for ASVs were</w:t>
-      </w:r>
-      <w:r>
-        <w:t xml:space="preserve"> </w:t>
-      </w:r>
-      <w:r>
-        <w:rPr>
-          <w:b/>
-        </w:rPr>
-        <w:t xml:space="preserve">0.435/1.000</w:t>
-      </w:r>
-      <w:r>
-        <w:t xml:space="preserve">,</w:t>
-      </w:r>
-      <w:r>
-        <w:t xml:space="preserve"> </w:t>
-      </w:r>
-      <w:r>
-        <w:rPr>
-          <w:b/>
-        </w:rPr>
-        <w:t xml:space="preserve">0.748/1.000</w:t>
-      </w:r>
-      <w:r>
-        <w:t xml:space="preserve">,</w:t>
-      </w:r>
-      <w:r>
-        <w:t xml:space="preserve"> </w:t>
-      </w:r>
-      <w:r>
-        <w:rPr>
-          <w:b/>
-        </w:rPr>
-        <w:t xml:space="preserve">0.887/0.999</w:t>
-      </w:r>
-      <w:r>
-        <w:t xml:space="preserve">, and</w:t>
-      </w:r>
-      <w:r>
-        <w:t xml:space="preserve"> </w:t>
-      </w:r>
-      <w:r>
-        <w:rPr>
-          <w:b/>
-        </w:rPr>
-        <w:t xml:space="preserve">0.853/0.999</w:t>
-      </w:r>
-      <w:r>
-        <w:t xml:space="preserve"> </w:t>
-      </w:r>
-      <w:r>
-        <w:t xml:space="preserve">for the V1-V9, V3-V4, V4, V4-V5 regions, respectively. The gray diagonal line represents the position of where the sensitivity and specificity were equal. These data represent the median fractions for sensitivity and specificity across 100 randomizations. In each randomization, one genome was sampled from each species.</w:t>
       </w:r>
     </w:p>
     <w:bookmarkEnd w:id="25"/>

</xml_diff>

<commit_message>
Insert references, closes #1
</commit_message>
<xml_diff>
--- a/submission/manuscript.docx
+++ b/submission/manuscript.docx
@@ -91,7 +91,7 @@
         <w:t xml:space="preserve">## here() starts at /Users/pschloss/Documents/Schloss_rrnAnalysis_XXXX_2020</w:t>
       </w:r>
     </w:p>
-    <w:bookmarkStart w:id="26" w:name="X994a8e9a9a60f87e0f176b19df16a7da73b6367"/>
+    <w:bookmarkStart w:id="76" w:name="X994a8e9a9a60f87e0f176b19df16a7da73b6367"/>
     <w:p>
       <w:pPr>
         <w:pStyle w:val="Heading1"/>
@@ -229,7 +229,61 @@
         <w:pStyle w:val="FirstParagraph"/>
       </w:pPr>
       <w:r>
-        <w:t xml:space="preserve">16S rRNA gene sequencing is a very powerful technique for describing and comparing microbial communities. Efforts to link 16S rRNA gene sequences to taxonomic levels based on distance thresholds go back to at least the 1990s. The distance-based thresholds that were developed and are now widely used (3%) were based on DNA-DNA hybridization approaches that are not as precise as genome sequencing. Instead, genome sequencing technologies have suggested that the widely used 3% distance threshold to operationally define bacterial taxa is too coarse. As an alternative to OTUs, amplicon sequencing variants (ASVs) have been proposed as a way to adopt the thresholds suggested by genome sequencing to microbial community analysis using 16S rRNA gene sequences. ASVs are a unit of microbial community inference that do not cluster sequences based on a distance-based threshold. However, most bacterial genomes have more than 1 copy of the rrn operon and those copies are not identical. Therefore, using too fine a threshold to identify OTUs creates the risk of splitting a single genome into multiple bins and using too broad of a threshold to define OTUs creates the risk of lumping together bacterial species into the same OTU. An example of both is seen in the comparison of</w:t>
+        <w:t xml:space="preserve">16S rRNA gene sequencing is a powerful technique for describing and comparing microbial communities</w:t>
+      </w:r>
+      <w:r>
+        <w:t xml:space="preserve"> </w:t>
+      </w:r>
+      <w:r>
+        <w:t xml:space="preserve">(1)</w:t>
+      </w:r>
+      <w:r>
+        <w:t xml:space="preserve">. Efforts to link 16S rRNA gene sequences to taxonomic levels based on distance thresholds go back to at least the 1990s. The distance-based thresholds that were developed and are now widely used (3%) were based on DNA-DNA hybridization approaches that are not as precise as genome sequencing</w:t>
+      </w:r>
+      <w:r>
+        <w:t xml:space="preserve"> </w:t>
+      </w:r>
+      <w:r>
+        <w:t xml:space="preserve">(2, 3)</w:t>
+      </w:r>
+      <w:r>
+        <w:t xml:space="preserve">. Instead, genome sequencing technologies have suggested that the widely used 3% distance threshold to operationally define bacterial taxa is too coarse</w:t>
+      </w:r>
+      <w:r>
+        <w:t xml:space="preserve"> </w:t>
+      </w:r>
+      <w:r>
+        <w:t xml:space="preserve">(4–6)</w:t>
+      </w:r>
+      <w:r>
+        <w:t xml:space="preserve">. As an alternative to OTUs, amplicon sequencing variants (ASVs) have been proposed as a way to adopt the thresholds suggested by genome sequencing to microbial community analysis using 16S rRNA gene sequences</w:t>
+      </w:r>
+      <w:r>
+        <w:t xml:space="preserve"> </w:t>
+      </w:r>
+      <w:r>
+        <w:t xml:space="preserve">(7–10)</w:t>
+      </w:r>
+      <w:r>
+        <w:t xml:space="preserve">. ASVs are a unit of microbial community inference that do not cluster sequences based on a distance-based threshold</w:t>
+      </w:r>
+      <w:r>
+        <w:t xml:space="preserve"> </w:t>
+      </w:r>
+      <w:r>
+        <w:t xml:space="preserve">(11)</w:t>
+      </w:r>
+      <w:r>
+        <w:t xml:space="preserve">. However, most bacterial genomes have more than 1 copy of the rrn operon and those copies are not identical</w:t>
+      </w:r>
+      <w:r>
+        <w:t xml:space="preserve"> </w:t>
+      </w:r>
+      <w:r>
+        <w:t xml:space="preserve">(12, 13)</w:t>
+      </w:r>
+      <w:r>
+        <w:t xml:space="preserve">. Therefore, using too fine a threshold to identify OTUs creates the risk of splitting a single genome into multiple bins and using too broad of a threshold to define OTUs creates the risk of lumping together bacterial species into the same OTU. An example of both is seen in the comparison of</w:t>
       </w:r>
       <w:r>
         <w:t xml:space="preserve"> </w:t>
@@ -267,7 +321,13 @@
         <w:pStyle w:val="BodyText"/>
       </w:pPr>
       <w:r>
-        <w:t xml:space="preserve">To investigate the variation in the number of copies of the 16S rRNA gene per genome as well as the intragenomic variation among copies of the 16S rRNA gene, I obtained reference 16S rRNA sequences from the rrn copy number database (rrnDB; CITATION). Among the</w:t>
+        <w:t xml:space="preserve">To investigate the variation in the number of copies of the 16S rRNA gene per genome as well as the intragenomic variation among copies of the 16S rRNA gene, I obtained reference 16S rRNA sequences from the rrn copy number database (rrnDB)</w:t>
+      </w:r>
+      <w:r>
+        <w:t xml:space="preserve">(14)</w:t>
+      </w:r>
+      <w:r>
+        <w:t xml:space="preserve">. Among the</w:t>
       </w:r>
       <w:r>
         <w:t xml:space="preserve"> </w:t>
@@ -312,7 +372,10 @@
         <w:t xml:space="preserve"> </w:t>
       </w:r>
       <w:r>
-        <w:t xml:space="preserve">(e.g. </w:t>
+        <w:t xml:space="preserve">(e.g.,</w:t>
+      </w:r>
+      <w:r>
+        <w:t xml:space="preserve"> </w:t>
       </w:r>
       <w:r>
         <w:rPr>
@@ -742,7 +805,7 @@
         <w:pStyle w:val="BodyText"/>
       </w:pPr>
       <w:r>
-        <w:t xml:space="preserve">At broad thresholds thresholds multiple species could be represented by the same OTU (</w:t>
+        <w:t xml:space="preserve">At broad thresholds multiple species could be represented by the same OTU (</w:t>
       </w:r>
       <w:r>
         <w:rPr>
@@ -855,7 +918,70 @@
         <w:pStyle w:val="BodyText"/>
       </w:pPr>
       <w:r>
-        <w:t xml:space="preserve">The results of this analysis demonstrate that there is a significant risk of splitting single genomes into multiple bins if too fine of a threshold is applied to defining an OTU. An ongoing problem for amplicon-based studies is defining a meaningful taxonomic unit of inference. Since there is no consensus definition for a biological species concept, microbiologists must accept that how we have named bacterial species is biased and that taxonomic rules are not applied in a consistent manner. This makes it more challenging to attempt to fit a distance threshold to define an OTU definition that matches a set of species names. Furthermore, it is unlikely that the 16S rRNA gene evolves at the same rate across all bacterial lineages, which limits the biological interpretation of a common OTU definition. At best, a distance-based definition of a taxonomic unit is operational. There is general agreement in bacterial systematics that to classify something to a bacterial species, you need phenotypic and genome sequence data (CITATION). We are asking too much of a short section of a bacterial genome to be able to differentiate between species. It is difficult to defend a unit of inference that would split a single genome into multiple taxonomic units. It is not biologically plausible to entertain the possability that parts of a genome would have different ecologies. Although there are multiple reasons that proponents of ASVs encourage their use, the significant risk of splitting genomes is too high to warrant their use.</w:t>
+        <w:t xml:space="preserve">The results of this analysis demonstrate that there is a significant risk of splitting single genomes into multiple bins if too fine of a threshold is applied to defining an OTU. An ongoing problem for amplicon-based studies is defining a meaningful taxonomic unit of inference</w:t>
+      </w:r>
+      <w:r>
+        <w:t xml:space="preserve"> </w:t>
+      </w:r>
+      <w:r>
+        <w:t xml:space="preserve">(11, 15, 16)</w:t>
+      </w:r>
+      <w:r>
+        <w:t xml:space="preserve">. Since there is no consensus definition for a biological species concept</w:t>
+      </w:r>
+      <w:r>
+        <w:t xml:space="preserve"> </w:t>
+      </w:r>
+      <w:r>
+        <w:t xml:space="preserve">(17, 18)</w:t>
+      </w:r>
+      <w:r>
+        <w:t xml:space="preserve">, microbiologists must accept that how we have named bacterial species is biased and that taxonomic rules are not applied in a consistent manner (e.g.,</w:t>
+      </w:r>
+      <w:r>
+        <w:t xml:space="preserve"> </w:t>
+      </w:r>
+      <w:r>
+        <w:t xml:space="preserve">(19)</w:t>
+      </w:r>
+      <w:r>
+        <w:t xml:space="preserve">). This makes it more challenging to attempt to fit a distance threshold to define an OTU definition that matches a set of species names</w:t>
+      </w:r>
+      <w:r>
+        <w:t xml:space="preserve"> </w:t>
+      </w:r>
+      <w:r>
+        <w:t xml:space="preserve">(20)</w:t>
+      </w:r>
+      <w:r>
+        <w:t xml:space="preserve">. Furthermore, the 16S rRNA gene does not evolve at the same rate across all bacterial lineages</w:t>
+      </w:r>
+      <w:r>
+        <w:t xml:space="preserve"> </w:t>
+      </w:r>
+      <w:r>
+        <w:t xml:space="preserve">(15)</w:t>
+      </w:r>
+      <w:r>
+        <w:t xml:space="preserve">, which limits the biological interpretation of a common OTU definition. A distance-based definition of a taxonomic unit based on 16S rRNA gene or full genome sequences is, at best, operational and not grounded in biological theory</w:t>
+      </w:r>
+      <w:r>
+        <w:t xml:space="preserve"> </w:t>
+      </w:r>
+      <w:r>
+        <w:t xml:space="preserve">(15, 21–23)</w:t>
+      </w:r>
+      <w:r>
+        <w:t xml:space="preserve">. There is general agreement in bacterial systematics that to classify something to a bacterial species, you need phenotypic and genome sequence data</w:t>
+      </w:r>
+      <w:r>
+        <w:t xml:space="preserve"> </w:t>
+      </w:r>
+      <w:r>
+        <w:t xml:space="preserve">(17–19)</w:t>
+      </w:r>
+      <w:r>
+        <w:t xml:space="preserve">. We are asking too much of a short section of a bacterial genome to be able to differentiate between species. It is difficult to defend a unit of inference that would split a single genome into multiple taxonomic units. It is not biologically plausible to entertain the possibility that parts of a genome would have different ecologies. Although there are multiple reasons that proponents of ASVs encourage their use, the significant risk of splitting genomes is too high to warrant their use.</w:t>
       </w:r>
     </w:p>
     <w:p>
@@ -895,7 +1021,16 @@
         </w:r>
       </w:hyperlink>
       <w:r>
-        <w:t xml:space="preserve">; version 5.6, released November 8, 2019). At the time of submission, this is the most current version of the database. The</w:t>
+        <w:t xml:space="preserve">; version 5.6, released November 8, 2019)</w:t>
+      </w:r>
+      <w:r>
+        <w:t xml:space="preserve"> </w:t>
+      </w:r>
+      <w:r>
+        <w:t xml:space="preserve">(14)</w:t>
+      </w:r>
+      <w:r>
+        <w:t xml:space="preserve">. At the time of submission, this is the most current version of the database. The</w:t>
       </w:r>
       <w:r>
         <w:t xml:space="preserve"> </w:t>
@@ -936,7 +1071,16 @@
         <w:t xml:space="preserve"> </w:t>
       </w:r>
       <w:r>
-        <w:t xml:space="preserve">The full length 16S rRNA gene sequences were aligned to a SILVA reference alignment of the 16S rRNA gene (v138) using the mothur software package (v. 1.XX). Regions of the 16S rRNA gene were selected because of their use in the microbial ecology literature. Full length sequences corresponded to</w:t>
+        <w:t xml:space="preserve">The full length 16S rRNA gene sequences were aligned to a SILVA reference alignment of the 16S rRNA gene (v138) using the mothur software package (v. 1.XX)</w:t>
+      </w:r>
+      <w:r>
+        <w:t xml:space="preserve"> </w:t>
+      </w:r>
+      <w:r>
+        <w:t xml:space="preserve">(24, 25)</w:t>
+      </w:r>
+      <w:r>
+        <w:t xml:space="preserve">. Regions of the 16S rRNA gene were selected because of their use in the microbial ecology literature. Full length sequences corresponded to</w:t>
       </w:r>
       <w:r>
         <w:t xml:space="preserve"> </w:t>
@@ -1041,7 +1185,7 @@
       </w:r>
     </w:p>
     <w:bookmarkEnd w:id="24"/>
-    <w:bookmarkStart w:id="25" w:name="references"/>
+    <w:bookmarkStart w:id="75" w:name="references"/>
     <w:p>
       <w:pPr>
         <w:pStyle w:val="Heading2"/>
@@ -1051,19 +1195,612 @@
       </w:r>
     </w:p>
     <w:p>
+      <w:pPr>
+        <w:pStyle w:val="FirstParagraph"/>
+      </w:pPr>
+    </w:p>
+    <w:bookmarkStart w:id="74" w:name="refs"/>
+    <w:bookmarkStart w:id="26" w:name="ref-Lane1985"/>
+    <w:p>
+      <w:pPr>
+        <w:pStyle w:val="Bibliography"/>
+      </w:pPr>
+      <w:r>
+        <w:t xml:space="preserve">1. Lane DJ, Pace B, Olsen GJ, Stahl DA, Sogin ML, Pace NR. 1985. Rapid determination of 16S ribosomal RNA sequences for phylogenetic analyses. Proceedings of the National Academy of Sciences 82:6955–6959</w:t>
+      </w:r>
+      <w:r>
+        <w:t xml:space="preserve"> </w:t>
+      </w:r>
+      <w:hyperlink r:id="rId25">
+        <w:r>
+          <w:rPr>
+            <w:rStyle w:val="Hyperlink"/>
+          </w:rPr>
+          <w:t xml:space="preserve">https://doi.org/10.1073/pnas.82.20.6955</w:t>
+        </w:r>
+      </w:hyperlink>
+      <w:r>
+        <w:t xml:space="preserve">.</w:t>
+      </w:r>
+    </w:p>
+    <w:bookmarkEnd w:id="26"/>
+    <w:bookmarkStart w:id="28" w:name="ref-Stackebrandt1994"/>
+    <w:p>
+      <w:pPr>
+        <w:pStyle w:val="Bibliography"/>
+      </w:pPr>
+      <w:r>
+        <w:t xml:space="preserve">2. Stackebrandt E, Goebel BM. 1994. Taxonomic note: A place for DNA-DNA reassociation and 16S rRNA sequence analysis in the present species definition in bacteriology. International Journal of Systematic and Evolutionary Microbiology 44:846–849</w:t>
+      </w:r>
+      <w:r>
+        <w:t xml:space="preserve"> </w:t>
+      </w:r>
+      <w:hyperlink r:id="rId27">
+        <w:r>
+          <w:rPr>
+            <w:rStyle w:val="Hyperlink"/>
+          </w:rPr>
+          <w:t xml:space="preserve">https://doi.org/10.1099/00207713-44-4-846</w:t>
+        </w:r>
+      </w:hyperlink>
+      <w:r>
+        <w:t xml:space="preserve">.</w:t>
+      </w:r>
+    </w:p>
+    <w:bookmarkEnd w:id="28"/>
+    <w:bookmarkStart w:id="30" w:name="ref-Goris2007"/>
+    <w:p>
+      <w:pPr>
+        <w:pStyle w:val="Bibliography"/>
+      </w:pPr>
+      <w:r>
+        <w:t xml:space="preserve">3. Goris J, Konstantinidis KT, Klappenbach JA, Coenye T, Vandamme P, Tiedje JM. 2007. DNA-DNA hybridization values and their relationship to whole-genome sequence similarities. International Journal of Systematic and Evolutionary Microbiology 57:81–91</w:t>
+      </w:r>
+      <w:r>
+        <w:t xml:space="preserve"> </w:t>
+      </w:r>
+      <w:hyperlink r:id="rId29">
+        <w:r>
+          <w:rPr>
+            <w:rStyle w:val="Hyperlink"/>
+          </w:rPr>
+          <w:t xml:space="preserve">https://doi.org/10.1099/ijs.0.64483-0</w:t>
+        </w:r>
+      </w:hyperlink>
+      <w:r>
+        <w:t xml:space="preserve">.</w:t>
+      </w:r>
+    </w:p>
+    <w:bookmarkEnd w:id="30"/>
+    <w:bookmarkStart w:id="32" w:name="ref-RodriguezR2018"/>
+    <w:p>
+      <w:pPr>
+        <w:pStyle w:val="Bibliography"/>
+      </w:pPr>
+      <w:r>
+        <w:t xml:space="preserve">4. Rodriguez-R LM, Castro JC, Kyrpides NC, Cole JR, Tiedje JM, Konstantinidis KT. 2018. How much do rRNA gene surveys underestimate extant bacterial diversity? Applied and Environmental Microbiology 84:e00014–18</w:t>
+      </w:r>
+      <w:r>
+        <w:t xml:space="preserve"> </w:t>
+      </w:r>
+      <w:hyperlink r:id="rId31">
+        <w:r>
+          <w:rPr>
+            <w:rStyle w:val="Hyperlink"/>
+          </w:rPr>
+          <w:t xml:space="preserve">https://doi.org/10.1128/aem.00014-18</w:t>
+        </w:r>
+      </w:hyperlink>
+      <w:r>
+        <w:t xml:space="preserve">.</w:t>
+      </w:r>
+    </w:p>
+    <w:bookmarkEnd w:id="32"/>
+    <w:bookmarkStart w:id="33" w:name="ref-Stackebrandt2006"/>
+    <w:p>
+      <w:pPr>
+        <w:pStyle w:val="Bibliography"/>
+      </w:pPr>
+      <w:r>
+        <w:t xml:space="preserve">5. Stackebrandt E, Ebers J. 2006. Taxonomic parameters revisited: Tarnished gold standards. Microbiol Today 33:152–155.</w:t>
+      </w:r>
+    </w:p>
+    <w:bookmarkEnd w:id="33"/>
+    <w:bookmarkStart w:id="35" w:name="ref-Edgar2018"/>
+    <w:p>
+      <w:pPr>
+        <w:pStyle w:val="Bibliography"/>
+      </w:pPr>
+      <w:r>
+        <w:t xml:space="preserve">6. Edgar RC. 2018. Updating the 97% identity threshold for 16S ribosomal RNA OTUs. Bioinformatics 34:2371–2375</w:t>
+      </w:r>
+      <w:r>
+        <w:t xml:space="preserve"> </w:t>
+      </w:r>
+      <w:hyperlink r:id="rId34">
+        <w:r>
+          <w:rPr>
+            <w:rStyle w:val="Hyperlink"/>
+          </w:rPr>
+          <w:t xml:space="preserve">https://doi.org/10.1093/bioinformatics/bty113</w:t>
+        </w:r>
+      </w:hyperlink>
+      <w:r>
+        <w:t xml:space="preserve">.</w:t>
+      </w:r>
+    </w:p>
+    <w:bookmarkEnd w:id="35"/>
+    <w:bookmarkStart w:id="37" w:name="ref-Edgar2016"/>
+    <w:p>
+      <w:pPr>
+        <w:pStyle w:val="Bibliography"/>
+      </w:pPr>
+      <w:r>
+        <w:t xml:space="preserve">7. Edgar RC. 2016. UNOISE2: Improved error-correction for illumina 16S and its amplicon sequencing. bioRxiv</w:t>
+      </w:r>
+      <w:r>
+        <w:t xml:space="preserve"> </w:t>
+      </w:r>
+      <w:hyperlink r:id="rId36">
+        <w:r>
+          <w:rPr>
+            <w:rStyle w:val="Hyperlink"/>
+          </w:rPr>
+          <w:t xml:space="preserve">https://doi.org/10.1101/081257</w:t>
+        </w:r>
+      </w:hyperlink>
+      <w:r>
+        <w:t xml:space="preserve">.</w:t>
+      </w:r>
+    </w:p>
+    <w:bookmarkEnd w:id="37"/>
+    <w:bookmarkStart w:id="39" w:name="ref-Amir2017"/>
+    <w:p>
+      <w:pPr>
+        <w:pStyle w:val="Bibliography"/>
+      </w:pPr>
+      <w:r>
+        <w:t xml:space="preserve">8. Amir A, McDonald D, Navas-Molina JA, Kopylova E, Morton JT, Zech Xu Z, Kightley EP, Thompson LR, Hyde ER, Gonzalez A, Knight R. 2017. Deblur rapidly resolves single-nucleotide community sequence patterns. mSystems 2:e00191–16</w:t>
+      </w:r>
+      <w:r>
+        <w:t xml:space="preserve"> </w:t>
+      </w:r>
+      <w:hyperlink r:id="rId38">
+        <w:r>
+          <w:rPr>
+            <w:rStyle w:val="Hyperlink"/>
+          </w:rPr>
+          <w:t xml:space="preserve">https://doi.org/10.1128/mSystems.00191-16</w:t>
+        </w:r>
+      </w:hyperlink>
+      <w:r>
+        <w:t xml:space="preserve">.</w:t>
+      </w:r>
+    </w:p>
+    <w:bookmarkEnd w:id="39"/>
+    <w:bookmarkStart w:id="41" w:name="ref-Callahan2016"/>
+    <w:p>
+      <w:pPr>
+        <w:pStyle w:val="Bibliography"/>
+      </w:pPr>
+      <w:r>
+        <w:t xml:space="preserve">9. Callahan BJ, McMurdie PJ, Rosen MJ, Han AW, Johnson AJA, Holmes SP. 2016. DADA2: High-resolution sample inference from illumina amplicon data. Nature Methods 13:581–583</w:t>
+      </w:r>
+      <w:r>
+        <w:t xml:space="preserve"> </w:t>
+      </w:r>
+      <w:hyperlink r:id="rId40">
+        <w:r>
+          <w:rPr>
+            <w:rStyle w:val="Hyperlink"/>
+          </w:rPr>
+          <w:t xml:space="preserve">https://doi.org/10.1038/nmeth.3869</w:t>
+        </w:r>
+      </w:hyperlink>
+      <w:r>
+        <w:t xml:space="preserve">.</w:t>
+      </w:r>
+    </w:p>
+    <w:bookmarkEnd w:id="41"/>
+    <w:bookmarkStart w:id="43" w:name="ref-Eren2014"/>
+    <w:p>
+      <w:pPr>
+        <w:pStyle w:val="Bibliography"/>
+      </w:pPr>
+      <w:r>
+        <w:t xml:space="preserve">10. Eren AM, Morrison HG, Lescault PJ, Reveillaud J, Vineis JH, Sogin ML. 2014. Minimum entropy decomposition: Unsupervised oligotyping for sensitive partitioning of high-throughput marker gene sequences. The ISME Journal 9:968–979</w:t>
+      </w:r>
+      <w:r>
+        <w:t xml:space="preserve"> </w:t>
+      </w:r>
+      <w:hyperlink r:id="rId42">
+        <w:r>
+          <w:rPr>
+            <w:rStyle w:val="Hyperlink"/>
+          </w:rPr>
+          <w:t xml:space="preserve">https://doi.org/10.1038/ismej.2014.195</w:t>
+        </w:r>
+      </w:hyperlink>
+      <w:r>
+        <w:t xml:space="preserve">.</w:t>
+      </w:r>
+    </w:p>
+    <w:bookmarkEnd w:id="43"/>
+    <w:bookmarkStart w:id="45" w:name="ref-Callahan2017"/>
+    <w:p>
+      <w:pPr>
+        <w:pStyle w:val="Bibliography"/>
+      </w:pPr>
+      <w:r>
+        <w:t xml:space="preserve">11. Callahan BJ, McMurdie PJ, Holmes SP. 2017. Exact sequence variants should replace operational taxonomic units in marker-gene data analysis. The ISME Journal 11:2639–2643</w:t>
+      </w:r>
+      <w:r>
+        <w:t xml:space="preserve"> </w:t>
+      </w:r>
+      <w:hyperlink r:id="rId44">
+        <w:r>
+          <w:rPr>
+            <w:rStyle w:val="Hyperlink"/>
+          </w:rPr>
+          <w:t xml:space="preserve">https://doi.org/10.1038/ismej.2017.119</w:t>
+        </w:r>
+      </w:hyperlink>
+      <w:r>
+        <w:t xml:space="preserve">.</w:t>
+      </w:r>
+    </w:p>
+    <w:bookmarkEnd w:id="45"/>
+    <w:bookmarkStart w:id="47" w:name="ref-Pei2010"/>
+    <w:p>
+      <w:pPr>
+        <w:pStyle w:val="Bibliography"/>
+      </w:pPr>
+      <w:r>
+        <w:t xml:space="preserve">12. Pei AY, Oberdorf WE, Nossa CW, Agarwal A, Chokshi P, Gerz EA, Jin Z, Lee P, Yang L, Poles M, Brown SM, Sotero S, DeSantis T, Brodie E, Nelson K, Pei Z. 2010. Diversity of 16S rRNA genes within individual prokaryotic genomes. Applied and Environmental Microbiology 76:3886–3897</w:t>
+      </w:r>
+      <w:r>
+        <w:t xml:space="preserve"> </w:t>
+      </w:r>
+      <w:hyperlink r:id="rId46">
+        <w:r>
+          <w:rPr>
+            <w:rStyle w:val="Hyperlink"/>
+          </w:rPr>
+          <w:t xml:space="preserve">https://doi.org/10.1128/aem.02953-09</w:t>
+        </w:r>
+      </w:hyperlink>
+      <w:r>
+        <w:t xml:space="preserve">.</w:t>
+      </w:r>
+    </w:p>
+    <w:bookmarkEnd w:id="47"/>
+    <w:bookmarkStart w:id="49" w:name="ref-Sun2013"/>
+    <w:p>
+      <w:pPr>
+        <w:pStyle w:val="Bibliography"/>
+      </w:pPr>
+      <w:r>
+        <w:t xml:space="preserve">13. Sun D-L, Jiang X, Wu QL, Zhou N-Y. 2013. Intragenomic heterogeneity of 16S rRNA genes causes overestimation of prokaryotic diversity. Applied and Environmental Microbiology 79:5962–5969</w:t>
+      </w:r>
+      <w:r>
+        <w:t xml:space="preserve"> </w:t>
+      </w:r>
+      <w:hyperlink r:id="rId48">
+        <w:r>
+          <w:rPr>
+            <w:rStyle w:val="Hyperlink"/>
+          </w:rPr>
+          <w:t xml:space="preserve">https://doi.org/10.1128/aem.01282-13</w:t>
+        </w:r>
+      </w:hyperlink>
+      <w:r>
+        <w:t xml:space="preserve">.</w:t>
+      </w:r>
+    </w:p>
+    <w:bookmarkEnd w:id="49"/>
+    <w:bookmarkStart w:id="51" w:name="ref-Stoddard2014"/>
+    <w:p>
+      <w:pPr>
+        <w:pStyle w:val="Bibliography"/>
+      </w:pPr>
+      <w:r>
+        <w:t xml:space="preserve">14. Stoddard SF, Smith BJ, Hein R, Roller BRK, Schmidt TM. 2014. rrnDB: Improved tools for interpreting rRNA gene abundance in bacteria and archaea and a new foundation for future development. Nucleic Acids Research 43:D593–D598</w:t>
+      </w:r>
+      <w:r>
+        <w:t xml:space="preserve"> </w:t>
+      </w:r>
+      <w:hyperlink r:id="rId50">
+        <w:r>
+          <w:rPr>
+            <w:rStyle w:val="Hyperlink"/>
+          </w:rPr>
+          <w:t xml:space="preserve">https://doi.org/10.1093/nar/gku1201</w:t>
+        </w:r>
+      </w:hyperlink>
+      <w:r>
+        <w:t xml:space="preserve">.</w:t>
+      </w:r>
+    </w:p>
+    <w:bookmarkEnd w:id="51"/>
+    <w:bookmarkStart w:id="53" w:name="ref-Schloss2011"/>
+    <w:p>
+      <w:pPr>
+        <w:pStyle w:val="Bibliography"/>
+      </w:pPr>
+      <w:r>
+        <w:t xml:space="preserve">15. Schloss PD, Westcott SL. 2011. Assessing and improving methods used in operational taxonomic unit-based approaches for 16S rRNA gene sequence analysis. Applied and Environmental Microbiology 77:3219–3226</w:t>
+      </w:r>
+      <w:r>
+        <w:t xml:space="preserve"> </w:t>
+      </w:r>
+      <w:hyperlink r:id="rId52">
+        <w:r>
+          <w:rPr>
+            <w:rStyle w:val="Hyperlink"/>
+          </w:rPr>
+          <w:t xml:space="preserve">https://doi.org/10.1128/aem.02810-10</w:t>
+        </w:r>
+      </w:hyperlink>
+      <w:r>
+        <w:t xml:space="preserve">.</w:t>
+      </w:r>
+    </w:p>
+    <w:bookmarkEnd w:id="53"/>
+    <w:bookmarkStart w:id="55" w:name="ref-Johnson2019"/>
+    <w:p>
+      <w:pPr>
+        <w:pStyle w:val="Bibliography"/>
+      </w:pPr>
+      <w:r>
+        <w:t xml:space="preserve">16. Johnson JS, Spakowicz DJ, Hong B-Y, Petersen LM, Demkowicz P, Chen L, Leopold SR, Hanson BM, Agresta HO, Gerstein M, Sodergren E, Weinstock GM. 2019. Evaluation of 16S rRNA gene sequencing for species and strain-level microbiome analysis. Nature Communications 10:5029</w:t>
+      </w:r>
+      <w:r>
+        <w:t xml:space="preserve"> </w:t>
+      </w:r>
+      <w:hyperlink r:id="rId54">
+        <w:r>
+          <w:rPr>
+            <w:rStyle w:val="Hyperlink"/>
+          </w:rPr>
+          <w:t xml:space="preserve">https://doi.org/10.1038/s41467-019-13036-1</w:t>
+        </w:r>
+      </w:hyperlink>
+      <w:r>
+        <w:t xml:space="preserve">.</w:t>
+      </w:r>
+    </w:p>
+    <w:bookmarkEnd w:id="55"/>
+    <w:bookmarkStart w:id="57" w:name="ref-Staley2006"/>
+    <w:p>
+      <w:pPr>
+        <w:pStyle w:val="Bibliography"/>
+      </w:pPr>
+      <w:r>
+        <w:t xml:space="preserve">17. Staley JT. 2006. The bacterial species dilemma and the genomicphylogenetic species concept. Philosophical Transactions of the Royal Society B: Biological Sciences 361:1899–1909</w:t>
+      </w:r>
+      <w:r>
+        <w:t xml:space="preserve"> </w:t>
+      </w:r>
+      <w:hyperlink r:id="rId56">
+        <w:r>
+          <w:rPr>
+            <w:rStyle w:val="Hyperlink"/>
+          </w:rPr>
+          <w:t xml:space="preserve">https://doi.org/10.1098/rstb.2006.1914</w:t>
+        </w:r>
+      </w:hyperlink>
+      <w:r>
+        <w:t xml:space="preserve">.</w:t>
+      </w:r>
+    </w:p>
+    <w:bookmarkEnd w:id="57"/>
+    <w:bookmarkStart w:id="59" w:name="ref-Oren2013"/>
+    <w:p>
+      <w:pPr>
+        <w:pStyle w:val="Bibliography"/>
+      </w:pPr>
+      <w:r>
+        <w:t xml:space="preserve">18. Oren A, Garrity GM. 2013. Then and now: A systematic review of the systematics of prokaryotes in the last 80 years. Antonie van Leeuwenhoek 106:43–56</w:t>
+      </w:r>
+      <w:r>
+        <w:t xml:space="preserve"> </w:t>
+      </w:r>
+      <w:hyperlink r:id="rId58">
+        <w:r>
+          <w:rPr>
+            <w:rStyle w:val="Hyperlink"/>
+          </w:rPr>
+          <w:t xml:space="preserve">https://doi.org/10.1007/s10482-013-0084-1</w:t>
+        </w:r>
+      </w:hyperlink>
+      <w:r>
+        <w:t xml:space="preserve">.</w:t>
+      </w:r>
+    </w:p>
+    <w:bookmarkEnd w:id="59"/>
+    <w:bookmarkStart w:id="61" w:name="ref-Baltrus2016"/>
+    <w:p>
+      <w:pPr>
+        <w:pStyle w:val="Bibliography"/>
+      </w:pPr>
+      <w:r>
+        <w:t xml:space="preserve">19. Baltrus DA, McCann HC, Guttman DS. 2016. Evolution, genomics and epidemiology ofPseudomonas syringae. Molecular Plant Pathology 18:152–168</w:t>
+      </w:r>
+      <w:r>
+        <w:t xml:space="preserve"> </w:t>
+      </w:r>
+      <w:hyperlink r:id="rId60">
+        <w:r>
+          <w:rPr>
+            <w:rStyle w:val="Hyperlink"/>
+          </w:rPr>
+          <w:t xml:space="preserve">https://doi.org/10.1111/mpp.12506</w:t>
+        </w:r>
+      </w:hyperlink>
+      <w:r>
+        <w:t xml:space="preserve">.</w:t>
+      </w:r>
+    </w:p>
+    <w:bookmarkEnd w:id="61"/>
+    <w:bookmarkStart w:id="63" w:name="ref-Konstantinidis2005"/>
+    <w:p>
+      <w:pPr>
+        <w:pStyle w:val="Bibliography"/>
+      </w:pPr>
+      <w:r>
+        <w:t xml:space="preserve">20. Konstantinidis KT, Tiedje JM. 2005. Towards a genome-based taxonomy for prokaryotes. Journal of Bacteriology 187:6258–6264</w:t>
+      </w:r>
+      <w:r>
+        <w:t xml:space="preserve"> </w:t>
+      </w:r>
+      <w:hyperlink r:id="rId62">
+        <w:r>
+          <w:rPr>
+            <w:rStyle w:val="Hyperlink"/>
+          </w:rPr>
+          <w:t xml:space="preserve">https://doi.org/10.1128/jb.187.18.6258-6264.2005</w:t>
+        </w:r>
+      </w:hyperlink>
+      <w:r>
+        <w:t xml:space="preserve">.</w:t>
+      </w:r>
+    </w:p>
+    <w:bookmarkEnd w:id="63"/>
+    <w:bookmarkStart w:id="65" w:name="ref-Barco2020"/>
+    <w:p>
+      <w:pPr>
+        <w:pStyle w:val="Bibliography"/>
+      </w:pPr>
+      <w:r>
+        <w:t xml:space="preserve">21. Barco RA, Garrity GM, Scott JJ, Amend JP, Nealson KH, Emerson D. 2020. A genus definition for bacteria and archaea based on a standard genome relatedness index. mBio 11:02475–19</w:t>
+      </w:r>
+      <w:r>
+        <w:t xml:space="preserve"> </w:t>
+      </w:r>
+      <w:hyperlink r:id="rId64">
+        <w:r>
+          <w:rPr>
+            <w:rStyle w:val="Hyperlink"/>
+          </w:rPr>
+          <w:t xml:space="preserve">https://doi.org/10.1128/mbio.02475-19</w:t>
+        </w:r>
+      </w:hyperlink>
+      <w:r>
+        <w:t xml:space="preserve">.</w:t>
+      </w:r>
+    </w:p>
+    <w:bookmarkEnd w:id="65"/>
+    <w:bookmarkStart w:id="67" w:name="ref-Parks2020"/>
+    <w:p>
+      <w:pPr>
+        <w:pStyle w:val="Bibliography"/>
+      </w:pPr>
+      <w:r>
+        <w:t xml:space="preserve">22. Parks DH, Chuvochina M, Chaumeil P-A, Rinke C, Mussig AJ, Hugenholtz P. 2020. A complete domain-to-species taxonomy for bacteria and archaea. Nature Biotechnology 38:1079–1086</w:t>
+      </w:r>
+      <w:r>
+        <w:t xml:space="preserve"> </w:t>
+      </w:r>
+      <w:hyperlink r:id="rId66">
+        <w:r>
+          <w:rPr>
+            <w:rStyle w:val="Hyperlink"/>
+          </w:rPr>
+          <w:t xml:space="preserve">https://doi.org/10.1038/s41587-020-0501-8</w:t>
+        </w:r>
+      </w:hyperlink>
+      <w:r>
+        <w:t xml:space="preserve">.</w:t>
+      </w:r>
+    </w:p>
+    <w:bookmarkEnd w:id="67"/>
+    <w:bookmarkStart w:id="69" w:name="ref-Yarza2014"/>
+    <w:p>
+      <w:pPr>
+        <w:pStyle w:val="Bibliography"/>
+      </w:pPr>
+      <w:r>
+        <w:t xml:space="preserve">23. Yarza P, Yilmaz P, Pruesse E, Glöckner FO, Ludwig W, Schleifer K-H, Whitman WB, Euzéby J, Amann R, Rosselló-Móra R. 2014. Uniting the classification of cultured and uncultured bacteria and archaea using 16S rRNA gene sequences. Nature Reviews Microbiology 12:635–645</w:t>
+      </w:r>
+      <w:r>
+        <w:t xml:space="preserve"> </w:t>
+      </w:r>
+      <w:hyperlink r:id="rId68">
+        <w:r>
+          <w:rPr>
+            <w:rStyle w:val="Hyperlink"/>
+          </w:rPr>
+          <w:t xml:space="preserve">https://doi.org/10.1038/nrmicro3330</w:t>
+        </w:r>
+      </w:hyperlink>
+      <w:r>
+        <w:t xml:space="preserve">.</w:t>
+      </w:r>
+    </w:p>
+    <w:bookmarkEnd w:id="69"/>
+    <w:bookmarkStart w:id="71" w:name="ref-Schloss2009"/>
+    <w:p>
+      <w:pPr>
+        <w:pStyle w:val="Bibliography"/>
+      </w:pPr>
+      <w:r>
+        <w:t xml:space="preserve">24. Schloss PD, Westcott SL, Ryabin T, Hall JR, Hartmann M, Hollister EB, Lesniewski RA, Oakley BB, Parks DH, Robinson CJ, Sahl JW, Stres B, Thallinger GG, Horn DJV, Weber CF. 2009. Introducing mothur: Open-source, platform-independent, community-supported software for describing and comparing microbial communities. Applied and Environmental Microbiology 75:7537–7541</w:t>
+      </w:r>
+      <w:r>
+        <w:t xml:space="preserve"> </w:t>
+      </w:r>
+      <w:hyperlink r:id="rId70">
+        <w:r>
+          <w:rPr>
+            <w:rStyle w:val="Hyperlink"/>
+          </w:rPr>
+          <w:t xml:space="preserve">https://doi.org/10.1128/aem.01541-09</w:t>
+        </w:r>
+      </w:hyperlink>
+      <w:r>
+        <w:t xml:space="preserve">.</w:t>
+      </w:r>
+    </w:p>
+    <w:bookmarkEnd w:id="71"/>
+    <w:bookmarkStart w:id="73" w:name="ref-Quast2012"/>
+    <w:p>
+      <w:pPr>
+        <w:pStyle w:val="Bibliography"/>
+      </w:pPr>
+      <w:r>
+        <w:t xml:space="preserve">25. Quast C, Pruesse E, Yilmaz P, Gerken J, Schweer T, Yarza P, Peplies J, Glöckner FO. 2012. The SILVA ribosomal RNA gene database project: Improved data processing and web-based tools. Nucleic Acids Research 41:D590–D596</w:t>
+      </w:r>
+      <w:r>
+        <w:t xml:space="preserve"> </w:t>
+      </w:r>
+      <w:hyperlink r:id="rId72">
+        <w:r>
+          <w:rPr>
+            <w:rStyle w:val="Hyperlink"/>
+          </w:rPr>
+          <w:t xml:space="preserve">https://doi.org/10.1093/nar/gks1219</w:t>
+        </w:r>
+      </w:hyperlink>
+      <w:r>
+        <w:t xml:space="preserve">.</w:t>
+      </w:r>
+    </w:p>
+    <w:bookmarkEnd w:id="73"/>
+    <w:bookmarkEnd w:id="74"/>
+    <w:p>
       <w:r>
         <w:br w:type="page"/>
       </w:r>
     </w:p>
     <w:p>
       <w:pPr>
-        <w:pStyle w:val="FirstParagraph"/>
-      </w:pPr>
-    </w:p>
-    <w:p>
-      <w:pPr>
         <w:pStyle w:val="BodyText"/>
       </w:pPr>
+    </w:p>
+    <w:p>
+      <w:pPr>
+        <w:pStyle w:val="BodyText"/>
+      </w:pPr>
       <w:r>
         <w:rPr>
           <w:b/>
@@ -1211,8 +1948,8 @@
         <w:t xml:space="preserve">Each point represents a different species and is shaded to be 80% transparent so that when points overlap they become darker. The blue line represents a smoothed fit through the data.</w:t>
       </w:r>
     </w:p>
-    <w:bookmarkEnd w:id="25"/>
-    <w:bookmarkEnd w:id="26"/>
+    <w:bookmarkEnd w:id="75"/>
+    <w:bookmarkEnd w:id="76"/>
     <w:sectPr/>
   </w:body>
 </w:document>

</xml_diff>

<commit_message>
Create title, abstract, and importance sections
</commit_message>
<xml_diff>
--- a/submission/manuscript.docx
+++ b/submission/manuscript.docx
@@ -91,13 +91,13 @@
         <w:t xml:space="preserve">## here() starts at /Users/pschloss/Documents/Schloss_rrnAnalysis_XXXX_2020</w:t>
       </w:r>
     </w:p>
-    <w:bookmarkStart w:id="76" w:name="X994a8e9a9a60f87e0f176b19df16a7da73b6367"/>
+    <w:bookmarkStart w:id="76" w:name="Xf43d5f92295c25138bd08074d4297a71fed3ba9"/>
     <w:p>
       <w:pPr>
         <w:pStyle w:val="Heading1"/>
       </w:pPr>
       <w:r>
-        <w:t xml:space="preserve">Amplicon sequence variants should not replace operational taxonomic units in marker-gene data analysis</w:t>
+        <w:t xml:space="preserve">Amplicon sequence variants artificially split bacterial genomes into separate units of inference</w:t>
       </w:r>
     </w:p>
     <w:p>
@@ -114,7 +114,7 @@
         <w:t xml:space="preserve"> </w:t>
       </w:r>
       <w:r>
-        <w:t xml:space="preserve">ASVs vs. OTUs</w:t>
+        <w:t xml:space="preserve">ASVs artificially split bacterial genomes</w:t>
       </w:r>
     </w:p>
     <w:p>
@@ -200,23 +200,108 @@
         <w:br w:type="page"/>
       </w:r>
     </w:p>
-    <w:bookmarkStart w:id="20" w:name="abstract-250-words"/>
+    <w:bookmarkStart w:id="20" w:name="abstract"/>
     <w:p>
       <w:pPr>
         <w:pStyle w:val="Heading2"/>
       </w:pPr>
       <w:r>
-        <w:t xml:space="preserve">Abstract (250 words)</w:t>
+        <w:t xml:space="preserve">Abstract</w:t>
+      </w:r>
+    </w:p>
+    <w:p>
+      <w:pPr>
+        <w:pStyle w:val="FirstParagraph"/>
+      </w:pPr>
+      <w:r>
+        <w:t xml:space="preserve">Amplicon sequencing variants (ASVs) have been proposed as an alternative to operational taxonomic units (OTUs) for analyzing microbiomes. ASVs have grown in popularity, in part, because of a desire to reflect a more refined level of taxonomy because they do not cluster sequences based on a distance-based threshold. However, ASVs and the use of overly narrow thresholds to identify OTUs increases the risk of splitting a single genome into separate clusters. I addressed this problem by analyzing the intragenomic variation of 16S rRNA genes from the bacterial genomes represented in the rrn copy number database, which contained</w:t>
+      </w:r>
+      <w:r>
+        <w:t xml:space="preserve"> </w:t>
+      </w:r>
+      <w:r>
+        <w:rPr>
+          <w:b/>
+        </w:rPr>
+        <w:t xml:space="preserve">15,614</w:t>
+      </w:r>
+      <w:r>
+        <w:t xml:space="preserve"> </w:t>
+      </w:r>
+      <w:r>
+        <w:t xml:space="preserve">genomes from</w:t>
+      </w:r>
+      <w:r>
+        <w:t xml:space="preserve"> </w:t>
+      </w:r>
+      <w:r>
+        <w:rPr>
+          <w:b/>
+        </w:rPr>
+        <w:t xml:space="preserve">4,774</w:t>
+      </w:r>
+      <w:r>
+        <w:t xml:space="preserve"> </w:t>
+      </w:r>
+      <w:r>
+        <w:t xml:space="preserve">species. The analysis confirmed the severity of this risk. As the number of copies of the 16S rRNA gene increased in a genome, the number of ASVs also increased. For full length 16S rRNA genes, there was an average of</w:t>
+      </w:r>
+      <w:r>
+        <w:t xml:space="preserve"> </w:t>
+      </w:r>
+      <w:r>
+        <w:rPr>
+          <w:b/>
+        </w:rPr>
+        <w:t xml:space="preserve">0.60</w:t>
+      </w:r>
+      <w:r>
+        <w:t xml:space="preserve"> </w:t>
+      </w:r>
+      <w:r>
+        <w:t xml:space="preserve">ASVs per copy of the 16S rRNA gene. Among genomes with 7 copies of the 16S rRNA, such as</w:t>
+      </w:r>
+      <w:r>
+        <w:t xml:space="preserve"> </w:t>
+      </w:r>
+      <w:r>
+        <w:rPr>
+          <w:i/>
+        </w:rPr>
+        <w:t xml:space="preserve">E. coli</w:t>
+      </w:r>
+      <w:r>
+        <w:t xml:space="preserve">, it was necessary to use a distance threshold of</w:t>
+      </w:r>
+      <w:r>
+        <w:t xml:space="preserve"> </w:t>
+      </w:r>
+      <w:r>
+        <w:rPr>
+          <w:b/>
+        </w:rPr>
+        <w:t xml:space="preserve">5.5</w:t>
+      </w:r>
+      <w:r>
+        <w:t xml:space="preserve">% to cluster the ASVs from the same genome into a single OTU. This research highlights the risk of splitting a single bacterial genome into separate clusters when ASVs are used to analyze 16S rRNA gene sequence data. Although there is also a risk of clustering different species into the same OTU, the effects of those risks on biological inferences are less than those from artificially splitting a genome into separate ASVs and OTUs.</w:t>
       </w:r>
     </w:p>
     <w:bookmarkEnd w:id="20"/>
-    <w:bookmarkStart w:id="24" w:name="importance-150-words"/>
+    <w:bookmarkStart w:id="24" w:name="importance"/>
     <w:p>
       <w:pPr>
         <w:pStyle w:val="Heading2"/>
       </w:pPr>
       <w:r>
-        <w:t xml:space="preserve">Importance (150 words)</w:t>
+        <w:t xml:space="preserve">Importance</w:t>
+      </w:r>
+    </w:p>
+    <w:p>
+      <w:pPr>
+        <w:pStyle w:val="FirstParagraph"/>
+      </w:pPr>
+      <w:r>
+        <w:t xml:space="preserve">16S rRNA gene sequencing has propelled significant interest into host-associated and environmental microbiomes. There is a tension between trying to classify 16S rRNA gene sequences to increasingly lower taxonomic levels and the reality that those levels were defined using more sequence and physiological information than is available from a fragment of the 16S rRNA gene. Furthermore, naming of bacterial taxa reflects the biases of those who name them. One motivation for the recent push to adopt ASVs in place of OTUs in microbiome analyses is to allow researchers to perform their analyes at the finest possible level that reflects species-level taxonomy. The current research is significant because it quantifies the risk of artificially splitting bacterial genomes into separate clusters. Far from providing a better represenation of microbiomes, the ASV approach could lead to conflicting inferences about the ecology of different clusters from the same genome.</w:t>
       </w:r>
     </w:p>
     <w:p>
@@ -226,7 +311,7 @@
     </w:p>
     <w:p>
       <w:pPr>
-        <w:pStyle w:val="FirstParagraph"/>
+        <w:pStyle w:val="BodyText"/>
       </w:pPr>
       <w:r>
         <w:t xml:space="preserve">16S rRNA gene sequencing is a powerful technique for describing and comparing microbial communities</w:t>
@@ -419,7 +504,7 @@
         <w:rPr>
           <w:b/>
         </w:rPr>
-        <w:t xml:space="preserve">1</w:t>
+        <w:t xml:space="preserve">0.60</w:t>
       </w:r>
       <w:r>
         <w:t xml:space="preserve"> </w:t>

</xml_diff>

<commit_message>
First round of revisions
</commit_message>
<xml_diff>
--- a/submission/manuscript.docx
+++ b/submission/manuscript.docx
@@ -10,7 +10,7 @@
         <w:rPr>
           <w:rStyle w:val="VerbatimChar"/>
         </w:rPr>
-        <w:t xml:space="preserve">## ── Attaching packages ───────────────────────────────────────────────────────────────────────────────────────── tidyverse 1.3.0 ──</w:t>
+        <w:t xml:space="preserve">## ── Attaching packages ─────────────────────────────────────────────────────────── tidyverse 1.3.0 ──</w:t>
       </w:r>
     </w:p>
     <w:p>
@@ -59,7 +59,7 @@
         <w:rPr>
           <w:rStyle w:val="VerbatimChar"/>
         </w:rPr>
-        <w:t xml:space="preserve">## ── Conflicts ──────────────────────────────────────────────────────────────────────────────────────────── tidyverse_conflicts() ──</w:t>
+        <w:t xml:space="preserve">## ── Conflicts ────────────────────────────────────────────────────────────── tidyverse_conflicts() ──</w:t>
       </w:r>
       <w:r>
         <w:br/>
@@ -91,13 +91,13 @@
         <w:t xml:space="preserve">## here() starts at /Users/pschloss/Documents/Schloss_rrnAnalysis_XXXX_2020</w:t>
       </w:r>
     </w:p>
-    <w:bookmarkStart w:id="76" w:name="Xf43d5f92295c25138bd08074d4297a71fed3ba9"/>
+    <w:bookmarkStart w:id="76" w:name="X79fddeb35fec7e31f672c31e70984b1acdc2056"/>
     <w:p>
       <w:pPr>
         <w:pStyle w:val="Heading1"/>
       </w:pPr>
       <w:r>
-        <w:t xml:space="preserve">Amplicon sequence variants artificially split bacterial genomes into separate units of inference</w:t>
+        <w:t xml:space="preserve">Amplicon sequence variants artificially split bacterial genomes into separate clusters</w:t>
       </w:r>
     </w:p>
     <w:p>
@@ -214,7 +214,22 @@
         <w:pStyle w:val="FirstParagraph"/>
       </w:pPr>
       <w:r>
-        <w:t xml:space="preserve">Amplicon sequencing variants (ASVs) have been proposed as an alternative to operational taxonomic units (OTUs) for analyzing microbiomes. ASVs have grown in popularity, in part, because of a desire to reflect a more refined level of taxonomy because they do not cluster sequences based on a distance-based threshold. However, ASVs and the use of overly narrow thresholds to identify OTUs increases the risk of splitting a single genome into separate clusters. I addressed this problem by analyzing the intragenomic variation of 16S rRNA genes from the bacterial genomes represented in the rrn copy number database, which contained</w:t>
+        <w:t xml:space="preserve">Amplicon sequencing variants (ASVs) have been proposed as an alternative to operational taxonomic units (OTUs) for analyzing microbiomes. ASVs have grown in popularity, in part, because of a desire to reflect a more refined level of taxonomy because they do not cluster sequences based on a distance-based threshold. However, ASVs and the use of overly narrow thresholds to identify OTUs increases the risk of splitting a single genome into separate clusters. I assessed this problem by analyzing the intragenomic variation of 16S rRNA genes from the bacterial genomes represented in a</w:t>
+      </w:r>
+      <w:r>
+        <w:t xml:space="preserve"> </w:t>
+      </w:r>
+      <w:r>
+        <w:rPr>
+          <w:i/>
+        </w:rPr>
+        <w:t xml:space="preserve">rrn</w:t>
+      </w:r>
+      <w:r>
+        <w:t xml:space="preserve"> </w:t>
+      </w:r>
+      <w:r>
+        <w:t xml:space="preserve">copy number database, which contained</w:t>
       </w:r>
       <w:r>
         <w:t xml:space="preserve"> </w:t>
@@ -244,7 +259,7 @@
         <w:t xml:space="preserve"> </w:t>
       </w:r>
       <w:r>
-        <w:t xml:space="preserve">species. The analysis confirmed the severity of this risk. As the number of copies of the 16S rRNA gene increased in a genome, the number of ASVs also increased. For full length 16S rRNA genes, there was an average of</w:t>
+        <w:t xml:space="preserve">species. As the number of copies of the 16S rRNA gene increased in a genome, the number of ASVs also increased. There was an average of</w:t>
       </w:r>
       <w:r>
         <w:t xml:space="preserve"> </w:t>
@@ -259,7 +274,19 @@
         <w:t xml:space="preserve"> </w:t>
       </w:r>
       <w:r>
-        <w:t xml:space="preserve">ASVs per copy of the 16S rRNA gene. Among genomes with 7 copies of the 16S rRNA, such as</w:t>
+        <w:t xml:space="preserve">ASVs per copy of the 16S rRNA gene, for full length 16S rRNA genes. It was necessary to use a distance threshold of</w:t>
+      </w:r>
+      <w:r>
+        <w:t xml:space="preserve"> </w:t>
+      </w:r>
+      <w:r>
+        <w:rPr>
+          <w:b/>
+        </w:rPr>
+        <w:t xml:space="preserve">5.5</w:t>
+      </w:r>
+      <w:r>
+        <w:t xml:space="preserve">% to cluster the ASVs from the same genome into a single OTU, for genomes with 7 copies of the 16S rRNA, such as</w:t>
       </w:r>
       <w:r>
         <w:t xml:space="preserve"> </w:t>
@@ -271,19 +298,7 @@
         <w:t xml:space="preserve">E. coli</w:t>
       </w:r>
       <w:r>
-        <w:t xml:space="preserve">, it was necessary to use a distance threshold of</w:t>
-      </w:r>
-      <w:r>
-        <w:t xml:space="preserve"> </w:t>
-      </w:r>
-      <w:r>
-        <w:rPr>
-          <w:b/>
-        </w:rPr>
-        <w:t xml:space="preserve">5.5</w:t>
-      </w:r>
-      <w:r>
-        <w:t xml:space="preserve">% to cluster the ASVs from the same genome into a single OTU. This research highlights the risk of splitting a single bacterial genome into separate clusters when ASVs are used to analyze 16S rRNA gene sequence data. Although there is also a risk of clustering different species into the same OTU, the effects of those risks on biological inferences are less than those from artificially splitting a genome into separate ASVs and OTUs.</w:t>
+        <w:t xml:space="preserve">. This research highlights the risk of splitting a single bacterial genome into separate clusters when ASVs are used to analyze 16S rRNA gene sequence data. Although there is also a risk of clustering different species into the same OTU, the effects of those risks on biological inferences are less than those from artificially splitting a genome into separate ASVs and OTUs.</w:t>
       </w:r>
     </w:p>
     <w:bookmarkEnd w:id="20"/>
@@ -323,7 +338,7 @@
         <w:t xml:space="preserve">(1)</w:t>
       </w:r>
       <w:r>
-        <w:t xml:space="preserve">. Efforts to link 16S rRNA gene sequences to taxonomic levels based on distance thresholds go back to at least the 1990s. The distance-based thresholds that were developed and are now widely used (3%) were based on DNA-DNA hybridization approaches that are not as precise as genome sequencing</w:t>
+        <w:t xml:space="preserve">. Efforts to link 16S rRNA gene sequences to taxonomic levels based on distance thresholds go back to at least the 1990s. The distance-based thresholds that were developed and are now widely used (i.e., 3%) were based on DNA-DNA hybridization approaches that are not as precise as genome sequencing</w:t>
       </w:r>
       <w:r>
         <w:t xml:space="preserve"> </w:t>
@@ -359,7 +374,22 @@
         <w:t xml:space="preserve">(11)</w:t>
       </w:r>
       <w:r>
-        <w:t xml:space="preserve">. However, most bacterial genomes have more than 1 copy of the rrn operon and those copies are not identical</w:t>
+        <w:t xml:space="preserve">. However, most bacterial genomes have more than 1 copy of the</w:t>
+      </w:r>
+      <w:r>
+        <w:t xml:space="preserve"> </w:t>
+      </w:r>
+      <w:r>
+        <w:rPr>
+          <w:i/>
+        </w:rPr>
+        <w:t xml:space="preserve">rrn</w:t>
+      </w:r>
+      <w:r>
+        <w:t xml:space="preserve"> </w:t>
+      </w:r>
+      <w:r>
+        <w:t xml:space="preserve">operon and those copies are not identical</w:t>
       </w:r>
       <w:r>
         <w:t xml:space="preserve"> </w:t>
@@ -398,7 +428,7 @@
         <w:t xml:space="preserve"> </w:t>
       </w:r>
       <w:r>
-        <w:t xml:space="preserve">(ATCC 12228) where each genome has 5 copies of the 16S rRNA gene. The 10 copies of the 16S rRNA gene each have a different sequence and so if OTUs are defined based on ASVs, each genome would be split into 5 OTUs. Conversely, if the copies were clustered using a 3% distance threshold all 10 copies would cluster into the same OTU. The goal of this study was to quantify the risk of splitting a single genome into multiple bins and the risk of lumping together different bacterial species into the same bin.</w:t>
+        <w:t xml:space="preserve">(ATCC 12228) where each genome has 5 copies of the 16S rRNA gene. Each of the 10 copies of the 16S rRNA gene in these two genomes were distinct and would yield 10 ASVs. Conversely, if the copies were clustered using a 3% distance threshold, then all 10 ASVs would cluster into the same OTU. The goal of this study was to quantify the risk of splitting a single genome into multiple clusters and the risk of lumping together different bacterial species into the same cluster.</w:t>
       </w:r>
     </w:p>
     <w:p>
@@ -406,7 +436,31 @@
         <w:pStyle w:val="BodyText"/>
       </w:pPr>
       <w:r>
-        <w:t xml:space="preserve">To investigate the variation in the number of copies of the 16S rRNA gene per genome as well as the intragenomic variation among copies of the 16S rRNA gene, I obtained reference 16S rRNA sequences from the rrn copy number database (rrnDB)</w:t>
+        <w:t xml:space="preserve">To investigate the variation in the number of copies of the 16S rRNA gene per genome as well as the intragenomic variation among copies of the 16S rRNA gene, I obtained reference 16S rRNA sequences from the</w:t>
+      </w:r>
+      <w:r>
+        <w:t xml:space="preserve"> </w:t>
+      </w:r>
+      <w:r>
+        <w:rPr>
+          <w:i/>
+        </w:rPr>
+        <w:t xml:space="preserve">rrn</w:t>
+      </w:r>
+      <w:r>
+        <w:t xml:space="preserve"> </w:t>
+      </w:r>
+      <w:r>
+        <w:t xml:space="preserve">copy number database (</w:t>
+      </w:r>
+      <w:r>
+        <w:rPr>
+          <w:i/>
+        </w:rPr>
+        <w:t xml:space="preserve">rrn</w:t>
+      </w:r>
+      <w:r>
+        <w:t xml:space="preserve">DB)</w:t>
       </w:r>
       <w:r>
         <w:t xml:space="preserve">(14)</w:t>
@@ -427,7 +481,19 @@
         <w:t xml:space="preserve"> </w:t>
       </w:r>
       <w:r>
-        <w:t xml:space="preserve">species represented in the rrnDB there were</w:t>
+        <w:t xml:space="preserve">species represented in the</w:t>
+      </w:r>
+      <w:r>
+        <w:t xml:space="preserve"> </w:t>
+      </w:r>
+      <w:r>
+        <w:rPr>
+          <w:i/>
+        </w:rPr>
+        <w:t xml:space="preserve">rrn</w:t>
+      </w:r>
+      <w:r>
+        <w:t xml:space="preserve">DB there were</w:t>
       </w:r>
       <w:r>
         <w:t xml:space="preserve"> </w:t>
@@ -442,7 +508,22 @@
         <w:t xml:space="preserve"> </w:t>
       </w:r>
       <w:r>
-        <w:t xml:space="preserve">genomes. The median number of rrn operson per species ranged between</w:t>
+        <w:t xml:space="preserve">genomes. The median number of</w:t>
+      </w:r>
+      <w:r>
+        <w:t xml:space="preserve"> </w:t>
+      </w:r>
+      <w:r>
+        <w:rPr>
+          <w:i/>
+        </w:rPr>
+        <w:t xml:space="preserve">rrn</w:t>
+      </w:r>
+      <w:r>
+        <w:t xml:space="preserve"> </w:t>
+      </w:r>
+      <w:r>
+        <w:t xml:space="preserve">operons per species ranged between</w:t>
       </w:r>
       <w:r>
         <w:t xml:space="preserve"> </w:t>
@@ -495,7 +576,22 @@
         <w:t xml:space="preserve">Metabacillus litoralis</w:t>
       </w:r>
       <w:r>
-        <w:t xml:space="preserve">) copies of the rrn operon. As the number of copies of the operon in a genome increased, the number of variants of the 16S rRNA gene in each genome also increased. On average, there were</w:t>
+        <w:t xml:space="preserve">) copies of the</w:t>
+      </w:r>
+      <w:r>
+        <w:t xml:space="preserve"> </w:t>
+      </w:r>
+      <w:r>
+        <w:rPr>
+          <w:i/>
+        </w:rPr>
+        <w:t xml:space="preserve">rrn</w:t>
+      </w:r>
+      <w:r>
+        <w:t xml:space="preserve"> </w:t>
+      </w:r>
+      <w:r>
+        <w:t xml:space="preserve">operon. As the number of copies of the operon in a genome increased, the number of variants of the 16S rRNA gene in each genome also increased. On average, there were</w:t>
       </w:r>
       <w:r>
         <w:t xml:space="preserve"> </w:t>
@@ -604,7 +700,19 @@
         <w:t xml:space="preserve"> </w:t>
       </w:r>
       <w:r>
-        <w:t xml:space="preserve">genomes that have been sequenced there were</w:t>
+        <w:t xml:space="preserve">genomes in the</w:t>
+      </w:r>
+      <w:r>
+        <w:t xml:space="preserve"> </w:t>
+      </w:r>
+      <w:r>
+        <w:rPr>
+          <w:i/>
+        </w:rPr>
+        <w:t xml:space="preserve">rrn</w:t>
+      </w:r>
+      <w:r>
+        <w:t xml:space="preserve">DB there were</w:t>
       </w:r>
       <w:r>
         <w:t xml:space="preserve"> </w:t>
@@ -703,7 +811,19 @@
         <w:t xml:space="preserve"> </w:t>
       </w:r>
       <w:r>
-        <w:t xml:space="preserve">genomes that have been sequenced, there were</w:t>
+        <w:t xml:space="preserve">genomes in the</w:t>
+      </w:r>
+      <w:r>
+        <w:t xml:space="preserve"> </w:t>
+      </w:r>
+      <w:r>
+        <w:rPr>
+          <w:i/>
+        </w:rPr>
+        <w:t xml:space="preserve">rrn</w:t>
+      </w:r>
+      <w:r>
+        <w:t xml:space="preserve">DB, there were</w:t>
       </w:r>
       <w:r>
         <w:t xml:space="preserve"> </w:t>
@@ -718,7 +838,7 @@
         <w:t xml:space="preserve"> </w:t>
       </w:r>
       <w:r>
-        <w:t xml:space="preserve">different variants of the gene. These observations highlight the risk of selecting a threshold for defining units of inference that is too narrow because it is possible to split a single genome into multiple units.</w:t>
+        <w:t xml:space="preserve">different variants of the gene. These observations highlight the risk of selecting a threshold for defining clusters that is too narrow because it is possible to split a single genome into multiple clusters.</w:t>
       </w:r>
     </w:p>
     <w:p>
@@ -726,7 +846,7 @@
         <w:pStyle w:val="BodyText"/>
       </w:pPr>
       <w:r>
-        <w:t xml:space="preserve">A method to avoid splitting a single genome into multiple units of inference is to cluster together similar 16S rRNA gene sequences. Therefore, I assessed the impact of the distance threshold used to define clusters of 16S rRNA genes on the propensity to split a genome into separate clusters. I observed that as the number of copies of the</w:t>
+        <w:t xml:space="preserve">A method to avoid splitting a single genome into multiple clusters is to cluster 16S rRNA gene sequences together based on their similarity to each other. Therefore, I assessed the impact of the distance threshold used to define clusters of 16S rRNA genes on the propensity to split a genome into separate clusters. I observed that as the number of copies of the</w:t>
       </w:r>
       <w:r>
         <w:t xml:space="preserve"> </w:t>
@@ -882,7 +1002,112 @@
         <w:t xml:space="preserve"> </w:t>
       </w:r>
       <w:r>
-        <w:t xml:space="preserve">operon would reliably be clustered into a single OTU for ASVs from the V1-V9, V4, V3-V4, and V4-V5 regions, respectively. Consequently, these results demonstrate that broad thresholds must be used to avoid splitting different operons from the same genome into separate clusters.</w:t>
+        <w:t xml:space="preserve">operon would reliably be clustered into a single OTU for ASVs from the V1-V9, V4, V3-V4, and V4-V5 regions, respectively. Consequently, these results demonstrate that broad thresholds must be used to avoid splitting different operons from the same genome into separate clusters. At broad thresholds multiple species could be represented by the same OTU (</w:t>
+      </w:r>
+      <w:r>
+        <w:rPr>
+          <w:b/>
+        </w:rPr>
+        <w:t xml:space="preserve">Figure 2</w:t>
+      </w:r>
+      <w:r>
+        <w:t xml:space="preserve">). Using ASVs,</w:t>
+      </w:r>
+      <w:r>
+        <w:t xml:space="preserve"> </w:t>
+      </w:r>
+      <w:r>
+        <w:rPr>
+          <w:b/>
+        </w:rPr>
+        <w:t xml:space="preserve">3.6</w:t>
+      </w:r>
+      <w:r>
+        <w:t xml:space="preserve">% of the species shared a 16S rRNA gene sequence variant with another species when considering full length sequences and</w:t>
+      </w:r>
+      <w:r>
+        <w:t xml:space="preserve"> </w:t>
+      </w:r>
+      <w:r>
+        <w:rPr>
+          <w:b/>
+        </w:rPr>
+        <w:t xml:space="preserve">14.9</w:t>
+      </w:r>
+      <w:r>
+        <w:t xml:space="preserve">,</w:t>
+      </w:r>
+      <w:r>
+        <w:t xml:space="preserve"> </w:t>
+      </w:r>
+      <w:r>
+        <w:rPr>
+          <w:b/>
+        </w:rPr>
+        <w:t xml:space="preserve">10.2</w:t>
+      </w:r>
+      <w:r>
+        <w:t xml:space="preserve">, and</w:t>
+      </w:r>
+      <w:r>
+        <w:t xml:space="preserve"> </w:t>
+      </w:r>
+      <w:r>
+        <w:rPr>
+          <w:b/>
+        </w:rPr>
+        <w:t xml:space="preserve">12.0</w:t>
+      </w:r>
+      <w:r>
+        <w:t xml:space="preserve">% when considering the V4, V3-V4, and V4-V5 regions, respectively. At the commonly used 3% threshold,</w:t>
+      </w:r>
+      <w:r>
+        <w:t xml:space="preserve"> </w:t>
+      </w:r>
+      <w:r>
+        <w:rPr>
+          <w:b/>
+        </w:rPr>
+        <w:t xml:space="preserve">25.2</w:t>
+      </w:r>
+      <w:r>
+        <w:t xml:space="preserve">% of the species shared an OTU with another speecies when considering full length sequences and</w:t>
+      </w:r>
+      <w:r>
+        <w:t xml:space="preserve"> </w:t>
+      </w:r>
+      <w:r>
+        <w:rPr>
+          <w:b/>
+        </w:rPr>
+        <w:t xml:space="preserve">33.0</w:t>
+      </w:r>
+      <w:r>
+        <w:t xml:space="preserve">,</w:t>
+      </w:r>
+      <w:r>
+        <w:t xml:space="preserve"> </w:t>
+      </w:r>
+      <w:r>
+        <w:rPr>
+          <w:b/>
+        </w:rPr>
+        <w:t xml:space="preserve">29.4</w:t>
+      </w:r>
+      <w:r>
+        <w:t xml:space="preserve">, and</w:t>
+      </w:r>
+      <w:r>
+        <w:t xml:space="preserve"> </w:t>
+      </w:r>
+      <w:r>
+        <w:rPr>
+          <w:b/>
+        </w:rPr>
+        <w:t xml:space="preserve">32.2</w:t>
+      </w:r>
+      <w:r>
+        <w:t xml:space="preserve">% when considering the V4, V3-V4, and V4-V5 regions, respectively. Considering that species designations are unevenly applied and reflect multiple human-imposed biases, the risk of splitting a genome into multiple OTUs more problematic than clustering species together. Therefore, larger thresholds are advisable.</w:t>
       </w:r>
     </w:p>
     <w:p>
@@ -890,120 +1115,7 @@
         <w:pStyle w:val="BodyText"/>
       </w:pPr>
       <w:r>
-        <w:t xml:space="preserve">At broad thresholds multiple species could be represented by the same OTU (</w:t>
-      </w:r>
-      <w:r>
-        <w:rPr>
-          <w:b/>
-        </w:rPr>
-        <w:t xml:space="preserve">Figure 2</w:t>
-      </w:r>
-      <w:r>
-        <w:t xml:space="preserve">). Using ASVs,</w:t>
-      </w:r>
-      <w:r>
-        <w:t xml:space="preserve"> </w:t>
-      </w:r>
-      <w:r>
-        <w:rPr>
-          <w:b/>
-        </w:rPr>
-        <w:t xml:space="preserve">3.6</w:t>
-      </w:r>
-      <w:r>
-        <w:t xml:space="preserve">% of the species shared a 16S rRNA gene sequence variant with another species when considering full length sequences and</w:t>
-      </w:r>
-      <w:r>
-        <w:t xml:space="preserve"> </w:t>
-      </w:r>
-      <w:r>
-        <w:rPr>
-          <w:b/>
-        </w:rPr>
-        <w:t xml:space="preserve">14.9</w:t>
-      </w:r>
-      <w:r>
-        <w:t xml:space="preserve">,</w:t>
-      </w:r>
-      <w:r>
-        <w:t xml:space="preserve"> </w:t>
-      </w:r>
-      <w:r>
-        <w:rPr>
-          <w:b/>
-        </w:rPr>
-        <w:t xml:space="preserve">10.2</w:t>
-      </w:r>
-      <w:r>
-        <w:t xml:space="preserve">, and</w:t>
-      </w:r>
-      <w:r>
-        <w:t xml:space="preserve"> </w:t>
-      </w:r>
-      <w:r>
-        <w:rPr>
-          <w:b/>
-        </w:rPr>
-        <w:t xml:space="preserve">12.0</w:t>
-      </w:r>
-      <w:r>
-        <w:t xml:space="preserve">% when considering the V4, V3-V4, and V4-V5 regions, respectively. At the commonly used 3% threshold,</w:t>
-      </w:r>
-      <w:r>
-        <w:t xml:space="preserve"> </w:t>
-      </w:r>
-      <w:r>
-        <w:rPr>
-          <w:b/>
-        </w:rPr>
-        <w:t xml:space="preserve">25.2</w:t>
-      </w:r>
-      <w:r>
-        <w:t xml:space="preserve">% of the species shared an OTU when considering full length sequences and</w:t>
-      </w:r>
-      <w:r>
-        <w:t xml:space="preserve"> </w:t>
-      </w:r>
-      <w:r>
-        <w:rPr>
-          <w:b/>
-        </w:rPr>
-        <w:t xml:space="preserve">33.0</w:t>
-      </w:r>
-      <w:r>
-        <w:t xml:space="preserve">,</w:t>
-      </w:r>
-      <w:r>
-        <w:t xml:space="preserve"> </w:t>
-      </w:r>
-      <w:r>
-        <w:rPr>
-          <w:b/>
-        </w:rPr>
-        <w:t xml:space="preserve">29.4</w:t>
-      </w:r>
-      <w:r>
-        <w:t xml:space="preserve">, and</w:t>
-      </w:r>
-      <w:r>
-        <w:t xml:space="preserve"> </w:t>
-      </w:r>
-      <w:r>
-        <w:rPr>
-          <w:b/>
-        </w:rPr>
-        <w:t xml:space="preserve">32.2</w:t>
-      </w:r>
-      <w:r>
-        <w:t xml:space="preserve">% when considering the V4, V3-V4, and V4-V5 regions, respectively. Considering that species designations are unevenly applied and reflect multiple biases, the risk of splitting a genome into multiple OTUs more problematic than clustering species together. Therefore, larger thresholds are advisable.</w:t>
-      </w:r>
-    </w:p>
-    <w:p>
-      <w:pPr>
-        <w:pStyle w:val="BodyText"/>
-      </w:pPr>
-      <w:r>
-        <w:t xml:space="preserve">The results of this analysis demonstrate that there is a significant risk of splitting single genomes into multiple bins if too fine of a threshold is applied to defining an OTU. An ongoing problem for amplicon-based studies is defining a meaningful taxonomic unit of inference</w:t>
+        <w:t xml:space="preserve">The results of this analysis demonstrate that there is a significant risk of splitting a single genome into multiple clusters if too fine of a threshold is applied to defining an OTU. An ongoing problem for amplicon-based studies is defining a meaningful taxonomic unit</w:t>
       </w:r>
       <w:r>
         <w:t xml:space="preserve"> </w:t>
@@ -1030,7 +1142,7 @@
         <w:t xml:space="preserve">(19)</w:t>
       </w:r>
       <w:r>
-        <w:t xml:space="preserve">). This makes it more challenging to attempt to fit a distance threshold to define an OTU definition that matches a set of species names</w:t>
+        <w:t xml:space="preserve">). This makes it impossible to fit a distance threshold to define an OTU definition that matches a set of species names</w:t>
       </w:r>
       <w:r>
         <w:t xml:space="preserve"> </w:t>
@@ -1057,7 +1169,7 @@
         <w:t xml:space="preserve">(15, 21–23)</w:t>
       </w:r>
       <w:r>
-        <w:t xml:space="preserve">. There is general agreement in bacterial systematics that to classify something to a bacterial species, you need phenotypic and genome sequence data</w:t>
+        <w:t xml:space="preserve">. There is general agreement in bacterial systematics that to classify something to a bacterial species, phenotypic and genome sequence data are needed</w:t>
       </w:r>
       <w:r>
         <w:t xml:space="preserve"> </w:t>
@@ -1066,7 +1178,7 @@
         <w:t xml:space="preserve">(17–19)</w:t>
       </w:r>
       <w:r>
-        <w:t xml:space="preserve">. We are asking too much of a short section of a bacterial genome to be able to differentiate between species. It is difficult to defend a unit of inference that would split a single genome into multiple taxonomic units. It is not biologically plausible to entertain the possibility that parts of a genome would have different ecologies. Although there are multiple reasons that proponents of ASVs encourage their use, the significant risk of splitting genomes is too high to warrant their use.</w:t>
+        <w:t xml:space="preserve">. A short section of a bacterial genome simply cannot differentiate between species. Moreover, it is difficult to defend a clustering approach that would split a single genome into multiple taxonomic units. It is not biologically plausible to entertain the possibility that parts of a genome would have different ecologies. Although there are multiple reasons that proponents favor ASVs, the significant risk of artificially splitting genomes into separate clusters is too high to warrant their use.</w:t>
       </w:r>
     </w:p>
     <w:p>
@@ -1115,7 +1227,7 @@
         <w:t xml:space="preserve">(14)</w:t>
       </w:r>
       <w:r>
-        <w:t xml:space="preserve">. At the time of submission, this is the most current version of the database. The</w:t>
+        <w:t xml:space="preserve">. At the time of submission, this was the most current version of the database. The</w:t>
       </w:r>
       <w:r>
         <w:t xml:space="preserve"> </w:t>
@@ -1139,7 +1251,7 @@
         <w:t xml:space="preserve">rrn</w:t>
       </w:r>
       <w:r>
-        <w:t xml:space="preserve">DB provides downloadable versions of the sequences with their taxonomy as determined using the naive Bayesian classifier trained on the RDP reference taxonomy. For some genomes this resulted in multiple classifications since a genome’s 16S rRNA gene sequences were not identical. Instead, I mapped the RefSeq accession number for each genome in the database to obtain a single taxonomy for each genome. Because strain names were not consistently given to genomes across bacterial species, the strain level designations were ignored.</w:t>
+        <w:t xml:space="preserve">DB provided downloadable versions of the sequences with their taxonomy as determined using the naive Bayesian classifier trained on the RDP reference taxonomy. For some genomes this resulted in multiple classifications since a genome’s 16S rRNA gene sequences were not identical. Instead, I mapped the RefSeq accession number for each genome in the database to obtain a single taxonomy for each genome. Because strain names were not consistently given to genomes across bacterial species, the strain level designations were ignored.</w:t>
       </w:r>
     </w:p>
     <w:p>
@@ -1156,7 +1268,7 @@
         <w:t xml:space="preserve"> </w:t>
       </w:r>
       <w:r>
-        <w:t xml:space="preserve">The full length 16S rRNA gene sequences were aligned to a SILVA reference alignment of the 16S rRNA gene (v138) using the mothur software package (v. 1.XX)</w:t>
+        <w:t xml:space="preserve">The full length 16S rRNA gene sequences were aligned to a SILVA reference alignment of the 16S rRNA gene (v. 138) using the mothur software package (v. 1.44.2)</w:t>
       </w:r>
       <w:r>
         <w:t xml:space="preserve"> </w:t>
@@ -1180,7 +1292,7 @@
         <w:t xml:space="preserve"> </w:t>
       </w:r>
       <w:r>
-        <w:t xml:space="preserve">positions XX through XXXX, V4 to positions XXX through XXX, V3-V4 to positions XXX through XXX, and V4-V5 to positions XXX through XXX.</w:t>
+        <w:t xml:space="preserve">str. K-12 substr. MG1655 (NC_000913) positions 28 through 1491, V4 to positions 534 through 786, V3-V4 to positions 358 through 786, and V4-V5 to positions 534 through 908.</w:t>
       </w:r>
     </w:p>
     <w:p>
@@ -1197,7 +1309,7 @@
         <w:t xml:space="preserve"> </w:t>
       </w:r>
       <w:r>
-        <w:t xml:space="preserve">Because of the uneven distribution of genome sequences across species, for the analysis of splitting genomes and lumping species I randomly selected one genome for each species. The random selection was repeated 100 times. Analyses based on this randomization report the median of the 100 randomizations. The intraquartile range between randomizations was typically less than XXXX. Because it was so small, confidence intervals are not included in Figure 2.</w:t>
+        <w:t xml:space="preserve">Because of the uneven distribution of genome sequences across species, for the analysis of splitting genomes and lumping species I randomly selected one genome for each species. The random selection was repeated 100 times. Analyses based on this randomization reported the median of the 100 randomizations. The intraquartile range between randomizations was less than XXXX. Because the range was so small, the confidence intervals were smaller than the thickness of the lines in Figures 1 and 2 and were not included.</w:t>
       </w:r>
     </w:p>
     <w:p>
@@ -1214,25 +1326,97 @@
         <w:t xml:space="preserve"> </w:t>
       </w:r>
       <w:r>
-        <w:t xml:space="preserve">The code to perform the analysis in this manuscript and its hisotry are available as a git-based version control repository on GitHub (</w:t>
+        <w:t xml:space="preserve">The code to perform the analysis in this manuscript and its history are available as a git-based version control repository on GitHub (</w:t>
       </w:r>
       <w:hyperlink r:id="rId22">
         <w:r>
           <w:rPr>
             <w:rStyle w:val="Hyperlink"/>
           </w:rPr>
-          <w:t xml:space="preserve">https://github.com/pschloss/Schloss_rrnAnalysis_XXXX_2020</w:t>
+          <w:t xml:space="preserve">https://github.com/SchlossLab/Schloss_rrnAnalysis_mSphere_2021</w:t>
         </w:r>
       </w:hyperlink>
       <w:r>
-        <w:t xml:space="preserve">). The analysis can be regenerated using a GNU Make-based workflow that made use of built-in bash tools (v. 3.2.57), mothur (v. 1.XX), and R (v. 4.X.X). Within R, I used the tidyverse (v. 4.X.X), data.table (v. 4.X.X), Rcpp (v. 4.X.X), furrr (v. 4.X.X), and rmarkdown (v. 4.X.X) packages. The conception and development of this analysis is available as a playlist on the Riffomonas YouTube channel (</w:t>
+        <w:t xml:space="preserve">). The analysis can be regenerated using a GNU Make-based workflow that made use of built-in bash tools (v. 3.2.57), mothur (v. 1.44.2), and R (v.</w:t>
+      </w:r>
+      <w:r>
+        <w:t xml:space="preserve"> </w:t>
+      </w:r>
+      <w:r>
+        <w:rPr>
+          <w:b/>
+        </w:rPr>
+        <w:t xml:space="preserve">4.0.3</w:t>
+      </w:r>
+      <w:r>
+        <w:t xml:space="preserve">). Within R, I used the tidyverse (v.</w:t>
+      </w:r>
+      <w:r>
+        <w:t xml:space="preserve"> </w:t>
+      </w:r>
+      <w:r>
+        <w:rPr>
+          <w:b/>
+        </w:rPr>
+        <w:t xml:space="preserve">1.3.0</w:t>
+      </w:r>
+      <w:r>
+        <w:t xml:space="preserve">), data.table (v.</w:t>
+      </w:r>
+      <w:r>
+        <w:t xml:space="preserve"> </w:t>
+      </w:r>
+      <w:r>
+        <w:rPr>
+          <w:b/>
+        </w:rPr>
+        <w:t xml:space="preserve">1.13.2</w:t>
+      </w:r>
+      <w:r>
+        <w:t xml:space="preserve">), Rcpp (v. packageVersion(</w:t>
+      </w:r>
+      <w:r>
+        <w:t xml:space="preserve">“</w:t>
+      </w:r>
+      <w:r>
+        <w:t xml:space="preserve">Rcpp</w:t>
+      </w:r>
+      <w:r>
+        <w:t xml:space="preserve">”</w:t>
+      </w:r>
+      <w:r>
+        <w:t xml:space="preserve">)), furrr (v. packageVersion(</w:t>
+      </w:r>
+      <w:r>
+        <w:t xml:space="preserve">“</w:t>
+      </w:r>
+      <w:r>
+        <w:t xml:space="preserve">furrr</w:t>
+      </w:r>
+      <w:r>
+        <w:t xml:space="preserve">”</w:t>
+      </w:r>
+      <w:r>
+        <w:t xml:space="preserve">)), and rmarkdown (v. packageVersion(</w:t>
+      </w:r>
+      <w:r>
+        <w:t xml:space="preserve">“</w:t>
+      </w:r>
+      <w:r>
+        <w:t xml:space="preserve">rmarkdown</w:t>
+      </w:r>
+      <w:r>
+        <w:t xml:space="preserve">”</w:t>
+      </w:r>
+      <w:r>
+        <w:t xml:space="preserve">)) packages. The conception and development of this analysis is available as a playlist on the Riffomonas YouTube channel (</w:t>
       </w:r>
       <w:hyperlink r:id="rId23">
         <w:r>
           <w:rPr>
             <w:rStyle w:val="Hyperlink"/>
           </w:rPr>
-          <w:t xml:space="preserve">https://www.youtube.com/playlist?list=PLmNrK_nkqBpKY3SZiivlIGvcLX-KHmfR8</w:t>
+          <w:t xml:space="preserve">https://youtube.com/playlist?list=PLmNrK_nkqBpL7m_tyWdQgdyurerttCsPY</w:t>
         </w:r>
       </w:hyperlink>
       <w:r>
@@ -1253,7 +1437,19 @@
         <w:t xml:space="preserve"> </w:t>
       </w:r>
       <w:r>
-        <w:t xml:space="preserve">I am grateful to Robert Hein and Thomas Schmidt who maintain the rrnDB for their help in understanding the curation of the database and for making the 16S rRNA gene sequences and related metadata publicly available. I am also grateful to community members who watched the serialized version of this analysis on YouTube and provided their suggestions and questions.</w:t>
+        <w:t xml:space="preserve">I am grateful to Robert Hein and Thomas Schmidt, who maintain the</w:t>
+      </w:r>
+      <w:r>
+        <w:t xml:space="preserve"> </w:t>
+      </w:r>
+      <w:r>
+        <w:rPr>
+          <w:i/>
+        </w:rPr>
+        <w:t xml:space="preserve">rrn</w:t>
+      </w:r>
+      <w:r>
+        <w:t xml:space="preserve">DB, for their help in understanding the curation of the database and for making the 16S rRNA gene sequences and related metadata publicly available. I am also grateful to community members who watched the serialized version of this analysis on YouTube and provided suggestions and questions over the course of the development of this project.</w:t>
       </w:r>
     </w:p>
     <w:p>
@@ -1890,7 +2086,7 @@
         <w:rPr>
           <w:b/>
         </w:rPr>
-        <w:t xml:space="preserve">Figure 1. The distance threshold required to prevent the splitting of genomes into multiple OTUs increases as the number of</w:t>
+        <w:t xml:space="preserve">Figure 1. The distance threshold required to prevent the splitting of genomes into multiple OTUs increased as the number of</w:t>
       </w:r>
       <w:r>
         <w:rPr>
@@ -1915,7 +2111,7 @@
         <w:rPr>
           <w:b/>
         </w:rPr>
-        <w:t xml:space="preserve">operons in the genome increases.</w:t>
+        <w:t xml:space="preserve">operons in the genome increased.</w:t>
       </w:r>
       <w:r>
         <w:t xml:space="preserve"> </w:t>
@@ -1972,7 +2168,7 @@
         <w:rPr>
           <w:b/>
         </w:rPr>
-        <w:t xml:space="preserve">Figure 2. As the distance threshold used to define an OTU increases, the fraction of genomes split into separate OTUs decreases while the fraction of species that are merged into the same OTU increases.</w:t>
+        <w:t xml:space="preserve">Figure 2. As the distance threshold used to define an OTU increased, the fraction of genomes split into separate OTUs decreased while the fraction of species that were merged into the same OTU increases.</w:t>
       </w:r>
       <w:r>
         <w:t xml:space="preserve"> </w:t>
@@ -2024,13 +2220,13 @@
         <w:rPr>
           <w:b/>
         </w:rPr>
-        <w:t xml:space="preserve">operon increases for a species as the number of genomes sampled increases.</w:t>
-      </w:r>
-      <w:r>
-        <w:t xml:space="preserve"> </w:t>
-      </w:r>
-      <w:r>
-        <w:t xml:space="preserve">Each point represents a different species and is shaded to be 80% transparent so that when points overlap they become darker. The blue line represents a smoothed fit through the data.</w:t>
+        <w:t xml:space="preserve">operon increased for a species as the number of genomes sampled increased.</w:t>
+      </w:r>
+      <w:r>
+        <w:t xml:space="preserve"> </w:t>
+      </w:r>
+      <w:r>
+        <w:t xml:space="preserve">Each point represents a different species and was shaded to be 80% transparent so that when points overlap they become darker. The blue line represents a smoothed fit through the data.</w:t>
       </w:r>
     </w:p>
     <w:bookmarkEnd w:id="75"/>

</xml_diff>

<commit_message>
Third round of revisions
</commit_message>
<xml_diff>
--- a/submission/manuscript.docx
+++ b/submission/manuscript.docx
@@ -2,96 +2,7 @@
 <file path=word/document.xml><?xml version="1.0" encoding="utf-8"?>
 <w:document xmlns:w="http://schemas.openxmlformats.org/wordprocessingml/2006/main" xmlns:m="http://schemas.openxmlformats.org/officeDocument/2006/math" xmlns:r="http://schemas.openxmlformats.org/officeDocument/2006/relationships" xmlns:o="urn:schemas-microsoft-com:office:office" xmlns:v="urn:schemas-microsoft-com:vml" xmlns:w10="urn:schemas-microsoft-com:office:word" xmlns:a="http://schemas.openxmlformats.org/drawingml/2006/main" xmlns:pic="http://schemas.openxmlformats.org/drawingml/2006/picture" xmlns:wp="http://schemas.openxmlformats.org/drawingml/2006/wordprocessingDrawing">
   <w:body>
-    <w:p>
-      <w:pPr>
-        <w:pStyle w:val="SourceCode"/>
-      </w:pPr>
-      <w:r>
-        <w:rPr>
-          <w:rStyle w:val="VerbatimChar"/>
-        </w:rPr>
-        <w:t xml:space="preserve">## ── Attaching packages ─────────────────────────────────────────────────────────── tidyverse 1.3.0 ──</w:t>
-      </w:r>
-    </w:p>
-    <w:p>
-      <w:pPr>
-        <w:pStyle w:val="SourceCode"/>
-      </w:pPr>
-      <w:r>
-        <w:rPr>
-          <w:rStyle w:val="VerbatimChar"/>
-        </w:rPr>
-        <w:t xml:space="preserve">## ✔ ggplot2 3.3.2     ✔ purrr   0.3.4</w:t>
-      </w:r>
-      <w:r>
-        <w:br/>
-      </w:r>
-      <w:r>
-        <w:rPr>
-          <w:rStyle w:val="VerbatimChar"/>
-        </w:rPr>
-        <w:t xml:space="preserve">## ✔ tibble  3.0.4     ✔ dplyr   1.0.2</w:t>
-      </w:r>
-      <w:r>
-        <w:br/>
-      </w:r>
-      <w:r>
-        <w:rPr>
-          <w:rStyle w:val="VerbatimChar"/>
-        </w:rPr>
-        <w:t xml:space="preserve">## ✔ tidyr   1.1.2     ✔ stringr 1.4.0</w:t>
-      </w:r>
-      <w:r>
-        <w:br/>
-      </w:r>
-      <w:r>
-        <w:rPr>
-          <w:rStyle w:val="VerbatimChar"/>
-        </w:rPr>
-        <w:t xml:space="preserve">## ✔ readr   1.4.0     ✔ forcats 0.5.0</w:t>
-      </w:r>
-    </w:p>
-    <w:p>
-      <w:pPr>
-        <w:pStyle w:val="SourceCode"/>
-      </w:pPr>
-      <w:r>
-        <w:rPr>
-          <w:rStyle w:val="VerbatimChar"/>
-        </w:rPr>
-        <w:t xml:space="preserve">## ── Conflicts ────────────────────────────────────────────────────────────── tidyverse_conflicts() ──</w:t>
-      </w:r>
-      <w:r>
-        <w:br/>
-      </w:r>
-      <w:r>
-        <w:rPr>
-          <w:rStyle w:val="VerbatimChar"/>
-        </w:rPr>
-        <w:t xml:space="preserve">## ✖ dplyr::filter() masks stats::filter()</w:t>
-      </w:r>
-      <w:r>
-        <w:br/>
-      </w:r>
-      <w:r>
-        <w:rPr>
-          <w:rStyle w:val="VerbatimChar"/>
-        </w:rPr>
-        <w:t xml:space="preserve">## ✖ dplyr::lag()    masks stats::lag()</w:t>
-      </w:r>
-    </w:p>
-    <w:p>
-      <w:pPr>
-        <w:pStyle w:val="SourceCode"/>
-      </w:pPr>
-      <w:r>
-        <w:rPr>
-          <w:rStyle w:val="VerbatimChar"/>
-        </w:rPr>
-        <w:t xml:space="preserve">## here() starts at /Users/pschloss/Documents/Schloss_rrnAnalysis_XXXX_2020</w:t>
-      </w:r>
-    </w:p>
-    <w:bookmarkStart w:id="79" w:name="X79fddeb35fec7e31f672c31e70984b1acdc2056"/>
+    <w:bookmarkStart w:id="81" w:name="X79fddeb35fec7e31f672c31e70984b1acdc2056"/>
     <w:p>
       <w:pPr>
         <w:pStyle w:val="Heading1"/>
@@ -214,7 +125,7 @@
         <w:pStyle w:val="FirstParagraph"/>
       </w:pPr>
       <w:r>
-        <w:t xml:space="preserve">Amplicon sequencing variants (ASVs) have been proposed as an alternative to operational taxonomic units (OTUs) for analyzing microbial communities. ASVs have grown in popularity, in part, because of a desire to reflect a more refined level of taxonomy since they do not cluster sequences based on a distance-based threshold. However, ASVs and the use of overly narrow thresholds to identify OTUs increases the risk of splitting a single genome into separate clusters. I assessed this problem by analyzing the intragenomic variation of 16S rRNA genes from the bacterial genomes represented in a</w:t>
+        <w:t xml:space="preserve">Amplicon sequencing variants (ASVs) have been proposed as an alternative to operational taxonomic units (OTUs) for analyzing microbial communities. ASVs have grown in popularity, in part, because of a desire to reflect a more refined level of taxonomy since they do not cluster sequences based on a distance-based threshold. However, ASVs and the use of overly narrow thresholds to identify OTUs increase the risk of splitting a single genome into separate clusters. To assess this risk, I analyzed the intragenomic variation of 16S rRNA genes from the bacterial genomes represented in a</w:t>
       </w:r>
       <w:r>
         <w:t xml:space="preserve"> </w:t>
@@ -274,7 +185,7 @@
         <w:t xml:space="preserve"> </w:t>
       </w:r>
       <w:r>
-        <w:t xml:space="preserve">ASVs per copy of the 16S rRNA gene, for full length 16S rRNA genes. It was necessary to use a distance threshold of</w:t>
+        <w:t xml:space="preserve">ASVs per copy of the 16S rRNA gene for full length 16S rRNA genes. It was necessary to use a distance threshold of</w:t>
       </w:r>
       <w:r>
         <w:t xml:space="preserve"> </w:t>
@@ -286,19 +197,7 @@
         <w:t xml:space="preserve">5.5</w:t>
       </w:r>
       <w:r>
-        <w:t xml:space="preserve">% to cluster full length ASVs from the same genome into a single OTU with</w:t>
-      </w:r>
-      <w:r>
-        <w:t xml:space="preserve"> </w:t>
-      </w:r>
-      <w:r>
-        <w:rPr>
-          <w:b/>
-        </w:rPr>
-        <w:t xml:space="preserve">95% confidence</w:t>
-      </w:r>
-      <w:r>
-        <w:t xml:space="preserve">, for genomes with 7 copies of the 16S rRNA, such as</w:t>
+        <w:t xml:space="preserve">% to cluster full length ASVs from the same genome into a single OTU with 95% confidence for genomes with 7 copies of the 16S rRNA, such as</w:t>
       </w:r>
       <w:r>
         <w:t xml:space="preserve"> </w:t>
@@ -350,7 +249,7 @@
         <w:t xml:space="preserve">(1)</w:t>
       </w:r>
       <w:r>
-        <w:t xml:space="preserve">. Efforts to link 16S rRNA gene sequences to taxonomic levels based on distance thresholds go back to at least the 1990s. The distance-based thresholds that were developed and are now widely used (i.e., 3%) were based on DNA-DNA hybridization approaches that are not as precise as genome sequencing</w:t>
+        <w:t xml:space="preserve">. Efforts to link 16S rRNA gene sequences to taxonomic levels based on distance thresholds date to at least the 1990s. The distance-based thresholds that were developed and are now widely used (i.e., 3%) were based on DNA-DNA hybridization approaches that are not as precise as genome sequencing</w:t>
       </w:r>
       <w:r>
         <w:t xml:space="preserve"> </w:t>
@@ -386,7 +285,7 @@
         <w:t xml:space="preserve">(11)</w:t>
       </w:r>
       <w:r>
-        <w:t xml:space="preserve">. Proponents of ASVs are largely dissmissive of concerns that most bacterial genomes have more than 1 copy of the</w:t>
+        <w:t xml:space="preserve">. Proponents of ASVs are largely dissmissive of concerns that most bacterial genomes have more than one copy of the</w:t>
       </w:r>
       <w:r>
         <w:t xml:space="preserve"> </w:t>
@@ -410,7 +309,7 @@
         <w:t xml:space="preserve">(12, 13)</w:t>
       </w:r>
       <w:r>
-        <w:t xml:space="preserve">. Yet, using too fine a threshold to identify OTUs creates the risk of splitting a single genome into multiple bins. Conversely, using too broad of a threshold to define OTUs creates the risk of clustering together bacterial species into the same OTU. An example of both is seen in the comparison of</w:t>
+        <w:t xml:space="preserve">. Yet, using too fine a threshold to identify OTUs creates the risk of splitting a single genome into multiple clusters. Conversely, using too broad of a threshold to define OTUs creates the risk of clustering together bacterial species into the same OTU. An example of both is seen in the comparison of</w:t>
       </w:r>
       <w:r>
         <w:t xml:space="preserve"> </w:t>
@@ -448,7 +347,7 @@
         <w:pStyle w:val="BodyText"/>
       </w:pPr>
       <w:r>
-        <w:t xml:space="preserve">To investigate the variation in the number of copies of the 16S rRNA gene per genome as well as the intragenomic variation among copies of the 16S rRNA gene, I obtained 16S rRNA sequences from the</w:t>
+        <w:t xml:space="preserve">To investigate the variation in the number of copies of the 16S rRNA gene per genome and the intragenomic variation among copies of the 16S rRNA gene, I obtained 16S rRNA sequences from the</w:t>
       </w:r>
       <w:r>
         <w:t xml:space="preserve"> </w:t>
@@ -694,7 +593,7 @@
         <w:t xml:space="preserve">rrn</w:t>
       </w:r>
       <w:r>
-        <w:t xml:space="preserve">DB only had</w:t>
+        <w:t xml:space="preserve">DB each had</w:t>
       </w:r>
       <w:r>
         <w:t xml:space="preserve"> </w:t>
@@ -754,7 +653,7 @@
         <w:t xml:space="preserve"> </w:t>
       </w:r>
       <w:r>
-        <w:t xml:space="preserve">copies of the 16S rRNA gene with a median</w:t>
+        <w:t xml:space="preserve">copies of the 16S rRNA gene with a median of</w:t>
       </w:r>
       <w:r>
         <w:t xml:space="preserve"> </w:t>
@@ -855,7 +754,7 @@
         <w:pStyle w:val="BodyText"/>
       </w:pPr>
       <w:r>
-        <w:t xml:space="preserve">A method to avoid splitting a single genome into multiple clusters is to cluster 16S rRNA gene sequences together based on their distances between each other. Therefore, I assessed the impact of the distance threshold used to define clusters of 16S rRNA genes on the propensity to split a genome into separate clusters. I observed that as the</w:t>
+        <w:t xml:space="preserve">A method to avoid splitting a single genome into multiple clusters is to cluster 16S rRNA gene sequences together based on their distances between each other. Therefore, I assessed the impact of the distance threshold used to define clusters of 16S rRNA genes on the propensity to split a genome into separate clusters. To control for uneven representation of genomes across species, I randomly selected one genome from each species for the following analyses and repeated each randomization 100 times. I observed that as the</w:t>
       </w:r>
       <w:r>
         <w:t xml:space="preserve"> </w:t>
@@ -1011,7 +910,7 @@
         <w:t xml:space="preserve"> </w:t>
       </w:r>
       <w:r>
-        <w:t xml:space="preserve">operon would reliably be clustered into a single OTU for ASVs from the V1-V9, V3-V4, V4, and V4-V5 regions, respectively. Consequently, these results demonstrate that broad thresholds must be used to avoid splitting different operons from the same genome into separate clusters. At broad thresholds ASVs from multiple species could be clustered into the same OTU (</w:t>
+        <w:t xml:space="preserve">operon would reliably be clustered into a single OTU for ASVs from the V1-V9, V3-V4, V4, and V4-V5 regions, respectively. Consequently, these results demonstrate that broad thresholds must be used to avoid splitting different operons from the same genome into separate clusters. At broad thresholds, 16S rRNA gene sequences from multiple species could be clustered into the same ASV or OTU (</w:t>
       </w:r>
       <w:r>
         <w:rPr>
@@ -1032,7 +931,7 @@
         <w:t xml:space="preserve">3.6</w:t>
       </w:r>
       <w:r>
-        <w:t xml:space="preserve">% of the species shared a 16S rRNA gene sequence variant with another species when considering full length sequences and</w:t>
+        <w:t xml:space="preserve">% of the ASVs contained sequences from multiple species when considering full length sequences and</w:t>
       </w:r>
       <w:r>
         <w:t xml:space="preserve"> </w:t>
@@ -1068,7 +967,7 @@
         <w:t xml:space="preserve">12.0</w:t>
       </w:r>
       <w:r>
-        <w:t xml:space="preserve">% when considering the V3-V4, V4, and V4-V5 regions, respectively. At the commonly used 3% threshold,</w:t>
+        <w:t xml:space="preserve">% when considering the V3-V4, V4, and V4-V5 regions, respectively. At the commonly used 3% threshold for defining OTUs,</w:t>
       </w:r>
       <w:r>
         <w:t xml:space="preserve"> </w:t>
@@ -1080,7 +979,7 @@
         <w:t xml:space="preserve">25.2</w:t>
       </w:r>
       <w:r>
-        <w:t xml:space="preserve">% of the species shared an OTU with another speecies when considering full length sequences and</w:t>
+        <w:t xml:space="preserve">% of the OTUs contained 16S rRNA gene sequences from multiple species when considering full length sequences and</w:t>
       </w:r>
       <w:r>
         <w:t xml:space="preserve"> </w:t>
@@ -1124,7 +1023,7 @@
         <w:pStyle w:val="BodyText"/>
       </w:pPr>
       <w:r>
-        <w:t xml:space="preserve">The results of this analysis demonstrate that there is a significant risk of splitting a single genome into multiple clusters if too fine of a threshold is applied to defining an OTU. An ongoing problem for amplicon-based studies is defining a meaningful taxonomic unit</w:t>
+        <w:t xml:space="preserve">The results of this analysis demonstrate that there is a significant risk of splitting a single genome into multiple clusters if using ASVs or too fine of a threshold to define OTUs. An ongoing problem for amplicon-based studies is defining a meaningful taxonomic unit</w:t>
       </w:r>
       <w:r>
         <w:t xml:space="preserve"> </w:t>
@@ -1133,7 +1032,7 @@
         <w:t xml:space="preserve">(11, 15, 16)</w:t>
       </w:r>
       <w:r>
-        <w:t xml:space="preserve">. Since there is no consensus definition for a biological species concept</w:t>
+        <w:t xml:space="preserve">. Since there is no consensus for a biologicaly definition of a bacterial species</w:t>
       </w:r>
       <w:r>
         <w:t xml:space="preserve"> </w:t>
@@ -1142,7 +1041,7 @@
         <w:t xml:space="preserve">(17–19)</w:t>
       </w:r>
       <w:r>
-        <w:t xml:space="preserve">, microbiologists must accept that how we have named bacterial species is biased and that taxonomic rules are not applied in a consistent manner (e.g.,</w:t>
+        <w:t xml:space="preserve">, microbiologists must accept that how bacterial species are named is biased and that taxonomic rules are not applied in a consistent manner (e.g.,</w:t>
       </w:r>
       <w:r>
         <w:t xml:space="preserve"> </w:t>
@@ -1178,7 +1077,7 @@
         <w:t xml:space="preserve">(15, 22–24)</w:t>
       </w:r>
       <w:r>
-        <w:t xml:space="preserve">. There is general agreement in bacterial systematics that to classify something to a bacterial species, phenotypic and genome sequence data are needed</w:t>
+        <w:t xml:space="preserve">. There is general agreement in bacterial systematics that to classify an organism to a bacterial species, phenotypic and genome sequence data are needed</w:t>
       </w:r>
       <w:r>
         <w:t xml:space="preserve"> </w:t>
@@ -1187,7 +1086,7 @@
         <w:t xml:space="preserve">(17–20)</w:t>
       </w:r>
       <w:r>
-        <w:t xml:space="preserve">. A short section of a bacterial genome simply cannot differentiate between species. Moreover, it is difficult to defend a clustering approach that would split a single genome into multiple taxonomic units. It is not biologically plausible to entertain the possibility that parts of a genome would have different ecologies. Although there are multiple reasons that proponents favor ASVs, the significant risk of artificially splitting genomes into separate clusters is too high to warrant their use.</w:t>
+        <w:t xml:space="preserve">. A short sequence from a bacterial genome simply cannot differentiate between species. Moreover, it is difficult to defend a clustering approach that would split a single genome into multiple taxonomic units. It is not biologically plausible to entertain the possibility that parts of a genome would have different ecologies. Although there are multiple reasons that proponents favor ASVs, the significant risk of artificially splitting genomes into separate clusters is too high to warrant their use.</w:t>
       </w:r>
     </w:p>
     <w:p>
@@ -1260,7 +1159,7 @@
         <w:t xml:space="preserve">rrn</w:t>
       </w:r>
       <w:r>
-        <w:t xml:space="preserve">DB provided downloadable versions of the sequences with their taxonomy as determined using the naive Bayesian classifier trained on the RDP reference taxonomy. For some genomes this resulted in multiple classifications since a genome’s 16S rRNA gene sequences were not identical. Instead, I mapped the RefSeq accession number for each genome in the database to obtain a single taxonomy for each genome. Because strain names were not consistently given to genomes across bacterial species, the strain level designations were disregarded.</w:t>
+        <w:t xml:space="preserve">DB provided downloadable versions of the sequences with their taxonomy as determined using the naive Bayesian classifier trained on the RDP reference taxonomy. For some genomes this resulted in multiple classifications since a genome’s 16S rRNA gene sequences were not identical. Instead, I mapped the RefSeq accession number for each genome in the database to obtain a single taxonomy for each genome. Because strain names were not consistently given to genomes across bacterial species, I disregarded the strain level designations.</w:t>
       </w:r>
     </w:p>
     <w:p>
@@ -1312,7 +1211,33 @@
         <w:rPr>
           <w:b/>
         </w:rPr>
-        <w:t xml:space="preserve">(iii) Controlling for uneven sampling of genomes by species.</w:t>
+        <w:t xml:space="preserve">(iii) Clustering sequences into OTUs.</w:t>
+      </w:r>
+      <w:r>
+        <w:t xml:space="preserve"> </w:t>
+      </w:r>
+      <w:r>
+        <w:t xml:space="preserve">Pairwise distances between sequences were calculated using the dist.seqs command from mothur. The OptiClust algorithm as implemented in mothur was used to assign 16S rRNA gene sequences to OTUs</w:t>
+      </w:r>
+      <w:r>
+        <w:t xml:space="preserve"> </w:t>
+      </w:r>
+      <w:r>
+        <w:t xml:space="preserve">(27)</w:t>
+      </w:r>
+      <w:r>
+        <w:t xml:space="preserve">. Distance thresholds between 0.5 and 10.0% in 0.5 percentage point increments were used to assign sequences to OTUs.</w:t>
+      </w:r>
+    </w:p>
+    <w:p>
+      <w:pPr>
+        <w:pStyle w:val="BodyText"/>
+      </w:pPr>
+      <w:r>
+        <w:rPr>
+          <w:b/>
+        </w:rPr>
+        <w:t xml:space="preserve">(iv) Controlling for uneven sampling of genomes by species.</w:t>
       </w:r>
       <w:r>
         <w:t xml:space="preserve"> </w:t>
@@ -1341,7 +1266,7 @@
         <w:rPr>
           <w:b/>
         </w:rPr>
-        <w:t xml:space="preserve">(iv) Reproducible data analysis.</w:t>
+        <w:t xml:space="preserve">(v) Reproducible data analysis.</w:t>
       </w:r>
       <w:r>
         <w:t xml:space="preserve"> </w:t>
@@ -1367,7 +1292,7 @@
         <w:rPr>
           <w:b/>
         </w:rPr>
-        <w:t xml:space="preserve">4.0.3</w:t>
+        <w:t xml:space="preserve">4.0.4</w:t>
       </w:r>
       <w:r>
         <w:t xml:space="preserve">). Within R, I used the tidyverse (v.</w:t>
@@ -1452,7 +1377,7 @@
         <w:rPr>
           <w:b/>
         </w:rPr>
-        <w:t xml:space="preserve">(v) Note on usage of ASV, OTU, and cluster.</w:t>
+        <w:t xml:space="preserve">(vi) Note on usage of ASV, OTU, and cluster.</w:t>
       </w:r>
       <w:r>
         <w:t xml:space="preserve"> </w:t>
@@ -1543,7 +1468,7 @@
       </w:r>
     </w:p>
     <w:bookmarkEnd w:id="25"/>
-    <w:bookmarkStart w:id="78" w:name="references"/>
+    <w:bookmarkStart w:id="80" w:name="references"/>
     <w:p>
       <w:pPr>
         <w:pStyle w:val="Heading2"/>
@@ -1557,7 +1482,7 @@
         <w:pStyle w:val="FirstParagraph"/>
       </w:pPr>
     </w:p>
-    <w:bookmarkStart w:id="77" w:name="refs"/>
+    <w:bookmarkStart w:id="79" w:name="refs"/>
     <w:bookmarkStart w:id="27" w:name="ref-Lane1985"/>
     <w:p>
       <w:pPr>
@@ -2576,189 +2501,228 @@
       </w:r>
     </w:p>
     <w:bookmarkEnd w:id="76"/>
-    <w:bookmarkEnd w:id="77"/>
-    <w:p>
-      <w:r>
-        <w:br w:type="page"/>
-      </w:r>
-    </w:p>
-    <w:p>
-      <w:pPr>
-        <w:pStyle w:val="BodyText"/>
-      </w:pPr>
-    </w:p>
-    <w:p>
-      <w:pPr>
-        <w:pStyle w:val="BodyText"/>
-      </w:pPr>
-      <w:r>
-        <w:rPr>
-          <w:b/>
-        </w:rPr>
-        <w:t xml:space="preserve">Figure 1. The distance threshold required to prevent the splitting of genomes into multiple OTUs increased as the number of</w:t>
-      </w:r>
-      <w:r>
-        <w:rPr>
-          <w:b/>
-        </w:rPr>
-        <w:t xml:space="preserve"> </w:t>
-      </w:r>
-      <w:r>
-        <w:rPr>
-          <w:i/>
-          <w:b/>
-        </w:rPr>
-        <w:t xml:space="preserve">rrn</w:t>
-      </w:r>
-      <w:r>
-        <w:rPr>
-          <w:b/>
-        </w:rPr>
-        <w:t xml:space="preserve"> </w:t>
-      </w:r>
-      <w:r>
-        <w:rPr>
-          <w:b/>
-        </w:rPr>
-        <w:t xml:space="preserve">operons in the genome increased.</w:t>
-      </w:r>
-      <w:r>
-        <w:t xml:space="preserve"> </w:t>
-      </w:r>
-      <w:r>
-        <w:t xml:space="preserve">Each line represents the median distance threshold for each region of the 16S rRNA gene that is required for 95% of the genomes with the indicated numbrer of</w:t>
-      </w:r>
-      <w:r>
-        <w:t xml:space="preserve"> </w:t>
-      </w:r>
-      <w:r>
-        <w:rPr>
-          <w:i/>
-        </w:rPr>
-        <w:t xml:space="preserve">rrn</w:t>
-      </w:r>
-      <w:r>
-        <w:t xml:space="preserve"> </w:t>
-      </w:r>
-      <w:r>
-        <w:t xml:space="preserve">operons to cluster their ASVs to a single OTU. The median distance threshold was calculated across 100 randomizations in which one genome was sampled from each species. Only those number of</w:t>
-      </w:r>
-      <w:r>
-        <w:t xml:space="preserve"> </w:t>
-      </w:r>
-      <w:r>
-        <w:rPr>
-          <w:i/>
-        </w:rPr>
-        <w:t xml:space="preserve">rrn</w:t>
-      </w:r>
-      <w:r>
-        <w:t xml:space="preserve"> </w:t>
-      </w:r>
-      <w:r>
-        <w:t xml:space="preserve">operons that were found in more than 100 species are included.</w:t>
-      </w:r>
-    </w:p>
-    <w:p>
-      <w:r>
-        <w:br w:type="page"/>
-      </w:r>
-    </w:p>
-    <w:p>
-      <w:pPr>
-        <w:pStyle w:val="BodyText"/>
-      </w:pPr>
-    </w:p>
-    <w:p>
-      <w:pPr>
-        <w:pStyle w:val="BodyText"/>
-      </w:pPr>
-      <w:r>
-        <w:rPr>
-          <w:b/>
-        </w:rPr>
-        <w:t xml:space="preserve">Figure 2. As the distance threshold used to define an OTU increased, the fraction of genomes split into separate OTUs decreased while the fraction of ASVs from genomes in different species that were merged into the same OTU increased.</w:t>
-      </w:r>
-      <w:r>
-        <w:t xml:space="preserve"> </w:t>
-      </w:r>
-      <w:r>
-        <w:t xml:space="preserve">These data represent the median fractions for both measurements across 100 randomizations. In each randomization, one genome was sampled from each species.</w:t>
-      </w:r>
-    </w:p>
-    <w:p>
-      <w:r>
-        <w:br w:type="page"/>
-      </w:r>
-    </w:p>
-    <w:p>
-      <w:pPr>
-        <w:pStyle w:val="BodyText"/>
-      </w:pPr>
-    </w:p>
-    <w:p>
-      <w:pPr>
-        <w:pStyle w:val="BodyText"/>
-      </w:pPr>
-      <w:r>
-        <w:rPr>
-          <w:b/>
-        </w:rPr>
-        <w:t xml:space="preserve">Figure S1. The ratio of number of distinct ASVs per copy of the</w:t>
-      </w:r>
-      <w:r>
-        <w:rPr>
-          <w:b/>
-        </w:rPr>
-        <w:t xml:space="preserve"> </w:t>
-      </w:r>
-      <w:r>
-        <w:rPr>
-          <w:i/>
-          <w:b/>
-        </w:rPr>
-        <w:t xml:space="preserve">rrn</w:t>
-      </w:r>
-      <w:r>
-        <w:rPr>
-          <w:b/>
-        </w:rPr>
-        <w:t xml:space="preserve"> </w:t>
-      </w:r>
-      <w:r>
-        <w:rPr>
-          <w:b/>
-        </w:rPr>
-        <w:t xml:space="preserve">operon increased for a species as the number of genomes in the</w:t>
-      </w:r>
-      <w:r>
-        <w:rPr>
-          <w:b/>
-        </w:rPr>
-        <w:t xml:space="preserve"> </w:t>
-      </w:r>
-      <w:r>
-        <w:rPr>
-          <w:i/>
-          <w:b/>
-        </w:rPr>
-        <w:t xml:space="preserve">rrn</w:t>
-      </w:r>
-      <w:r>
-        <w:rPr>
-          <w:b/>
-        </w:rPr>
-        <w:t xml:space="preserve">DB for that species increased.</w:t>
-      </w:r>
-      <w:r>
-        <w:t xml:space="preserve"> </w:t>
-      </w:r>
-      <w:r>
-        <w:t xml:space="preserve">Each point represents a different species and was shaded to be 80% transparent so that when points overlap they become darker. The blue line represents a smoothed fit through the data.</w:t>
+    <w:bookmarkStart w:id="78" w:name="ref-Westcott2017"/>
+    <w:p>
+      <w:pPr>
+        <w:pStyle w:val="Bibliography"/>
+      </w:pPr>
+      <w:r>
+        <w:t xml:space="preserve">27. Westcott SL, Schloss PD. 2017. OptiClust, an improved method for assigning amplicon-based sequence data to operational taxonomic units.</w:t>
+      </w:r>
+      <w:r>
+        <w:t xml:space="preserve"> </w:t>
+      </w:r>
+      <w:r>
+        <w:rPr>
+          <w:i/>
+        </w:rPr>
+        <w:t xml:space="preserve">mSphere</w:t>
+      </w:r>
+      <w:r>
+        <w:t xml:space="preserve"> </w:t>
+      </w:r>
+      <w:r>
+        <w:t xml:space="preserve">2:00073–17. doi:</w:t>
+      </w:r>
+      <w:r>
+        <w:t xml:space="preserve"> </w:t>
+      </w:r>
+      <w:hyperlink r:id="rId77">
+        <w:r>
+          <w:rPr>
+            <w:rStyle w:val="Hyperlink"/>
+          </w:rPr>
+          <w:t xml:space="preserve">10.1128/mspheredirect.00073-17</w:t>
+        </w:r>
+      </w:hyperlink>
+      <w:r>
+        <w:t xml:space="preserve">.</w:t>
       </w:r>
     </w:p>
     <w:bookmarkEnd w:id="78"/>
     <w:bookmarkEnd w:id="79"/>
+    <w:p>
+      <w:r>
+        <w:br w:type="page"/>
+      </w:r>
+    </w:p>
+    <w:p>
+      <w:pPr>
+        <w:pStyle w:val="BodyText"/>
+      </w:pPr>
+    </w:p>
+    <w:p>
+      <w:pPr>
+        <w:pStyle w:val="BodyText"/>
+      </w:pPr>
+      <w:r>
+        <w:rPr>
+          <w:b/>
+        </w:rPr>
+        <w:t xml:space="preserve">Figure 1. The distance threshold required to prevent the splitting of genomes into multiple OTUs increased as the number of</w:t>
+      </w:r>
+      <w:r>
+        <w:rPr>
+          <w:b/>
+        </w:rPr>
+        <w:t xml:space="preserve"> </w:t>
+      </w:r>
+      <w:r>
+        <w:rPr>
+          <w:i/>
+          <w:b/>
+        </w:rPr>
+        <w:t xml:space="preserve">rrn</w:t>
+      </w:r>
+      <w:r>
+        <w:rPr>
+          <w:b/>
+        </w:rPr>
+        <w:t xml:space="preserve"> </w:t>
+      </w:r>
+      <w:r>
+        <w:rPr>
+          <w:b/>
+        </w:rPr>
+        <w:t xml:space="preserve">operons in the genome increased.</w:t>
+      </w:r>
+      <w:r>
+        <w:t xml:space="preserve"> </w:t>
+      </w:r>
+      <w:r>
+        <w:t xml:space="preserve">Each line represents the median distance threshold for each region of the 16S rRNA gene that is required for 95% of the genomes with the indicated numbrer of</w:t>
+      </w:r>
+      <w:r>
+        <w:t xml:space="preserve"> </w:t>
+      </w:r>
+      <w:r>
+        <w:rPr>
+          <w:i/>
+        </w:rPr>
+        <w:t xml:space="preserve">rrn</w:t>
+      </w:r>
+      <w:r>
+        <w:t xml:space="preserve"> </w:t>
+      </w:r>
+      <w:r>
+        <w:t xml:space="preserve">operons to cluster their ASVs to a single OTU. The median distance threshold was calculated across 100 randomizations in which one genome was sampled from each species. Only those number of</w:t>
+      </w:r>
+      <w:r>
+        <w:t xml:space="preserve"> </w:t>
+      </w:r>
+      <w:r>
+        <w:rPr>
+          <w:i/>
+        </w:rPr>
+        <w:t xml:space="preserve">rrn</w:t>
+      </w:r>
+      <w:r>
+        <w:t xml:space="preserve"> </w:t>
+      </w:r>
+      <w:r>
+        <w:t xml:space="preserve">operons that were found in more than 100 species are included.</w:t>
+      </w:r>
+    </w:p>
+    <w:p>
+      <w:r>
+        <w:br w:type="page"/>
+      </w:r>
+    </w:p>
+    <w:p>
+      <w:pPr>
+        <w:pStyle w:val="BodyText"/>
+      </w:pPr>
+    </w:p>
+    <w:p>
+      <w:pPr>
+        <w:pStyle w:val="BodyText"/>
+      </w:pPr>
+      <w:r>
+        <w:rPr>
+          <w:b/>
+        </w:rPr>
+        <w:t xml:space="preserve">Figure 2. As the distance threshold used to define an OTU increased, the fraction of genomes split into separate OTUs decreased while the fraction of ASVs and OTUs representing multiple species increased.</w:t>
+      </w:r>
+      <w:r>
+        <w:t xml:space="preserve"> </w:t>
+      </w:r>
+      <w:r>
+        <w:t xml:space="preserve">These data represent the median fractions for both measurements across 100 randomizations. In each randomization, one genome was sampled from each species.</w:t>
+      </w:r>
+    </w:p>
+    <w:p>
+      <w:r>
+        <w:br w:type="page"/>
+      </w:r>
+    </w:p>
+    <w:p>
+      <w:pPr>
+        <w:pStyle w:val="BodyText"/>
+      </w:pPr>
+    </w:p>
+    <w:p>
+      <w:pPr>
+        <w:pStyle w:val="BodyText"/>
+      </w:pPr>
+      <w:r>
+        <w:rPr>
+          <w:b/>
+        </w:rPr>
+        <w:t xml:space="preserve">Figure S1. The ratio of number of distinct ASVs per copy of the</w:t>
+      </w:r>
+      <w:r>
+        <w:rPr>
+          <w:b/>
+        </w:rPr>
+        <w:t xml:space="preserve"> </w:t>
+      </w:r>
+      <w:r>
+        <w:rPr>
+          <w:i/>
+          <w:b/>
+        </w:rPr>
+        <w:t xml:space="preserve">rrn</w:t>
+      </w:r>
+      <w:r>
+        <w:rPr>
+          <w:b/>
+        </w:rPr>
+        <w:t xml:space="preserve"> </w:t>
+      </w:r>
+      <w:r>
+        <w:rPr>
+          <w:b/>
+        </w:rPr>
+        <w:t xml:space="preserve">operon increased for a species as the number of genomes in the</w:t>
+      </w:r>
+      <w:r>
+        <w:rPr>
+          <w:b/>
+        </w:rPr>
+        <w:t xml:space="preserve"> </w:t>
+      </w:r>
+      <w:r>
+        <w:rPr>
+          <w:i/>
+          <w:b/>
+        </w:rPr>
+        <w:t xml:space="preserve">rrn</w:t>
+      </w:r>
+      <w:r>
+        <w:rPr>
+          <w:b/>
+        </w:rPr>
+        <w:t xml:space="preserve">DB for that species increased.</w:t>
+      </w:r>
+      <w:r>
+        <w:t xml:space="preserve"> </w:t>
+      </w:r>
+      <w:r>
+        <w:t xml:space="preserve">Each point represents a different species and was shaded to be 80% transparent so that when points overlap they become darker. The blue line represents a smoothed fit through the data. The axes both use a logarithmic scale (base 10).</w:t>
+      </w:r>
+    </w:p>
+    <w:bookmarkEnd w:id="80"/>
+    <w:bookmarkEnd w:id="81"/>
     <w:sectPr/>
   </w:body>
 </w:document>

</xml_diff>

<commit_message>
Fourth round of revisions
</commit_message>
<xml_diff>
--- a/submission/manuscript.docx
+++ b/submission/manuscript.docx
@@ -249,7 +249,7 @@
         <w:t xml:space="preserve">(1)</w:t>
       </w:r>
       <w:r>
-        <w:t xml:space="preserve">. Efforts to link 16S rRNA gene sequences to taxonomic levels based on distance thresholds date to at least the 1990s. The distance-based thresholds that were developed and are now widely used (i.e., 3%) were based on DNA-DNA hybridization approaches that are not as precise as genome sequencing</w:t>
+        <w:t xml:space="preserve">. Efforts to link 16S rRNA gene sequences to taxonomic levels based on distance thresholds date to at least the 1990s. The distance-based threshold that was developed and is now widely used was based on DNA-DNA hybridization approaches that are not as precise as genome sequencing</w:t>
       </w:r>
       <w:r>
         <w:t xml:space="preserve"> </w:t>
@@ -300,7 +300,7 @@
         <w:t xml:space="preserve"> </w:t>
       </w:r>
       <w:r>
-        <w:t xml:space="preserve">operon and those copies are not identical</w:t>
+        <w:t xml:space="preserve">operon and that those copies are not identical</w:t>
       </w:r>
       <w:r>
         <w:t xml:space="preserve"> </w:t>
@@ -339,7 +339,7 @@
         <w:t xml:space="preserve"> </w:t>
       </w:r>
       <w:r>
-        <w:t xml:space="preserve">(ATCC 12228) where each genome has 5 copies of the 16S rRNA gene. Each of the 10 copies of the 16S rRNA gene in these two genomes is distinct and represent 10 ASVs. Conversely, if the copies were clustered using a 3% distance threshold, then all 10 ASVs would cluster into the same OTU. The goal of this study was to quantify the risk of splitting a single genome into multiple clusters and the risk of clustering different bacterial species into the same cluster when using ASVs and various OTU definitions.</w:t>
+        <w:t xml:space="preserve">(ATCC 12228) where each genome has 5 copies of the 16S rRNA gene. Each of the 10 copies of the 16S rRNA gene in these two genomes is distinct and represent 10 ASVs. Conversely, if the copies were clustered using a 3% distance threshold, then all 10 ASVs would cluster into the same OTU. The goal of this study was to quantify the tradeoff of splitting a single genome into multiple clusters and the risk of clustering different bacterial species into the same cluster when using ASVs and various OTU definitions.</w:t>
       </w:r>
     </w:p>
     <w:p>
@@ -487,7 +487,22 @@
         <w:t xml:space="preserve">Metabacillus litoralis</w:t>
       </w:r>
       <w:r>
-        <w:t xml:space="preserve">). As the number of copies of the operon in a genome increased, the number of variants of the 16S rRNA gene in each genome also increased. On average, there were</w:t>
+        <w:t xml:space="preserve">). As</w:t>
+      </w:r>
+      <w:r>
+        <w:t xml:space="preserve"> </w:t>
+      </w:r>
+      <w:r>
+        <w:rPr>
+          <w:b/>
+        </w:rPr>
+        <w:t xml:space="preserve">rrn</w:t>
+      </w:r>
+      <w:r>
+        <w:t xml:space="preserve"> </w:t>
+      </w:r>
+      <w:r>
+        <w:t xml:space="preserve">copy number for a genome increased, the number of variants of the 16S rRNA gene in each genome also increased. On average, there were</w:t>
       </w:r>
       <w:r>
         <w:t xml:space="preserve"> </w:t>
@@ -808,7 +823,7 @@
         <w:t xml:space="preserve">5.5</w:t>
       </w:r>
       <w:r>
-        <w:t xml:space="preserve">% was required to reduce full length ASVs into a single OTU for 95% of the species. Similarly, thresholds of</w:t>
+        <w:t xml:space="preserve">% was required to reduce full length ASVs into a single OTU for 95% of the species (Figure 2). Similarly, thresholds of</w:t>
       </w:r>
       <w:r>
         <w:t xml:space="preserve"> </w:t>
@@ -910,7 +925,7 @@
         <w:t xml:space="preserve"> </w:t>
       </w:r>
       <w:r>
-        <w:t xml:space="preserve">operon would reliably be clustered into a single OTU for ASVs from the V1-V9, V3-V4, V4, and V4-V5 regions, respectively. Consequently, these results demonstrate that broad thresholds must be used to avoid splitting different operons from the same genome into separate clusters. At broad thresholds, 16S rRNA gene sequences from multiple species could be clustered into the same ASV or OTU (</w:t>
+        <w:t xml:space="preserve">operon would reliably be clustered into a single OTU for ASVs from the V1-V9, V3-V4, V4, and V4-V5 regions, respectively (Figure 2). Consequently, these results demonstrate that broad thresholds must be used to avoid splitting different operons from the same genome into separate clusters. At broad thresholds, 16S rRNA gene sequences from multiple species could be clustered into the same ASV or OTU (</w:t>
       </w:r>
       <w:r>
         <w:rPr>
@@ -1015,7 +1030,7 @@
         <w:t xml:space="preserve">32.2</w:t>
       </w:r>
       <w:r>
-        <w:t xml:space="preserve">% when considering the V3-V4, V4, and V4-V5 regions, respectively. Considering that species designations are unevenly applied and reflect multiple human-imposed biases, the risk of splitting a genome into multiple OTUs more problematic than clustering species together. Therefore, larger thresholds are advisable.</w:t>
+        <w:t xml:space="preserve">% when considering the V3-V4, V4, and V4-V5 regions, respectively. Considering that species designations are unevenly applied and reflect multiple human-imposed biases, the risk of splitting a genome into multiple OTUs is more problematic than clustering species together. Therefore, larger thresholds are advisable.</w:t>
       </w:r>
     </w:p>
     <w:p>
@@ -1430,7 +1445,7 @@
         </w:r>
       </w:hyperlink>
       <w:r>
-        <w:t xml:space="preserve">; accessed 2021-02-19). For this reason, when an ASV splits a genome into different units those units are called clusters rather than OTUs.</w:t>
+        <w:t xml:space="preserve">; accessed 2021-02-19). For this reason, when an ASV splits a genome into different units, those units were called clusters rather than OTUs.</w:t>
       </w:r>
     </w:p>
     <w:p>
@@ -1459,7 +1474,7 @@
         <w:t xml:space="preserve">rrn</w:t>
       </w:r>
       <w:r>
-        <w:t xml:space="preserve">DB, for their help in understanding the curation of the database and for making the 16S rRNA gene sequences and related metadata publicly available. I am also grateful to community members who watched the serialized version of this analysis on YouTube and provided suggestions and questions over the course of the development of this project. This work was supported, in part, through grants from the NIH to PDS (P30DK034933, U01AI124255, and R01CA215574).</w:t>
+        <w:t xml:space="preserve">DB, for their help in understanding the curation of the database and for making the 16S rRNA gene sequences and related metadata publicly available. I am also grateful to community members who watched the serialized version of this analysis on YouTube and provided suggestions and questions over the course of the development of this project. This work was supported, in part, through grants from the NIH (P30DK034933, U01AI124255, and R01CA215574).</w:t>
       </w:r>
     </w:p>
     <w:p>
@@ -2718,7 +2733,7 @@
         <w:t xml:space="preserve"> </w:t>
       </w:r>
       <w:r>
-        <w:t xml:space="preserve">Each point represents a different species and was shaded to be 80% transparent so that when points overlap they become darker. The blue line represents a smoothed fit through the data. The axes both use a logarithmic scale (base 10).</w:t>
+        <w:t xml:space="preserve">Each point represents a different species and was shaded to be 80% transparent so that when points overlap they become darker. The blue line represents a smoothed fit through the data. Both axes use a logarithmic scale (base 10).</w:t>
       </w:r>
     </w:p>
     <w:bookmarkEnd w:id="80"/>

</xml_diff>

<commit_message>
Update rrnDB database and NCBI taxonomy
</commit_message>
<xml_diff>
--- a/submission/manuscript.docx
+++ b/submission/manuscript.docx
@@ -149,7 +149,7 @@
         <w:rPr>
           <w:b/>
         </w:rPr>
-        <w:t xml:space="preserve">15,614</w:t>
+        <w:t xml:space="preserve">20,427</w:t>
       </w:r>
       <w:r>
         <w:t xml:space="preserve"> </w:t>
@@ -164,7 +164,7 @@
         <w:rPr>
           <w:b/>
         </w:rPr>
-        <w:t xml:space="preserve">4,774</w:t>
+        <w:t xml:space="preserve">5,972</w:t>
       </w:r>
       <w:r>
         <w:t xml:space="preserve"> </w:t>
@@ -179,7 +179,7 @@
         <w:rPr>
           <w:b/>
         </w:rPr>
-        <w:t xml:space="preserve">0.60</w:t>
+        <w:t xml:space="preserve">0.58</w:t>
       </w:r>
       <w:r>
         <w:t xml:space="preserve"> </w:t>
@@ -194,7 +194,7 @@
         <w:rPr>
           <w:b/>
         </w:rPr>
-        <w:t xml:space="preserve">5.5</w:t>
+        <w:t xml:space="preserve">5.25</w:t>
       </w:r>
       <w:r>
         <w:t xml:space="preserve">% to cluster full length ASVs from the same genome into a single OTU with 95% confidence for genomes with 7 copies of the 16S rRNA, such as</w:t>
@@ -386,7 +386,7 @@
         <w:rPr>
           <w:b/>
         </w:rPr>
-        <w:t xml:space="preserve">4,774</w:t>
+        <w:t xml:space="preserve">5,972</w:t>
       </w:r>
       <w:r>
         <w:t xml:space="preserve"> </w:t>
@@ -413,7 +413,7 @@
         <w:rPr>
           <w:b/>
         </w:rPr>
-        <w:t xml:space="preserve">15,614</w:t>
+        <w:t xml:space="preserve">20,427</w:t>
       </w:r>
       <w:r>
         <w:t xml:space="preserve"> </w:t>
@@ -511,7 +511,7 @@
         <w:rPr>
           <w:b/>
         </w:rPr>
-        <w:t xml:space="preserve">0.60</w:t>
+        <w:t xml:space="preserve">0.58</w:t>
       </w:r>
       <w:r>
         <w:t xml:space="preserve"> </w:t>
@@ -526,7 +526,7 @@
         <w:rPr>
           <w:b/>
         </w:rPr>
-        <w:t xml:space="preserve">0.33</w:t>
+        <w:t xml:space="preserve">0.32</w:t>
       </w:r>
       <w:r>
         <w:t xml:space="preserve">,</w:t>
@@ -538,7 +538,7 @@
         <w:rPr>
           <w:b/>
         </w:rPr>
-        <w:t xml:space="preserve">0.26</w:t>
+        <w:t xml:space="preserve">0.25</w:t>
       </w:r>
       <w:r>
         <w:t xml:space="preserve">, and</w:t>
@@ -574,7 +574,7 @@
         <w:rPr>
           <w:b/>
         </w:rPr>
-        <w:t xml:space="preserve">180</w:t>
+        <w:t xml:space="preserve">271</w:t>
       </w:r>
       <w:r>
         <w:t xml:space="preserve"> </w:t>
@@ -632,7 +632,7 @@
         <w:rPr>
           <w:b/>
         </w:rPr>
-        <w:t xml:space="preserve">11</w:t>
+        <w:t xml:space="preserve">17</w:t>
       </w:r>
       <w:r>
         <w:t xml:space="preserve"> </w:t>
@@ -692,7 +692,7 @@
         <w:rPr>
           <w:b/>
         </w:rPr>
-        <w:t xml:space="preserve">4</w:t>
+        <w:t xml:space="preserve">3</w:t>
       </w:r>
       <w:r>
         <w:t xml:space="preserve"> </w:t>
@@ -719,7 +719,7 @@
         <w:rPr>
           <w:b/>
         </w:rPr>
-        <w:t xml:space="preserve">958</w:t>
+        <w:t xml:space="preserve">1,390</w:t>
       </w:r>
       <w:r>
         <w:t xml:space="preserve"> </w:t>
@@ -755,7 +755,7 @@
         <w:rPr>
           <w:b/>
         </w:rPr>
-        <w:t xml:space="preserve">1,013</w:t>
+        <w:t xml:space="preserve">1,402</w:t>
       </w:r>
       <w:r>
         <w:t xml:space="preserve"> </w:t>
@@ -820,7 +820,7 @@
         <w:rPr>
           <w:b/>
         </w:rPr>
-        <w:t xml:space="preserve">5.5</w:t>
+        <w:t xml:space="preserve">5.25</w:t>
       </w:r>
       <w:r>
         <w:t xml:space="preserve">% was required to reduce full length ASVs into a single OTU for 95% of the species (Figure 2). Similarly, thresholds of</w:t>
@@ -832,7 +832,7 @@
         <w:rPr>
           <w:b/>
         </w:rPr>
-        <w:t xml:space="preserve">4.0</w:t>
+        <w:t xml:space="preserve">5.25</w:t>
       </w:r>
       <w:r>
         <w:t xml:space="preserve">,</w:t>
@@ -844,7 +844,7 @@
         <w:rPr>
           <w:b/>
         </w:rPr>
-        <w:t xml:space="preserve">2.5</w:t>
+        <w:t xml:space="preserve">2.50</w:t>
       </w:r>
       <w:r>
         <w:t xml:space="preserve">, and</w:t>
@@ -856,7 +856,7 @@
         <w:rPr>
           <w:b/>
         </w:rPr>
-        <w:t xml:space="preserve">3.5</w:t>
+        <w:t xml:space="preserve">3.75</w:t>
       </w:r>
       <w:r>
         <w:t xml:space="preserve">% were required for the V3-V4, V4, and V4-V5 regions, respectively. But, if a 3% distance threshold was used, then ASVs from genomes containing fewer than</w:t>
@@ -868,7 +868,7 @@
         <w:rPr>
           <w:b/>
         </w:rPr>
-        <w:t xml:space="preserve">5</w:t>
+        <w:t xml:space="preserve">10</w:t>
       </w:r>
       <w:r>
         <w:t xml:space="preserve">,</w:t>
@@ -880,7 +880,7 @@
         <w:rPr>
           <w:b/>
         </w:rPr>
-        <w:t xml:space="preserve">6</w:t>
+        <w:t xml:space="preserve">10</w:t>
       </w:r>
       <w:r>
         <w:t xml:space="preserve">,</w:t>
@@ -904,7 +904,7 @@
         <w:rPr>
           <w:b/>
         </w:rPr>
-        <w:t xml:space="preserve">6</w:t>
+        <w:t xml:space="preserve">10</w:t>
       </w:r>
       <w:r>
         <w:t xml:space="preserve"> </w:t>
@@ -943,7 +943,7 @@
         <w:rPr>
           <w:b/>
         </w:rPr>
-        <w:t xml:space="preserve">3.6</w:t>
+        <w:t xml:space="preserve">4.11</w:t>
       </w:r>
       <w:r>
         <w:t xml:space="preserve">% of the ASVs contained sequences from multiple species when considering full length sequences and</w:t>
@@ -955,7 +955,7 @@
         <w:rPr>
           <w:b/>
         </w:rPr>
-        <w:t xml:space="preserve">10.2</w:t>
+        <w:t xml:space="preserve">10.87</w:t>
       </w:r>
       <w:r>
         <w:t xml:space="preserve">,</w:t>
@@ -967,7 +967,7 @@
         <w:rPr>
           <w:b/>
         </w:rPr>
-        <w:t xml:space="preserve">14.9</w:t>
+        <w:t xml:space="preserve">16.20</w:t>
       </w:r>
       <w:r>
         <w:t xml:space="preserve">, and</w:t>
@@ -979,7 +979,7 @@
         <w:rPr>
           <w:b/>
         </w:rPr>
-        <w:t xml:space="preserve">12.0</w:t>
+        <w:t xml:space="preserve">13.06</w:t>
       </w:r>
       <w:r>
         <w:t xml:space="preserve">% when considering the V3-V4, V4, and V4-V5 regions, respectively. At the commonly used 3% threshold for defining OTUs,</w:t>
@@ -991,7 +991,7 @@
         <w:rPr>
           <w:b/>
         </w:rPr>
-        <w:t xml:space="preserve">25.2</w:t>
+        <w:t xml:space="preserve">27.41</w:t>
       </w:r>
       <w:r>
         <w:t xml:space="preserve">% of the OTUs contained 16S rRNA gene sequences from multiple species when considering full length sequences and</w:t>
@@ -1003,7 +1003,7 @@
         <w:rPr>
           <w:b/>
         </w:rPr>
-        <w:t xml:space="preserve">29.4</w:t>
+        <w:t xml:space="preserve">31.71</w:t>
       </w:r>
       <w:r>
         <w:t xml:space="preserve">,</w:t>
@@ -1015,7 +1015,7 @@
         <w:rPr>
           <w:b/>
         </w:rPr>
-        <w:t xml:space="preserve">33.0</w:t>
+        <w:t xml:space="preserve">34.31</w:t>
       </w:r>
       <w:r>
         <w:t xml:space="preserve">, and</w:t>
@@ -1027,7 +1027,7 @@
         <w:rPr>
           <w:b/>
         </w:rPr>
-        <w:t xml:space="preserve">32.2</w:t>
+        <w:t xml:space="preserve">34.78</w:t>
       </w:r>
       <w:r>
         <w:t xml:space="preserve">% when considering the V3-V4, V4, and V4-V5 regions, respectively. Considering that species designations are unevenly applied and reflect multiple human-imposed biases, the risk of splitting a genome into multiple OTUs is more problematic than clustering species together. Therefore, larger thresholds are advisable.</w:t>
@@ -1141,7 +1141,7 @@
         </w:r>
       </w:hyperlink>
       <w:r>
-        <w:t xml:space="preserve">; version 5.6, released November 8, 2019)</w:t>
+        <w:t xml:space="preserve">; version 5.7, released January 18, 2021)</w:t>
       </w:r>
       <w:r>
         <w:t xml:space="preserve"> </w:t>
@@ -1241,7 +1241,7 @@
         <w:t xml:space="preserve">(27)</w:t>
       </w:r>
       <w:r>
-        <w:t xml:space="preserve">. Distance thresholds between 0.5 and 10.0% in 0.5 percentage point increments were used to assign sequences to OTUs.</w:t>
+        <w:t xml:space="preserve">. Distance thresholds between 0.25 and 10.0% in 0.25 percentage point increments were used to assign sequences to OTUs.</w:t>
       </w:r>
     </w:p>
     <w:p>
@@ -1267,7 +1267,7 @@
         <w:rPr>
           <w:b/>
         </w:rPr>
-        <w:t xml:space="preserve">0.0029</w:t>
+        <w:t xml:space="preserve">0.0024</w:t>
       </w:r>
       <w:r>
         <w:t xml:space="preserve">. Because the range was so small, the confidence intervals were more narrow than the thickness of the lines in Figures 1 and 2 and were not included.</w:t>

</xml_diff>

<commit_message>
Fifth round of revisions
</commit_message>
<xml_diff>
--- a/submission/manuscript.docx
+++ b/submission/manuscript.docx
@@ -194,7 +194,7 @@
         <w:rPr>
           <w:b/>
         </w:rPr>
-        <w:t xml:space="preserve">5.25</w:t>
+        <w:t xml:space="preserve">5.2</w:t>
       </w:r>
       <w:r>
         <w:t xml:space="preserve">% to cluster full length ASVs from the same genome into a single OTU with 95% confidence for genomes with 7 copies of the 16S rRNA, such as</w:t>
@@ -309,7 +309,7 @@
         <w:t xml:space="preserve">(12, 13)</w:t>
       </w:r>
       <w:r>
-        <w:t xml:space="preserve">. Yet, using too fine a threshold to identify OTUs creates the risk of splitting a single genome into multiple clusters. Conversely, using too broad of a threshold to define OTUs creates the risk of clustering together bacterial species into the same OTU. An example of both is seen in the comparison of</w:t>
+        <w:t xml:space="preserve">. Yet, ASVs and using too fine a threshold to identify OTUs could split a single genome into multiple clusters. Conversely, using too broad of a threshold to define OTUs could cluster together multiple bacterial species into the same OTU. An example of both is seen in the comparison of</w:t>
       </w:r>
       <w:r>
         <w:t xml:space="preserve"> </w:t>
@@ -494,7 +494,7 @@
       </w:r>
       <w:r>
         <w:rPr>
-          <w:b/>
+          <w:i/>
         </w:rPr>
         <w:t xml:space="preserve">rrn</w:t>
       </w:r>
@@ -769,7 +769,7 @@
         <w:pStyle w:val="BodyText"/>
       </w:pPr>
       <w:r>
-        <w:t xml:space="preserve">A method to avoid splitting a single genome into multiple clusters is to cluster 16S rRNA gene sequences together based on their distances between each other. Therefore, I assessed the impact of the distance threshold used to define clusters of 16S rRNA genes on the propensity to split a genome into separate clusters. To control for uneven representation of genomes across species, I randomly selected one genome from each species for the following analyses and repeated each randomization 100 times. I observed that as the</w:t>
+        <w:t xml:space="preserve">A method to avoid splitting a single genome into multiple clusters is to cluster 16S rRNA gene sequences together based on their distances between each other. Therefore, I assessed the impact of the distance threshold used to define clusters of 16S rRNA genes on the propensity to split a genome into separate clusters. To control for uneven representation of genomes across species, I randomly selected one genome from each species and repeated each randomization 100 times. I observed that as the</w:t>
       </w:r>
       <w:r>
         <w:t xml:space="preserve"> </w:t>
@@ -823,7 +823,7 @@
         <w:t xml:space="preserve">5.25</w:t>
       </w:r>
       <w:r>
-        <w:t xml:space="preserve">% was required to reduce full length ASVs into a single OTU for 95% of the species (Figure 2). Similarly, thresholds of</w:t>
+        <w:t xml:space="preserve">% was required to reduce full length ASVs into a single OTU for 95% of the species (Figure 1). Similarly, thresholds of</w:t>
       </w:r>
       <w:r>
         <w:t xml:space="preserve"> </w:t>
@@ -925,25 +925,24 @@
         <w:t xml:space="preserve"> </w:t>
       </w:r>
       <w:r>
-        <w:t xml:space="preserve">operon would reliably be clustered into a single OTU for ASVs from the V1-V9, V3-V4, V4, and V4-V5 regions, respectively (Figure 2). Consequently, these results demonstrate that broad thresholds must be used to avoid splitting different operons from the same genome into separate clusters. At broad thresholds, 16S rRNA gene sequences from multiple species could be clustered into the same ASV or OTU (</w:t>
-      </w:r>
-      <w:r>
-        <w:rPr>
-          <w:b/>
-        </w:rPr>
-        <w:t xml:space="preserve">Figure 2</w:t>
-      </w:r>
-      <w:r>
-        <w:t xml:space="preserve">). Using ASVs,</w:t>
-      </w:r>
-      <w:r>
-        <w:t xml:space="preserve"> </w:t>
-      </w:r>
-      <w:r>
-        <w:rPr>
-          <w:b/>
-        </w:rPr>
-        <w:t xml:space="preserve">4.11</w:t>
+        <w:t xml:space="preserve">operon would reliably be clustered into a single OTU for ASVs from the V1-V9, V3-V4, V4, and V4-V5 regions, respectively (Figure 1). Consequently, these results demonstrate that broad thresholds must be used to avoid splitting different operons from the same genome into separate clusters.</w:t>
+      </w:r>
+    </w:p>
+    <w:p>
+      <w:pPr>
+        <w:pStyle w:val="BodyText"/>
+      </w:pPr>
+      <w:r>
+        <w:t xml:space="preserve">At broad thresholds, 16S rRNA gene sequences from multiple species could be clustered into the same ASV or OTU (Figure 2). For this analysis, I again randomly selected one genome from each species to control for uneven representation of genomes across species and repeated each randomization 100 times. Without using distance-based thresholds,</w:t>
+      </w:r>
+      <w:r>
+        <w:t xml:space="preserve"> </w:t>
+      </w:r>
+      <w:r>
+        <w:rPr>
+          <w:b/>
+        </w:rPr>
+        <w:t xml:space="preserve">4.1</w:t>
       </w:r>
       <w:r>
         <w:t xml:space="preserve">% of the ASVs contained sequences from multiple species when considering full length sequences and</w:t>
@@ -955,7 +954,7 @@
         <w:rPr>
           <w:b/>
         </w:rPr>
-        <w:t xml:space="preserve">10.87</w:t>
+        <w:t xml:space="preserve">10.9</w:t>
       </w:r>
       <w:r>
         <w:t xml:space="preserve">,</w:t>
@@ -967,7 +966,7 @@
         <w:rPr>
           <w:b/>
         </w:rPr>
-        <w:t xml:space="preserve">16.20</w:t>
+        <w:t xml:space="preserve">16.2</w:t>
       </w:r>
       <w:r>
         <w:t xml:space="preserve">, and</w:t>
@@ -979,7 +978,7 @@
         <w:rPr>
           <w:b/>
         </w:rPr>
-        <w:t xml:space="preserve">13.06</w:t>
+        <w:t xml:space="preserve">13.1</w:t>
       </w:r>
       <w:r>
         <w:t xml:space="preserve">% when considering the V3-V4, V4, and V4-V5 regions, respectively. At the commonly used 3% threshold for defining OTUs,</w:t>
@@ -991,7 +990,7 @@
         <w:rPr>
           <w:b/>
         </w:rPr>
-        <w:t xml:space="preserve">27.41</w:t>
+        <w:t xml:space="preserve">27.4</w:t>
       </w:r>
       <w:r>
         <w:t xml:space="preserve">% of the OTUs contained 16S rRNA gene sequences from multiple species when considering full length sequences and</w:t>
@@ -1003,7 +1002,7 @@
         <w:rPr>
           <w:b/>
         </w:rPr>
-        <w:t xml:space="preserve">31.71</w:t>
+        <w:t xml:space="preserve">31.7</w:t>
       </w:r>
       <w:r>
         <w:t xml:space="preserve">,</w:t>
@@ -1015,7 +1014,7 @@
         <w:rPr>
           <w:b/>
         </w:rPr>
-        <w:t xml:space="preserve">34.31</w:t>
+        <w:t xml:space="preserve">34.3</w:t>
       </w:r>
       <w:r>
         <w:t xml:space="preserve">, and</w:t>
@@ -1027,7 +1026,7 @@
         <w:rPr>
           <w:b/>
         </w:rPr>
-        <w:t xml:space="preserve">34.78</w:t>
+        <w:t xml:space="preserve">34.8</w:t>
       </w:r>
       <w:r>
         <w:t xml:space="preserve">% when considering the V3-V4, V4, and V4-V5 regions, respectively. Considering that species designations are unevenly applied and reflect multiple human-imposed biases, the risk of splitting a genome into multiple OTUs is more problematic than clustering species together. Therefore, larger thresholds are advisable.</w:t>
@@ -1101,7 +1100,22 @@
         <w:t xml:space="preserve">(17–20)</w:t>
       </w:r>
       <w:r>
-        <w:t xml:space="preserve">. A short sequence from a bacterial genome simply cannot differentiate between species. Moreover, it is difficult to defend a clustering approach that would split a single genome into multiple taxonomic units. It is not biologically plausible to entertain the possibility that parts of a genome would have different ecologies. Although there are multiple reasons that proponents favor ASVs, the significant risk of artificially splitting genomes into separate clusters is too high to warrant their use.</w:t>
+        <w:t xml:space="preserve">. A short sequence from a bacterial genome simply cannot differentiate between species. Moreover, it is difficult to defend a clustering threshold that would split a single genome into multiple taxonomic units. It is not biologically plausible to entertain the possibility that different</w:t>
+      </w:r>
+      <w:r>
+        <w:t xml:space="preserve"> </w:t>
+      </w:r>
+      <w:r>
+        <w:rPr>
+          <w:i/>
+        </w:rPr>
+        <w:t xml:space="preserve">rrn</w:t>
+      </w:r>
+      <w:r>
+        <w:t xml:space="preserve"> </w:t>
+      </w:r>
+      <w:r>
+        <w:t xml:space="preserve">operons from the same genome would have different ecologies. Although there are multiple reasons that proponents favor ASVs, the significant risk of artificially splitting genomes into separate clusters is too high to warrant their use.</w:t>
       </w:r>
     </w:p>
     <w:p>
@@ -1232,7 +1246,7 @@
         <w:t xml:space="preserve"> </w:t>
       </w:r>
       <w:r>
-        <w:t xml:space="preserve">Pairwise distances between sequences were calculated using the dist.seqs command from mothur. The OptiClust algorithm as implemented in mothur was used to assign 16S rRNA gene sequences to OTUs</w:t>
+        <w:t xml:space="preserve">Pairwise distances between sequences were calculated using the dist.seqs command from mothur. The OptiClust algorithm, as implemented in mothur, was used to assign 16S rRNA gene sequences to OTUs</w:t>
       </w:r>
       <w:r>
         <w:t xml:space="preserve"> </w:t>
@@ -1241,7 +1255,7 @@
         <w:t xml:space="preserve">(27)</w:t>
       </w:r>
       <w:r>
-        <w:t xml:space="preserve">. Distance thresholds between 0.25 and 10.0% in 0.25 percentage point increments were used to assign sequences to OTUs.</w:t>
+        <w:t xml:space="preserve">. Distance thresholds between 0.25 and 10.00% in 0.25 percentage point increments were used to assign sequences to OTUs.</w:t>
       </w:r>
     </w:p>
     <w:p>
@@ -1258,7 +1272,7 @@
         <w:t xml:space="preserve"> </w:t>
       </w:r>
       <w:r>
-        <w:t xml:space="preserve">Because of the uneven distribution of genome sequences across species, for the analysis of splitting genomes and clustering ASVs from different species, I randomly selected one genome from each species. The random selection was repeated 100 times. Analyses based on this randomization reported the median of the 100 randomizations. The intraquartile range between randomizations was less than</w:t>
+        <w:t xml:space="preserve">Because of the uneven distribution of genome sequences across species, for the analysis of splitting genomes and clustering ASVs from different species (Figures 1 and 2), I randomly selected one genome from each species. The random selection was repeated 100 times. Analyses based on this randomization reported the median of the 100 randomizations. The intraquartile range between randomizations was less than</w:t>
       </w:r>
       <w:r>
         <w:t xml:space="preserve"> </w:t>
@@ -1445,7 +1459,7 @@
         </w:r>
       </w:hyperlink>
       <w:r>
-        <w:t xml:space="preserve">; accessed 2021-02-19). For this reason, when an ASV splits a genome into different units, those units were called clusters rather than OTUs.</w:t>
+        <w:t xml:space="preserve">; accessed 2021-02-26). For this reason, when an ASV split a genome into different units, those units were called clusters rather than OTUs.</w:t>
       </w:r>
     </w:p>
     <w:p>
@@ -2656,7 +2670,7 @@
         <w:rPr>
           <w:b/>
         </w:rPr>
-        <w:t xml:space="preserve">Figure 2. As the distance threshold used to define an OTU increased, the fraction of genomes split into separate OTUs decreased while the fraction of ASVs and OTUs representing multiple species increased.</w:t>
+        <w:t xml:space="preserve">Figure 2. As the distance threshold used to define an OTU increased, the percentage of ASVs and OTUs representing multiple species increased.</w:t>
       </w:r>
       <w:r>
         <w:t xml:space="preserve"> </w:t>

</xml_diff>

<commit_message>
Sixth round of revisions
</commit_message>
<xml_diff>
--- a/submission/manuscript.docx
+++ b/submission/manuscript.docx
@@ -140,64 +140,7 @@
         <w:t xml:space="preserve"> </w:t>
       </w:r>
       <w:r>
-        <w:t xml:space="preserve">copy number database, which contained</w:t>
-      </w:r>
-      <w:r>
-        <w:t xml:space="preserve"> </w:t>
-      </w:r>
-      <w:r>
-        <w:rPr>
-          <w:b/>
-        </w:rPr>
-        <w:t xml:space="preserve">20,427</w:t>
-      </w:r>
-      <w:r>
-        <w:t xml:space="preserve"> </w:t>
-      </w:r>
-      <w:r>
-        <w:t xml:space="preserve">genomes from</w:t>
-      </w:r>
-      <w:r>
-        <w:t xml:space="preserve"> </w:t>
-      </w:r>
-      <w:r>
-        <w:rPr>
-          <w:b/>
-        </w:rPr>
-        <w:t xml:space="preserve">5,972</w:t>
-      </w:r>
-      <w:r>
-        <w:t xml:space="preserve"> </w:t>
-      </w:r>
-      <w:r>
-        <w:t xml:space="preserve">species. As the number of copies of the 16S rRNA gene increased in a genome, the number of ASVs also increased. There was an average of</w:t>
-      </w:r>
-      <w:r>
-        <w:t xml:space="preserve"> </w:t>
-      </w:r>
-      <w:r>
-        <w:rPr>
-          <w:b/>
-        </w:rPr>
-        <w:t xml:space="preserve">0.58</w:t>
-      </w:r>
-      <w:r>
-        <w:t xml:space="preserve"> </w:t>
-      </w:r>
-      <w:r>
-        <w:t xml:space="preserve">ASVs per copy of the 16S rRNA gene for full length 16S rRNA genes. It was necessary to use a distance threshold of</w:t>
-      </w:r>
-      <w:r>
-        <w:t xml:space="preserve"> </w:t>
-      </w:r>
-      <w:r>
-        <w:rPr>
-          <w:b/>
-        </w:rPr>
-        <w:t xml:space="preserve">5.2</w:t>
-      </w:r>
-      <w:r>
-        <w:t xml:space="preserve">% to cluster full length ASVs from the same genome into a single OTU with 95% confidence for genomes with 7 copies of the 16S rRNA, such as</w:t>
+        <w:t xml:space="preserve">copy number database, which contained 20,427 genomes from 5,972 species. As the number of copies of the 16S rRNA gene increased in a genome, the number of ASVs also increased. There was an average of 0.58 ASVs per copy of the 16S rRNA gene for full length 16S rRNA genes. It was necessary to use a distance threshold of 5.25% to cluster full length ASVs from the same genome into a single OTU with 95% confidence for genomes with 7 copies of the 16S rRNA, such as</w:t>
       </w:r>
       <w:r>
         <w:t xml:space="preserve"> </w:t>
@@ -267,7 +210,7 @@
         <w:t xml:space="preserve">(4–6)</w:t>
       </w:r>
       <w:r>
-        <w:t xml:space="preserve">. As an alternative to OTUs, amplicon sequencing variants (ASVs) have been proposed as a way to adopt the thresholds suggested by genome sequencing to microbial community analysis using 16S rRNA gene sequences</w:t>
+        <w:t xml:space="preserve">. As an alternative to operational taxonomic units (OTUs), amplicon sequencing variants (ASVs) have been proposed as a way to adopt the thresholds suggested by genome sequencing to microbial community analysis using 16S rRNA gene sequences</w:t>
       </w:r>
       <w:r>
         <w:t xml:space="preserve"> </w:t>
@@ -377,22 +320,7 @@
         <w:t xml:space="preserve">(14)</w:t>
       </w:r>
       <w:r>
-        <w:t xml:space="preserve">. Among the</w:t>
-      </w:r>
-      <w:r>
-        <w:t xml:space="preserve"> </w:t>
-      </w:r>
-      <w:r>
-        <w:rPr>
-          <w:b/>
-        </w:rPr>
-        <w:t xml:space="preserve">5,972</w:t>
-      </w:r>
-      <w:r>
-        <w:t xml:space="preserve"> </w:t>
-      </w:r>
-      <w:r>
-        <w:t xml:space="preserve">species represented in the</w:t>
+        <w:t xml:space="preserve">. Among the 5,972 species represented in the</w:t>
       </w:r>
       <w:r>
         <w:t xml:space="preserve"> </w:t>
@@ -404,22 +332,7 @@
         <w:t xml:space="preserve">rrn</w:t>
       </w:r>
       <w:r>
-        <w:t xml:space="preserve">DB there were</w:t>
-      </w:r>
-      <w:r>
-        <w:t xml:space="preserve"> </w:t>
-      </w:r>
-      <w:r>
-        <w:rPr>
-          <w:b/>
-        </w:rPr>
-        <w:t xml:space="preserve">20,427</w:t>
-      </w:r>
-      <w:r>
-        <w:t xml:space="preserve"> </w:t>
-      </w:r>
-      <w:r>
-        <w:t xml:space="preserve">genomes. The median</w:t>
+        <w:t xml:space="preserve">DB there were 20,427 genomes. The median</w:t>
       </w:r>
       <w:r>
         <w:t xml:space="preserve"> </w:t>
@@ -434,60 +347,28 @@
         <w:t xml:space="preserve"> </w:t>
       </w:r>
       <w:r>
-        <w:t xml:space="preserve">copy number per species ranged between</w:t>
-      </w:r>
-      <w:r>
-        <w:t xml:space="preserve"> </w:t>
-      </w:r>
-      <w:r>
-        <w:rPr>
-          <w:b/>
-        </w:rPr>
-        <w:t xml:space="preserve">1</w:t>
-      </w:r>
-      <w:r>
-        <w:t xml:space="preserve"> </w:t>
-      </w:r>
-      <w:r>
-        <w:t xml:space="preserve">(e.g.,</w:t>
-      </w:r>
-      <w:r>
-        <w:t xml:space="preserve"> </w:t>
-      </w:r>
-      <w:r>
-        <w:rPr>
-          <w:i/>
-          <w:b/>
+        <w:t xml:space="preserve">copy number per species ranged between 1 (e.g.,</w:t>
+      </w:r>
+      <w:r>
+        <w:t xml:space="preserve"> </w:t>
+      </w:r>
+      <w:r>
+        <w:rPr>
+          <w:i/>
         </w:rPr>
         <w:t xml:space="preserve">Mycobacterium tuberculosis</w:t>
       </w:r>
       <w:r>
-        <w:t xml:space="preserve">) and</w:t>
-      </w:r>
-      <w:r>
-        <w:t xml:space="preserve"> </w:t>
-      </w:r>
-      <w:r>
-        <w:rPr>
-          <w:b/>
-        </w:rPr>
-        <w:t xml:space="preserve">19</w:t>
-      </w:r>
-      <w:r>
-        <w:t xml:space="preserve"> </w:t>
-      </w:r>
-      <w:r>
-        <w:t xml:space="preserve">(</w:t>
-      </w:r>
-      <w:r>
-        <w:rPr>
-          <w:i/>
-          <w:b/>
+        <w:t xml:space="preserve">) and 19 (</w:t>
+      </w:r>
+      <w:r>
+        <w:rPr>
+          <w:i/>
         </w:rPr>
         <w:t xml:space="preserve">Metabacillus litoralis</w:t>
       </w:r>
       <w:r>
-        <w:t xml:space="preserve">). As</w:t>
+        <w:t xml:space="preserve">). As the</w:t>
       </w:r>
       <w:r>
         <w:t xml:space="preserve"> </w:t>
@@ -502,93 +383,14 @@
         <w:t xml:space="preserve"> </w:t>
       </w:r>
       <w:r>
-        <w:t xml:space="preserve">copy number for a genome increased, the number of variants of the 16S rRNA gene in each genome also increased. On average, there were</w:t>
-      </w:r>
-      <w:r>
-        <w:t xml:space="preserve"> </w:t>
-      </w:r>
-      <w:r>
-        <w:rPr>
-          <w:b/>
-        </w:rPr>
-        <w:t xml:space="preserve">0.58</w:t>
-      </w:r>
-      <w:r>
-        <w:t xml:space="preserve"> </w:t>
-      </w:r>
-      <w:r>
-        <w:t xml:space="preserve">variants per copy of the full length 16S rRNA gene and an average of</w:t>
-      </w:r>
-      <w:r>
-        <w:t xml:space="preserve"> </w:t>
-      </w:r>
-      <w:r>
-        <w:rPr>
-          <w:b/>
-        </w:rPr>
-        <w:t xml:space="preserve">0.32</w:t>
-      </w:r>
-      <w:r>
-        <w:t xml:space="preserve">,</w:t>
-      </w:r>
-      <w:r>
-        <w:t xml:space="preserve"> </w:t>
-      </w:r>
-      <w:r>
-        <w:rPr>
-          <w:b/>
-        </w:rPr>
-        <w:t xml:space="preserve">0.25</w:t>
-      </w:r>
-      <w:r>
-        <w:t xml:space="preserve">, and</w:t>
-      </w:r>
-      <w:r>
-        <w:t xml:space="preserve"> </w:t>
-      </w:r>
-      <w:r>
-        <w:rPr>
-          <w:b/>
-        </w:rPr>
-        <w:t xml:space="preserve">0.27</w:t>
-      </w:r>
-      <w:r>
-        <w:t xml:space="preserve"> </w:t>
-      </w:r>
-      <w:r>
-        <w:t xml:space="preserve">variants when considering the V3-V4, V4, and V4-V5 regions of the gene, respectively. Although a species tended to have a consistent number of 16S rRNA gene copies per genome, the number of total variants increased with the number of genomes that were sampled (</w:t>
-      </w:r>
-      <w:r>
-        <w:rPr>
-          <w:b/>
-        </w:rPr>
-        <w:t xml:space="preserve">Figure 1</w:t>
-      </w:r>
-      <w:r>
-        <w:t xml:space="preserve">). For example, the</w:t>
-      </w:r>
-      <w:r>
-        <w:t xml:space="preserve"> </w:t>
-      </w:r>
-      <w:r>
-        <w:rPr>
-          <w:b/>
-        </w:rPr>
-        <w:t xml:space="preserve">271</w:t>
-      </w:r>
-      <w:r>
-        <w:t xml:space="preserve"> </w:t>
-      </w:r>
-      <w:r>
-        <w:t xml:space="preserve">genome accessions of</w:t>
-      </w:r>
-      <w:r>
-        <w:t xml:space="preserve"> </w:t>
-      </w:r>
-      <w:r>
-        <w:rPr>
-          <w:i/>
-          <w:b/>
+        <w:t xml:space="preserve">copy number for a genome increased, the number of variants of the 16S rRNA gene in each genome also increased. On average, there were 0.58 variants per copy of the full length 16S rRNA gene and an average of 0.32, 0.25, and 0.27 variants when considering the V3-V4, V4, and V4-V5 regions of the gene, respectively. Although a species tended to have a consistent number of 16S rRNA gene copies per genome, the number of total variants increased with the number of genomes that were sampled (Figure S1). For example, the 271 genome accessions of</w:t>
+      </w:r>
+      <w:r>
+        <w:t xml:space="preserve"> </w:t>
+      </w:r>
+      <w:r>
+        <w:rPr>
+          <w:i/>
         </w:rPr>
         <w:t xml:space="preserve">Mycobacterium tuberculosis</w:t>
       </w:r>
@@ -608,37 +410,7 @@
         <w:t xml:space="preserve">rrn</w:t>
       </w:r>
       <w:r>
-        <w:t xml:space="preserve">DB each had</w:t>
-      </w:r>
-      <w:r>
-        <w:t xml:space="preserve"> </w:t>
-      </w:r>
-      <w:r>
-        <w:rPr>
-          <w:b/>
-        </w:rPr>
-        <w:t xml:space="preserve">1</w:t>
-      </w:r>
-      <w:r>
-        <w:t xml:space="preserve"> </w:t>
-      </w:r>
-      <w:r>
-        <w:t xml:space="preserve">copy of the gene per genome. However, across those accessions, there were</w:t>
-      </w:r>
-      <w:r>
-        <w:t xml:space="preserve"> </w:t>
-      </w:r>
-      <w:r>
-        <w:rPr>
-          <w:b/>
-        </w:rPr>
-        <w:t xml:space="preserve">17</w:t>
-      </w:r>
-      <w:r>
-        <w:t xml:space="preserve"> </w:t>
-      </w:r>
-      <w:r>
-        <w:t xml:space="preserve">versions of the gene. An</w:t>
+        <w:t xml:space="preserve">DB each had 1 copy of the gene per genome. However, across those accessions, there were 17 versions of the gene. An</w:t>
       </w:r>
       <w:r>
         <w:t xml:space="preserve"> </w:t>
@@ -653,73 +425,7 @@
         <w:t xml:space="preserve"> </w:t>
       </w:r>
       <w:r>
-        <w:t xml:space="preserve">genome typically had</w:t>
-      </w:r>
-      <w:r>
-        <w:t xml:space="preserve"> </w:t>
-      </w:r>
-      <w:r>
-        <w:rPr>
-          <w:b/>
-        </w:rPr>
-        <w:t xml:space="preserve">7</w:t>
-      </w:r>
-      <w:r>
-        <w:t xml:space="preserve"> </w:t>
-      </w:r>
-      <w:r>
-        <w:t xml:space="preserve">copies of the 16S rRNA gene with a median of</w:t>
-      </w:r>
-      <w:r>
-        <w:t xml:space="preserve"> </w:t>
-      </w:r>
-      <w:r>
-        <w:rPr>
-          <w:b/>
-        </w:rPr>
-        <w:t xml:space="preserve">5</w:t>
-      </w:r>
-      <w:r>
-        <w:t xml:space="preserve"> </w:t>
-      </w:r>
-      <w:r>
-        <w:t xml:space="preserve">distinct full length ASVs per genome (intraquartile range between</w:t>
-      </w:r>
-      <w:r>
-        <w:t xml:space="preserve"> </w:t>
-      </w:r>
-      <w:r>
-        <w:rPr>
-          <w:b/>
-        </w:rPr>
-        <w:t xml:space="preserve">3</w:t>
-      </w:r>
-      <w:r>
-        <w:t xml:space="preserve"> </w:t>
-      </w:r>
-      <w:r>
-        <w:t xml:space="preserve">and</w:t>
-      </w:r>
-      <w:r>
-        <w:t xml:space="preserve"> </w:t>
-      </w:r>
-      <w:r>
-        <w:rPr>
-          <w:b/>
-        </w:rPr>
-        <w:t xml:space="preserve">6</w:t>
-      </w:r>
-      <w:r>
-        <w:t xml:space="preserve">). Across the</w:t>
-      </w:r>
-      <w:r>
-        <w:t xml:space="preserve"> </w:t>
-      </w:r>
-      <w:r>
-        <w:rPr>
-          <w:b/>
-        </w:rPr>
-        <w:t xml:space="preserve">1,390</w:t>
+        <w:t xml:space="preserve">genome typically had 7 copies of the 16S rRNA gene with a median of 5 distinct full length ASVs per genome (intraquartile range between 3 and 6). Across the 1,390</w:t>
       </w:r>
       <w:r>
         <w:t xml:space="preserve"> </w:t>
@@ -746,22 +452,7 @@
         <w:t xml:space="preserve">rrn</w:t>
       </w:r>
       <w:r>
-        <w:t xml:space="preserve">DB, there were</w:t>
-      </w:r>
-      <w:r>
-        <w:t xml:space="preserve"> </w:t>
-      </w:r>
-      <w:r>
-        <w:rPr>
-          <w:b/>
-        </w:rPr>
-        <w:t xml:space="preserve">1,402</w:t>
-      </w:r>
-      <w:r>
-        <w:t xml:space="preserve"> </w:t>
-      </w:r>
-      <w:r>
-        <w:t xml:space="preserve">versions of the gene. These observations highlight the risk of selecting a threshold for defining clusters that is too narrow because it is possible to split a single genome into multiple clusters.</w:t>
+        <w:t xml:space="preserve">DB, there were 1,402 versions of the gene. These observations highlight the risk of selecting a threshold for defining clusters that is too narrow because it is possible to split a single genome into multiple clusters.</w:t>
       </w:r>
     </w:p>
     <w:p>
@@ -811,106 +502,7 @@
         <w:t xml:space="preserve">E. coli</w:t>
       </w:r>
       <w:r>
-        <w:t xml:space="preserve">), a distance threshold of</w:t>
-      </w:r>
-      <w:r>
-        <w:t xml:space="preserve"> </w:t>
-      </w:r>
-      <w:r>
-        <w:rPr>
-          <w:b/>
-        </w:rPr>
-        <w:t xml:space="preserve">5.25</w:t>
-      </w:r>
-      <w:r>
-        <w:t xml:space="preserve">% was required to reduce full length ASVs into a single OTU for 95% of the species (Figure 1). Similarly, thresholds of</w:t>
-      </w:r>
-      <w:r>
-        <w:t xml:space="preserve"> </w:t>
-      </w:r>
-      <w:r>
-        <w:rPr>
-          <w:b/>
-        </w:rPr>
-        <w:t xml:space="preserve">5.25</w:t>
-      </w:r>
-      <w:r>
-        <w:t xml:space="preserve">,</w:t>
-      </w:r>
-      <w:r>
-        <w:t xml:space="preserve"> </w:t>
-      </w:r>
-      <w:r>
-        <w:rPr>
-          <w:b/>
-        </w:rPr>
-        <w:t xml:space="preserve">2.50</w:t>
-      </w:r>
-      <w:r>
-        <w:t xml:space="preserve">, and</w:t>
-      </w:r>
-      <w:r>
-        <w:t xml:space="preserve"> </w:t>
-      </w:r>
-      <w:r>
-        <w:rPr>
-          <w:b/>
-        </w:rPr>
-        <w:t xml:space="preserve">3.75</w:t>
-      </w:r>
-      <w:r>
-        <w:t xml:space="preserve">% were required for the V3-V4, V4, and V4-V5 regions, respectively. But, if a 3% distance threshold was used, then ASVs from genomes containing fewer than</w:t>
-      </w:r>
-      <w:r>
-        <w:t xml:space="preserve"> </w:t>
-      </w:r>
-      <w:r>
-        <w:rPr>
-          <w:b/>
-        </w:rPr>
-        <w:t xml:space="preserve">10</w:t>
-      </w:r>
-      <w:r>
-        <w:t xml:space="preserve">,</w:t>
-      </w:r>
-      <w:r>
-        <w:t xml:space="preserve"> </w:t>
-      </w:r>
-      <w:r>
-        <w:rPr>
-          <w:b/>
-        </w:rPr>
-        <w:t xml:space="preserve">10</w:t>
-      </w:r>
-      <w:r>
-        <w:t xml:space="preserve">,</w:t>
-      </w:r>
-      <w:r>
-        <w:t xml:space="preserve"> </w:t>
-      </w:r>
-      <w:r>
-        <w:rPr>
-          <w:b/>
-        </w:rPr>
-        <w:t xml:space="preserve">8</w:t>
-      </w:r>
-      <w:r>
-        <w:t xml:space="preserve">, and</w:t>
-      </w:r>
-      <w:r>
-        <w:t xml:space="preserve"> </w:t>
-      </w:r>
-      <w:r>
-        <w:rPr>
-          <w:b/>
-        </w:rPr>
-        <w:t xml:space="preserve">10</w:t>
-      </w:r>
-      <w:r>
-        <w:t xml:space="preserve"> </w:t>
-      </w:r>
-      <w:r>
-        <w:t xml:space="preserve">copies of the</w:t>
+        <w:t xml:space="preserve">), a distance threshold of 5.25% was required to reduce full length ASVs into a single OTU for 95% of the species. Similarly, thresholds of 5.25, 2.50, and 3.75% were required for the V3-V4, V4, and V4-V5 regions, respectively. But, if a 3% distance threshold was used, then ASVs from genomes containing fewer than 6, 6, 8, and 6 copies of the</w:t>
       </w:r>
       <w:r>
         <w:t xml:space="preserve"> </w:t>
@@ -925,7 +517,7 @@
         <w:t xml:space="preserve"> </w:t>
       </w:r>
       <w:r>
-        <w:t xml:space="preserve">operon would reliably be clustered into a single OTU for ASVs from the V1-V9, V3-V4, V4, and V4-V5 regions, respectively (Figure 1). Consequently, these results demonstrate that broad thresholds must be used to avoid splitting different operons from the same genome into separate clusters.</w:t>
+        <w:t xml:space="preserve">operon would reliably be clustered into a single OTU for ASVs from the V1-V9, V3-V4, V4, and V4-V5 regions, respectively. Consequently, these results demonstrate that broad thresholds must be used to avoid splitting different operons from the same genome into separate clusters.</w:t>
       </w:r>
     </w:p>
     <w:p>
@@ -933,103 +525,7 @@
         <w:pStyle w:val="BodyText"/>
       </w:pPr>
       <w:r>
-        <w:t xml:space="preserve">At broad thresholds, 16S rRNA gene sequences from multiple species could be clustered into the same ASV or OTU (Figure 2). For this analysis, I again randomly selected one genome from each species to control for uneven representation of genomes across species and repeated each randomization 100 times. Without using distance-based thresholds,</w:t>
-      </w:r>
-      <w:r>
-        <w:t xml:space="preserve"> </w:t>
-      </w:r>
-      <w:r>
-        <w:rPr>
-          <w:b/>
-        </w:rPr>
-        <w:t xml:space="preserve">4.1</w:t>
-      </w:r>
-      <w:r>
-        <w:t xml:space="preserve">% of the ASVs contained sequences from multiple species when considering full length sequences and</w:t>
-      </w:r>
-      <w:r>
-        <w:t xml:space="preserve"> </w:t>
-      </w:r>
-      <w:r>
-        <w:rPr>
-          <w:b/>
-        </w:rPr>
-        <w:t xml:space="preserve">10.9</w:t>
-      </w:r>
-      <w:r>
-        <w:t xml:space="preserve">,</w:t>
-      </w:r>
-      <w:r>
-        <w:t xml:space="preserve"> </w:t>
-      </w:r>
-      <w:r>
-        <w:rPr>
-          <w:b/>
-        </w:rPr>
-        <w:t xml:space="preserve">16.2</w:t>
-      </w:r>
-      <w:r>
-        <w:t xml:space="preserve">, and</w:t>
-      </w:r>
-      <w:r>
-        <w:t xml:space="preserve"> </w:t>
-      </w:r>
-      <w:r>
-        <w:rPr>
-          <w:b/>
-        </w:rPr>
-        <w:t xml:space="preserve">13.1</w:t>
-      </w:r>
-      <w:r>
-        <w:t xml:space="preserve">% when considering the V3-V4, V4, and V4-V5 regions, respectively. At the commonly used 3% threshold for defining OTUs,</w:t>
-      </w:r>
-      <w:r>
-        <w:t xml:space="preserve"> </w:t>
-      </w:r>
-      <w:r>
-        <w:rPr>
-          <w:b/>
-        </w:rPr>
-        <w:t xml:space="preserve">27.4</w:t>
-      </w:r>
-      <w:r>
-        <w:t xml:space="preserve">% of the OTUs contained 16S rRNA gene sequences from multiple species when considering full length sequences and</w:t>
-      </w:r>
-      <w:r>
-        <w:t xml:space="preserve"> </w:t>
-      </w:r>
-      <w:r>
-        <w:rPr>
-          <w:b/>
-        </w:rPr>
-        <w:t xml:space="preserve">31.7</w:t>
-      </w:r>
-      <w:r>
-        <w:t xml:space="preserve">,</w:t>
-      </w:r>
-      <w:r>
-        <w:t xml:space="preserve"> </w:t>
-      </w:r>
-      <w:r>
-        <w:rPr>
-          <w:b/>
-        </w:rPr>
-        <w:t xml:space="preserve">34.3</w:t>
-      </w:r>
-      <w:r>
-        <w:t xml:space="preserve">, and</w:t>
-      </w:r>
-      <w:r>
-        <w:t xml:space="preserve"> </w:t>
-      </w:r>
-      <w:r>
-        <w:rPr>
-          <w:b/>
-        </w:rPr>
-        <w:t xml:space="preserve">34.8</w:t>
-      </w:r>
-      <w:r>
-        <w:t xml:space="preserve">% when considering the V3-V4, V4, and V4-V5 regions, respectively. Considering that species designations are unevenly applied and reflect multiple human-imposed biases, the risk of splitting a genome into multiple OTUs is more problematic than clustering species together. Therefore, larger thresholds are advisable.</w:t>
+        <w:t xml:space="preserve">At broad thresholds, 16S rRNA gene sequences from multiple species could be clustered into the same ASV or OTU. I again randomly selected one genome from each species to control for uneven representation of genomes across species and for this analysis I measured the percentage of ASVs and OTUs that contained 16S rRNA gene sequences from multiple species (Figure 2). Without using distance-based thresholds, 4.1% of the ASVs contained sequences from multiple species when considering full length sequences and 10.9, 16.2, and 13.1% when considering the V3-V4, V4, and V4-V5 regions, respectively. At the commonly used 3% threshold for defining OTUs, 27.4% of the OTUs contained 16S rRNA gene sequences from multiple species when considering full length sequences and 31.7, 34.3, and 34.8% when considering the V3-V4, V4, and V4-V5 regions, respectively. Considering that species designations are inconsistently applied and reflect multiple human-imposed biases, the risk of splitting a genome into multiple OTUs is more problematic than clustering species together. Therefore, larger thresholds are advisable.</w:t>
       </w:r>
     </w:p>
     <w:p>
@@ -1272,19 +768,7 @@
         <w:t xml:space="preserve"> </w:t>
       </w:r>
       <w:r>
-        <w:t xml:space="preserve">Because of the uneven distribution of genome sequences across species, for the analysis of splitting genomes and clustering ASVs from different species (Figures 1 and 2), I randomly selected one genome from each species. The random selection was repeated 100 times. Analyses based on this randomization reported the median of the 100 randomizations. The intraquartile range between randomizations was less than</w:t>
-      </w:r>
-      <w:r>
-        <w:t xml:space="preserve"> </w:t>
-      </w:r>
-      <w:r>
-        <w:rPr>
-          <w:b/>
-        </w:rPr>
-        <w:t xml:space="preserve">0.0024</w:t>
-      </w:r>
-      <w:r>
-        <w:t xml:space="preserve">. Because the range was so small, the confidence intervals were more narrow than the thickness of the lines in Figures 1 and 2 and were not included.</w:t>
+        <w:t xml:space="preserve">Because of the uneven distribution of genome sequences across species I randomly selected one genome from each species for the analysis of splitting genomes and clustering ASVs from different species (Figures 1 and 2). The random selection was repeated 100 times. Analyses based on this randomization reported the median of the 100 randomizations. The intraquartile range between randomizations was less than 0.0024. Because the range was so small, the confidence intervals were more narrow than the thickness of the lines in Figures 1 and 2 and were not included.</w:t>
       </w:r>
     </w:p>
     <w:p>
@@ -1312,79 +796,7 @@
         </w:r>
       </w:hyperlink>
       <w:r>
-        <w:t xml:space="preserve">). The analysis can be regenerated using a GNU Make-based workflow that made use of built-in bash tools (v. 3.2.57), mothur (v. 1.44.2), and R (v.</w:t>
-      </w:r>
-      <w:r>
-        <w:t xml:space="preserve"> </w:t>
-      </w:r>
-      <w:r>
-        <w:rPr>
-          <w:b/>
-        </w:rPr>
-        <w:t xml:space="preserve">4.0.4</w:t>
-      </w:r>
-      <w:r>
-        <w:t xml:space="preserve">). Within R, I used the tidyverse (v.</w:t>
-      </w:r>
-      <w:r>
-        <w:t xml:space="preserve"> </w:t>
-      </w:r>
-      <w:r>
-        <w:rPr>
-          <w:b/>
-        </w:rPr>
-        <w:t xml:space="preserve">1.3.0</w:t>
-      </w:r>
-      <w:r>
-        <w:t xml:space="preserve">), data.table (v.</w:t>
-      </w:r>
-      <w:r>
-        <w:t xml:space="preserve"> </w:t>
-      </w:r>
-      <w:r>
-        <w:rPr>
-          <w:b/>
-        </w:rPr>
-        <w:t xml:space="preserve">1.13.2</w:t>
-      </w:r>
-      <w:r>
-        <w:t xml:space="preserve">), Rcpp (v.</w:t>
-      </w:r>
-      <w:r>
-        <w:t xml:space="preserve"> </w:t>
-      </w:r>
-      <w:r>
-        <w:rPr>
-          <w:b/>
-        </w:rPr>
-        <w:t xml:space="preserve">1.0.5</w:t>
-      </w:r>
-      <w:r>
-        <w:t xml:space="preserve">), furrr (v.</w:t>
-      </w:r>
-      <w:r>
-        <w:t xml:space="preserve"> </w:t>
-      </w:r>
-      <w:r>
-        <w:rPr>
-          <w:b/>
-        </w:rPr>
-        <w:t xml:space="preserve">0.2.1</w:t>
-      </w:r>
-      <w:r>
-        <w:t xml:space="preserve">), and rmarkdown (v.</w:t>
-      </w:r>
-      <w:r>
-        <w:t xml:space="preserve"> </w:t>
-      </w:r>
-      <w:r>
-        <w:rPr>
-          <w:b/>
-        </w:rPr>
-        <w:t xml:space="preserve">2.5</w:t>
-      </w:r>
-      <w:r>
-        <w:t xml:space="preserve">) packages. The conception and development of this analysis is available as a playlist on the Riffomonas YouTube channel (</w:t>
+        <w:t xml:space="preserve">). The analysis can be regenerated using a GNU Make-based workflow that made use of built-in bash tools (v. 3.2.57), mothur (v. 1.44.2), and R (v. 4.0.4). Within R, I used the tidyverse (v. 1.3.0), data.table (v. 1.13.2), Rcpp (v. 1.0.5), furrr (v. 0.2.1), here (v. 1.0.1) and rmarkdown (v. 2.5) packages. The conception and development of this analysis is available as a playlist on the Riffomonas YouTube channel (</w:t>
       </w:r>
       <w:hyperlink r:id="rId23">
         <w:r>

</xml_diff>